<commit_message>
Titul done, body update
</commit_message>
<xml_diff>
--- a/Лаб4_Белашев.docx
+++ b/Лаб4_Белашев.docx
@@ -26,9 +26,8 @@
           <w:szCs w:val="24"/>
           <w:lang w:eastAsia="ru-RU"/>
         </w:rPr>
-        <w:t xml:space="preserve">Министерство </w:t>
-      </w:r>
-      <w:proofErr w:type="gramStart"/>
+        <w:t>Министерство образования  и науки Российской Федерации</w:t>
+      </w:r>
       <w:r>
         <w:rPr>
           <w:rFonts w:ascii="Times New Roman" w:eastAsia="Times New Roman" w:hAnsi="Times New Roman" w:cs="Times New Roman"/>
@@ -37,27 +36,6 @@
           <w:szCs w:val="24"/>
           <w:lang w:eastAsia="ru-RU"/>
         </w:rPr>
-        <w:t>образования  и</w:t>
-      </w:r>
-      <w:proofErr w:type="gramEnd"/>
-      <w:r>
-        <w:rPr>
-          <w:rFonts w:ascii="Times New Roman" w:eastAsia="Times New Roman" w:hAnsi="Times New Roman" w:cs="Times New Roman"/>
-          <w:caps/>
-          <w:sz w:val="24"/>
-          <w:szCs w:val="24"/>
-          <w:lang w:eastAsia="ru-RU"/>
-        </w:rPr>
-        <w:t xml:space="preserve"> науки Российской Федерации</w:t>
-      </w:r>
-      <w:r>
-        <w:rPr>
-          <w:rFonts w:ascii="Times New Roman" w:eastAsia="Times New Roman" w:hAnsi="Times New Roman" w:cs="Times New Roman"/>
-          <w:caps/>
-          <w:sz w:val="24"/>
-          <w:szCs w:val="24"/>
-          <w:lang w:eastAsia="ru-RU"/>
-        </w:rPr>
         <w:br/>
       </w:r>
       <w:r>
@@ -103,27 +81,7 @@
           <w:szCs w:val="24"/>
           <w:lang w:eastAsia="ru-RU"/>
         </w:rPr>
-        <w:t>(ФГАОУ ВО «</w:t>
-      </w:r>
-      <w:proofErr w:type="spellStart"/>
-      <w:r>
-        <w:rPr>
-          <w:rFonts w:ascii="Times New Roman" w:eastAsia="Times New Roman" w:hAnsi="Times New Roman" w:cs="Times New Roman"/>
-          <w:sz w:val="24"/>
-          <w:szCs w:val="24"/>
-          <w:lang w:eastAsia="ru-RU"/>
-        </w:rPr>
-        <w:t>СПбПУ</w:t>
-      </w:r>
-      <w:proofErr w:type="spellEnd"/>
-      <w:r>
-        <w:rPr>
-          <w:rFonts w:ascii="Times New Roman" w:eastAsia="Times New Roman" w:hAnsi="Times New Roman" w:cs="Times New Roman"/>
-          <w:sz w:val="24"/>
-          <w:szCs w:val="24"/>
-          <w:lang w:eastAsia="ru-RU"/>
-        </w:rPr>
-        <w:t>)</w:t>
+        <w:t>(ФГАОУ ВО «СПбПУ)</w:t>
       </w:r>
       <w:r>
         <w:rPr>
@@ -812,27 +770,7 @@
                 <w:sz w:val="18"/>
                 <w:szCs w:val="18"/>
               </w:rPr>
-              <w:t xml:space="preserve">Инв. № </w:t>
-            </w:r>
-            <w:proofErr w:type="spellStart"/>
-            <w:r>
-              <w:rPr>
-                <w:rFonts w:ascii="Times New Roman" w:hAnsi="Times New Roman" w:cs="Times New Roman"/>
-                <w:b/>
-                <w:sz w:val="18"/>
-                <w:szCs w:val="18"/>
-              </w:rPr>
-              <w:t>дубл</w:t>
-            </w:r>
-            <w:proofErr w:type="spellEnd"/>
-            <w:r>
-              <w:rPr>
-                <w:rFonts w:ascii="Times New Roman" w:hAnsi="Times New Roman" w:cs="Times New Roman"/>
-                <w:b/>
-                <w:sz w:val="18"/>
-                <w:szCs w:val="18"/>
-              </w:rPr>
-              <w:t>.</w:t>
+              <w:t>Инв. № дубл.</w:t>
             </w:r>
           </w:p>
         </w:tc>
@@ -874,7 +812,6 @@
                 <w:szCs w:val="18"/>
               </w:rPr>
             </w:pPr>
-            <w:proofErr w:type="spellStart"/>
             <w:r>
               <w:rPr>
                 <w:rFonts w:ascii="Times New Roman" w:hAnsi="Times New Roman" w:cs="Times New Roman"/>
@@ -882,37 +819,7 @@
                 <w:sz w:val="18"/>
                 <w:szCs w:val="18"/>
               </w:rPr>
-              <w:t>Взв</w:t>
-            </w:r>
-            <w:proofErr w:type="spellEnd"/>
-            <w:r>
-              <w:rPr>
-                <w:rFonts w:ascii="Times New Roman" w:hAnsi="Times New Roman" w:cs="Times New Roman"/>
-                <w:b/>
-                <w:sz w:val="18"/>
-                <w:szCs w:val="18"/>
-              </w:rPr>
-              <w:t xml:space="preserve">. </w:t>
-            </w:r>
-            <w:proofErr w:type="spellStart"/>
-            <w:r>
-              <w:rPr>
-                <w:rFonts w:ascii="Times New Roman" w:hAnsi="Times New Roman" w:cs="Times New Roman"/>
-                <w:b/>
-                <w:sz w:val="18"/>
-                <w:szCs w:val="18"/>
-              </w:rPr>
-              <w:t>Инв</w:t>
-            </w:r>
-            <w:proofErr w:type="spellEnd"/>
-            <w:r>
-              <w:rPr>
-                <w:rFonts w:ascii="Times New Roman" w:hAnsi="Times New Roman" w:cs="Times New Roman"/>
-                <w:b/>
-                <w:sz w:val="18"/>
-                <w:szCs w:val="18"/>
-              </w:rPr>
-              <w:t xml:space="preserve"> №</w:t>
+              <w:t>Взв. Инв №</w:t>
             </w:r>
           </w:p>
         </w:tc>
@@ -1003,7 +910,6 @@
                 <w:szCs w:val="18"/>
               </w:rPr>
             </w:pPr>
-            <w:proofErr w:type="spellStart"/>
             <w:r>
               <w:rPr>
                 <w:rFonts w:ascii="Times New Roman" w:hAnsi="Times New Roman" w:cs="Times New Roman"/>
@@ -1011,17 +917,7 @@
                 <w:sz w:val="18"/>
                 <w:szCs w:val="18"/>
               </w:rPr>
-              <w:t>Инв</w:t>
-            </w:r>
-            <w:proofErr w:type="spellEnd"/>
-            <w:r>
-              <w:rPr>
-                <w:rFonts w:ascii="Times New Roman" w:hAnsi="Times New Roman" w:cs="Times New Roman"/>
-                <w:b/>
-                <w:sz w:val="18"/>
-                <w:szCs w:val="18"/>
-              </w:rPr>
-              <w:t xml:space="preserve"> № подп.</w:t>
+              <w:t>Инв № подп.</w:t>
             </w:r>
           </w:p>
         </w:tc>
@@ -1303,27 +1199,7 @@
                 <w:szCs w:val="23"/>
                 <w:u w:val="single"/>
               </w:rPr>
-              <w:t>__</w:t>
-            </w:r>
-            <w:r>
-              <w:rPr>
-                <w:rFonts w:ascii="Times New Roman" w:hAnsi="Times New Roman"/>
-                <w:color w:val="000000"/>
-                <w:sz w:val="28"/>
-                <w:szCs w:val="23"/>
-                <w:u w:val="single"/>
-              </w:rPr>
-              <w:t xml:space="preserve"> </w:t>
-            </w:r>
-            <w:r>
-              <w:rPr>
-                <w:rFonts w:ascii="Times New Roman" w:hAnsi="Times New Roman"/>
-                <w:color w:val="000000"/>
-                <w:sz w:val="28"/>
-                <w:szCs w:val="23"/>
-                <w:u w:val="single"/>
-              </w:rPr>
-              <w:t>_</w:t>
+              <w:t>__ _</w:t>
             </w:r>
             <w:r>
               <w:rPr>
@@ -1709,6 +1585,7 @@
         <w:rPr>
           <w:rFonts w:ascii="Times New Roman" w:hAnsi="Times New Roman" w:cs="Times New Roman"/>
         </w:rPr>
+        <w:lastRenderedPageBreak/>
         <w:t>2024</w:t>
       </w:r>
     </w:p>
@@ -1725,7 +1602,6 @@
           <w:rFonts w:ascii="Times New Roman" w:hAnsi="Times New Roman" w:cs="Times New Roman"/>
           <w:sz w:val="24"/>
         </w:rPr>
-        <w:lastRenderedPageBreak/>
         <w:t>УТВЕРЖДЕН</w:t>
       </w:r>
     </w:p>
@@ -1918,27 +1794,7 @@
                 <w:sz w:val="18"/>
                 <w:szCs w:val="18"/>
               </w:rPr>
-              <w:t xml:space="preserve">Инв. № </w:t>
-            </w:r>
-            <w:proofErr w:type="spellStart"/>
-            <w:r>
-              <w:rPr>
-                <w:rFonts w:ascii="Times New Roman" w:hAnsi="Times New Roman" w:cs="Times New Roman"/>
-                <w:b/>
-                <w:sz w:val="18"/>
-                <w:szCs w:val="18"/>
-              </w:rPr>
-              <w:t>дубл</w:t>
-            </w:r>
-            <w:proofErr w:type="spellEnd"/>
-            <w:r>
-              <w:rPr>
-                <w:rFonts w:ascii="Times New Roman" w:hAnsi="Times New Roman" w:cs="Times New Roman"/>
-                <w:b/>
-                <w:sz w:val="18"/>
-                <w:szCs w:val="18"/>
-              </w:rPr>
-              <w:t>.</w:t>
+              <w:t>Инв. № дубл.</w:t>
             </w:r>
           </w:p>
         </w:tc>
@@ -1980,7 +1836,6 @@
                 <w:szCs w:val="18"/>
               </w:rPr>
             </w:pPr>
-            <w:proofErr w:type="spellStart"/>
             <w:r>
               <w:rPr>
                 <w:rFonts w:ascii="Times New Roman" w:hAnsi="Times New Roman" w:cs="Times New Roman"/>
@@ -1988,37 +1843,7 @@
                 <w:sz w:val="18"/>
                 <w:szCs w:val="18"/>
               </w:rPr>
-              <w:t>Взв</w:t>
-            </w:r>
-            <w:proofErr w:type="spellEnd"/>
-            <w:r>
-              <w:rPr>
-                <w:rFonts w:ascii="Times New Roman" w:hAnsi="Times New Roman" w:cs="Times New Roman"/>
-                <w:b/>
-                <w:sz w:val="18"/>
-                <w:szCs w:val="18"/>
-              </w:rPr>
-              <w:t xml:space="preserve">. </w:t>
-            </w:r>
-            <w:proofErr w:type="spellStart"/>
-            <w:r>
-              <w:rPr>
-                <w:rFonts w:ascii="Times New Roman" w:hAnsi="Times New Roman" w:cs="Times New Roman"/>
-                <w:b/>
-                <w:sz w:val="18"/>
-                <w:szCs w:val="18"/>
-              </w:rPr>
-              <w:t>Инв</w:t>
-            </w:r>
-            <w:proofErr w:type="spellEnd"/>
-            <w:r>
-              <w:rPr>
-                <w:rFonts w:ascii="Times New Roman" w:hAnsi="Times New Roman" w:cs="Times New Roman"/>
-                <w:b/>
-                <w:sz w:val="18"/>
-                <w:szCs w:val="18"/>
-              </w:rPr>
-              <w:t xml:space="preserve"> №</w:t>
+              <w:t>Взв. Инв №</w:t>
             </w:r>
           </w:p>
         </w:tc>
@@ -2109,7 +1934,6 @@
                 <w:szCs w:val="18"/>
               </w:rPr>
             </w:pPr>
-            <w:proofErr w:type="spellStart"/>
             <w:r>
               <w:rPr>
                 <w:rFonts w:ascii="Times New Roman" w:hAnsi="Times New Roman" w:cs="Times New Roman"/>
@@ -2117,17 +1941,7 @@
                 <w:sz w:val="18"/>
                 <w:szCs w:val="18"/>
               </w:rPr>
-              <w:t>Инв</w:t>
-            </w:r>
-            <w:proofErr w:type="spellEnd"/>
-            <w:r>
-              <w:rPr>
-                <w:rFonts w:ascii="Times New Roman" w:hAnsi="Times New Roman" w:cs="Times New Roman"/>
-                <w:b/>
-                <w:sz w:val="18"/>
-                <w:szCs w:val="18"/>
-              </w:rPr>
-              <w:t xml:space="preserve"> № подп.</w:t>
+              <w:t>Инв № подп.</w:t>
             </w:r>
           </w:p>
         </w:tc>
@@ -2402,6 +2216,7 @@
           <w:sz w:val="28"/>
           <w:szCs w:val="28"/>
         </w:rPr>
+        <w:lastRenderedPageBreak/>
         <w:t>ВВЕДЕНИЕ</w:t>
       </w:r>
     </w:p>
@@ -2415,48 +2230,40 @@
         <w:spacing w:line="360" w:lineRule="auto"/>
         <w:ind w:left="0" w:firstLine="360"/>
         <w:jc w:val="both"/>
-        <w:rPr>
-          <w:rFonts w:ascii="Times New Roman" w:hAnsi="Times New Roman" w:cs="Times New Roman"/>
-          <w:color w:val="000000"/>
-          <w:sz w:val="28"/>
-          <w:szCs w:val="28"/>
-        </w:rPr>
-      </w:pPr>
-      <w:r>
-        <w:rPr>
-          <w:rFonts w:ascii="Times New Roman" w:hAnsi="Times New Roman" w:cs="Times New Roman"/>
-          <w:color w:val="000000"/>
-          <w:sz w:val="28"/>
-          <w:szCs w:val="28"/>
-        </w:rPr>
-        <w:t>Полное наименование программной разработки:</w:t>
-      </w:r>
-      <w:r>
-        <w:rPr>
-          <w:rFonts w:ascii="Times New Roman" w:hAnsi="Times New Roman" w:cs="Times New Roman"/>
-          <w:color w:val="000000"/>
-          <w:sz w:val="28"/>
-          <w:szCs w:val="28"/>
-        </w:rPr>
-        <w:t xml:space="preserve"> </w:t>
-      </w:r>
-      <w:r>
-        <w:rPr>
-          <w:rFonts w:ascii="Times New Roman" w:hAnsi="Times New Roman" w:cs="Times New Roman"/>
-          <w:caps/>
-          <w:sz w:val="28"/>
-          <w:szCs w:val="28"/>
-        </w:rPr>
-        <w:t>Игра с графическим интерфейсом "Тетрис"</w:t>
-      </w:r>
-      <w:r>
-        <w:rPr>
-          <w:rFonts w:ascii="Times New Roman" w:hAnsi="Times New Roman" w:cs="Times New Roman"/>
-          <w:color w:val="000000"/>
-          <w:sz w:val="28"/>
-          <w:szCs w:val="28"/>
-        </w:rPr>
-        <w:t>.</w:t>
+        <w:outlineLvl w:val="1"/>
+        <w:rPr>
+          <w:rFonts w:ascii="Times New Roman" w:hAnsi="Times New Roman" w:cs="Times New Roman"/>
+          <w:color w:val="000000"/>
+          <w:sz w:val="28"/>
+          <w:szCs w:val="28"/>
+        </w:rPr>
+      </w:pPr>
+      <w:r>
+        <w:rPr>
+          <w:rFonts w:ascii="Times New Roman" w:hAnsi="Times New Roman" w:cs="Times New Roman"/>
+          <w:color w:val="000000"/>
+          <w:sz w:val="28"/>
+          <w:szCs w:val="28"/>
+        </w:rPr>
+        <w:t>Полное наименование программной разработки</w:t>
+      </w:r>
+      <w:r>
+        <w:rPr>
+          <w:rFonts w:ascii="Times New Roman" w:hAnsi="Times New Roman" w:cs="Times New Roman"/>
+          <w:color w:val="000000"/>
+          <w:sz w:val="28"/>
+          <w:szCs w:val="28"/>
+        </w:rPr>
+        <w:t>:</w:t>
+      </w:r>
+      <w:r>
+        <w:rPr>
+          <w:rFonts w:ascii="Times New Roman" w:hAnsi="Times New Roman" w:cs="Times New Roman"/>
+          <w:color w:val="000000"/>
+          <w:sz w:val="28"/>
+          <w:szCs w:val="28"/>
+        </w:rPr>
+        <w:t xml:space="preserve"> «Прокат автомобилей».</w:t>
       </w:r>
     </w:p>
     <w:p>
@@ -2469,66 +2276,358 @@
         <w:spacing w:line="360" w:lineRule="auto"/>
         <w:ind w:left="0" w:firstLine="360"/>
         <w:jc w:val="both"/>
-        <w:rPr>
-          <w:rFonts w:ascii="Times New Roman" w:hAnsi="Times New Roman" w:cs="Times New Roman"/>
-          <w:color w:val="000000"/>
-          <w:sz w:val="28"/>
-          <w:szCs w:val="28"/>
-        </w:rPr>
-      </w:pPr>
-      <w:r>
-        <w:rPr>
-          <w:rFonts w:ascii="Times New Roman" w:hAnsi="Times New Roman" w:cs="Times New Roman"/>
-          <w:color w:val="000000"/>
-          <w:sz w:val="28"/>
-          <w:szCs w:val="28"/>
-        </w:rPr>
-        <w:t>Игра с графическим интерфейсом "Тетрис"</w:t>
-      </w:r>
-      <w:r>
-        <w:rPr>
-          <w:rFonts w:ascii="Times New Roman" w:hAnsi="Times New Roman" w:cs="Times New Roman"/>
-          <w:color w:val="000000"/>
-          <w:sz w:val="28"/>
-          <w:szCs w:val="28"/>
-        </w:rPr>
-        <w:t xml:space="preserve">: </w:t>
-      </w:r>
-      <w:r>
-        <w:rPr>
-          <w:rFonts w:ascii="Times New Roman" w:hAnsi="Times New Roman" w:cs="Times New Roman"/>
-          <w:color w:val="000000"/>
-          <w:sz w:val="28"/>
-          <w:szCs w:val="28"/>
-        </w:rPr>
-        <w:t>челов</w:t>
-      </w:r>
-      <w:r>
-        <w:rPr>
-          <w:rFonts w:ascii="Times New Roman" w:hAnsi="Times New Roman" w:cs="Times New Roman"/>
-          <w:color w:val="000000"/>
-          <w:sz w:val="28"/>
-          <w:szCs w:val="28"/>
-        </w:rPr>
-        <w:t>ек играет</w:t>
-      </w:r>
-      <w:r>
-        <w:rPr>
-          <w:rFonts w:ascii="Times New Roman" w:hAnsi="Times New Roman" w:cs="Times New Roman"/>
-          <w:color w:val="000000"/>
-          <w:sz w:val="28"/>
-          <w:szCs w:val="28"/>
+        <w:outlineLvl w:val="1"/>
+        <w:rPr>
+          <w:rFonts w:ascii="Times New Roman" w:hAnsi="Times New Roman" w:cs="Times New Roman"/>
+          <w:color w:val="000000"/>
+          <w:sz w:val="28"/>
+          <w:szCs w:val="28"/>
+        </w:rPr>
+      </w:pPr>
+      <w:r>
+        <w:rPr>
+          <w:rFonts w:ascii="Times New Roman" w:hAnsi="Times New Roman" w:cs="Times New Roman"/>
+          <w:color w:val="000000"/>
+          <w:sz w:val="28"/>
+          <w:szCs w:val="28"/>
+        </w:rPr>
+        <w:t>Характеристика области применения: п</w:t>
+      </w:r>
+      <w:r>
+        <w:rPr>
+          <w:rFonts w:ascii="Times New Roman" w:hAnsi="Times New Roman" w:cs="Times New Roman"/>
+          <w:color w:val="000000"/>
+          <w:sz w:val="28"/>
+          <w:szCs w:val="28"/>
+        </w:rPr>
+        <w:t xml:space="preserve">рограмма предназначена </w:t>
+      </w:r>
+      <w:r>
+        <w:rPr>
+          <w:rFonts w:ascii="Times New Roman" w:hAnsi="Times New Roman" w:cs="Times New Roman"/>
+          <w:color w:val="000000"/>
+          <w:sz w:val="28"/>
+          <w:szCs w:val="28"/>
+        </w:rPr>
+        <w:t xml:space="preserve">для реализации аренды автомобилей и отслеживания статистики компании, занимающейся прокатом автомобилей. </w:t>
+      </w:r>
+    </w:p>
+    <w:p>
+      <w:pPr>
+        <w:pStyle w:val="1"/>
+        <w:numPr>
+          <w:ilvl w:val="0"/>
+          <w:numId w:val="16"/>
+        </w:numPr>
+        <w:tabs>
+          <w:tab w:val="num" w:pos="720"/>
+        </w:tabs>
+        <w:spacing w:line="360" w:lineRule="auto"/>
+        <w:jc w:val="center"/>
+        <w:rPr>
+          <w:b w:val="0"/>
+          <w:bCs w:val="0"/>
+          <w:sz w:val="28"/>
+          <w:szCs w:val="28"/>
+        </w:rPr>
+      </w:pPr>
+      <w:r>
+        <w:rPr>
+          <w:b w:val="0"/>
+          <w:sz w:val="28"/>
+          <w:szCs w:val="28"/>
+        </w:rPr>
+        <w:t>ОСНОВАНИЕ ДЛЯ РАЗРАБОТКИ</w:t>
+      </w:r>
+    </w:p>
+    <w:p>
+      <w:pPr>
+        <w:pStyle w:val="a3"/>
+        <w:numPr>
+          <w:ilvl w:val="1"/>
+          <w:numId w:val="16"/>
+        </w:numPr>
+        <w:spacing w:before="168" w:beforeAutospacing="0" w:after="0" w:afterAutospacing="0" w:line="360" w:lineRule="auto"/>
+        <w:jc w:val="both"/>
+        <w:outlineLvl w:val="1"/>
+        <w:rPr>
+          <w:rFonts w:eastAsiaTheme="minorHAnsi"/>
+          <w:color w:val="000000"/>
+          <w:sz w:val="28"/>
+          <w:szCs w:val="28"/>
+          <w:lang w:eastAsia="en-US"/>
+        </w:rPr>
+      </w:pPr>
+      <w:r>
+        <w:rPr>
+          <w:rFonts w:eastAsiaTheme="minorHAnsi"/>
+          <w:color w:val="000000"/>
+          <w:sz w:val="28"/>
+          <w:szCs w:val="28"/>
+          <w:lang w:eastAsia="en-US"/>
+        </w:rPr>
+        <w:t>Разработка ведётся на о</w:t>
+      </w:r>
+      <w:r>
+        <w:rPr>
+          <w:rFonts w:eastAsiaTheme="minorHAnsi"/>
+          <w:color w:val="000000"/>
+          <w:sz w:val="28"/>
+          <w:szCs w:val="28"/>
+          <w:lang w:eastAsia="en-US"/>
+        </w:rPr>
+        <w:t>сновании</w:t>
+      </w:r>
+      <w:r>
+        <w:rPr>
+          <w:rFonts w:eastAsiaTheme="minorHAnsi"/>
+          <w:color w:val="000000"/>
+          <w:sz w:val="28"/>
+          <w:szCs w:val="28"/>
+          <w:lang w:eastAsia="en-US"/>
+        </w:rPr>
+        <w:t xml:space="preserve"> задания к</w:t>
+      </w:r>
+      <w:r>
+        <w:rPr>
+          <w:rFonts w:eastAsiaTheme="minorHAnsi"/>
+          <w:color w:val="000000"/>
+          <w:sz w:val="28"/>
+          <w:szCs w:val="28"/>
+          <w:lang w:eastAsia="en-US"/>
+        </w:rPr>
+        <w:t xml:space="preserve"> курсово</w:t>
+      </w:r>
+      <w:r>
+        <w:rPr>
+          <w:rFonts w:eastAsiaTheme="minorHAnsi"/>
+          <w:color w:val="000000"/>
+          <w:sz w:val="28"/>
+          <w:szCs w:val="28"/>
+          <w:lang w:eastAsia="en-US"/>
+        </w:rPr>
+        <w:t>му</w:t>
+      </w:r>
+      <w:r>
+        <w:rPr>
+          <w:rFonts w:eastAsiaTheme="minorHAnsi"/>
+          <w:color w:val="000000"/>
+          <w:sz w:val="28"/>
+          <w:szCs w:val="28"/>
+          <w:lang w:eastAsia="en-US"/>
         </w:rPr>
         <w:t xml:space="preserve"> </w:t>
       </w:r>
       <w:r>
         <w:rPr>
-          <w:rFonts w:ascii="Times New Roman" w:hAnsi="Times New Roman" w:cs="Times New Roman"/>
-          <w:color w:val="000000"/>
-          <w:sz w:val="28"/>
-          <w:szCs w:val="28"/>
-        </w:rPr>
-        <w:t>против машины, игрок изменяет расположение фигур, состоящих из кубиков и поочередно «падающих» с верхней границы игровой области, с целью «сложить» фигуры таким образом, чтобы из кубиков получился целый горизонтальный слой без пропусков; если такой слой получился – он удаляется, и все фигуры выше него смещаются на 1 слой вниз; если сложить фигуры в целый слой не получилось и фигуры дошли до верхней границы игровой области – игра окончена, игрок проиграл.</w:t>
+          <w:rFonts w:eastAsiaTheme="minorHAnsi"/>
+          <w:color w:val="000000"/>
+          <w:sz w:val="28"/>
+          <w:szCs w:val="28"/>
+          <w:lang w:eastAsia="en-US"/>
+        </w:rPr>
+        <w:t>проекту</w:t>
+      </w:r>
+      <w:r>
+        <w:rPr>
+          <w:rFonts w:eastAsiaTheme="minorHAnsi"/>
+          <w:color w:val="000000"/>
+          <w:sz w:val="28"/>
+          <w:szCs w:val="28"/>
+          <w:lang w:eastAsia="en-US"/>
+        </w:rPr>
+        <w:t xml:space="preserve"> по</w:t>
+      </w:r>
+      <w:r>
+        <w:rPr>
+          <w:rFonts w:eastAsiaTheme="minorHAnsi"/>
+          <w:color w:val="000000"/>
+          <w:sz w:val="28"/>
+          <w:szCs w:val="28"/>
+          <w:lang w:eastAsia="en-US"/>
+        </w:rPr>
+        <w:t xml:space="preserve"> </w:t>
+      </w:r>
+      <w:r>
+        <w:rPr>
+          <w:rFonts w:eastAsiaTheme="minorHAnsi"/>
+          <w:color w:val="000000"/>
+          <w:sz w:val="28"/>
+          <w:szCs w:val="28"/>
+          <w:lang w:eastAsia="en-US"/>
+        </w:rPr>
+        <w:t>предмету «Технологии Разработки Программного Обеспечения».</w:t>
+      </w:r>
+    </w:p>
+    <w:p>
+      <w:pPr>
+        <w:pStyle w:val="a3"/>
+        <w:numPr>
+          <w:ilvl w:val="1"/>
+          <w:numId w:val="16"/>
+        </w:numPr>
+        <w:spacing w:before="168" w:after="0" w:line="360" w:lineRule="auto"/>
+        <w:jc w:val="both"/>
+        <w:outlineLvl w:val="1"/>
+        <w:rPr>
+          <w:rFonts w:eastAsiaTheme="minorHAnsi"/>
+          <w:color w:val="000000"/>
+          <w:sz w:val="28"/>
+          <w:szCs w:val="28"/>
+          <w:lang w:eastAsia="en-US"/>
+        </w:rPr>
+      </w:pPr>
+      <w:r>
+        <w:rPr>
+          <w:rFonts w:eastAsiaTheme="minorHAnsi"/>
+          <w:color w:val="000000"/>
+          <w:sz w:val="28"/>
+          <w:szCs w:val="28"/>
+          <w:lang w:eastAsia="en-US"/>
+        </w:rPr>
+        <w:t xml:space="preserve">Организация, утвердившая документ: </w:t>
+      </w:r>
+      <w:r>
+        <w:rPr>
+          <w:rFonts w:eastAsiaTheme="minorHAnsi"/>
+          <w:color w:val="000000"/>
+          <w:sz w:val="28"/>
+          <w:szCs w:val="28"/>
+          <w:lang w:eastAsia="en-US"/>
+        </w:rPr>
+        <w:t xml:space="preserve">Министерство науки и высшего образования Российской Федерации Федеральное государственное автономное образовательное учреждение высшего образования «Санкт-Петербургский политехнический университет Петра Великого» Институт среднего профессионального образования </w:t>
+      </w:r>
+      <w:r>
+        <w:rPr>
+          <w:rFonts w:eastAsiaTheme="minorHAnsi"/>
+          <w:color w:val="000000"/>
+          <w:sz w:val="28"/>
+          <w:szCs w:val="28"/>
+          <w:lang w:eastAsia="en-US"/>
+        </w:rPr>
+        <w:t>.</w:t>
+      </w:r>
+    </w:p>
+    <w:p>
+      <w:pPr>
+        <w:pStyle w:val="a3"/>
+        <w:spacing w:before="168" w:beforeAutospacing="0" w:after="0" w:afterAutospacing="0" w:line="360" w:lineRule="auto"/>
+        <w:ind w:left="1080"/>
+        <w:jc w:val="both"/>
+        <w:rPr>
+          <w:rFonts w:eastAsiaTheme="minorHAnsi"/>
+          <w:color w:val="000000"/>
+          <w:sz w:val="28"/>
+          <w:szCs w:val="28"/>
+          <w:lang w:eastAsia="en-US"/>
+        </w:rPr>
+      </w:pPr>
+      <w:r>
+        <w:rPr>
+          <w:rFonts w:eastAsiaTheme="minorHAnsi"/>
+          <w:color w:val="000000"/>
+          <w:sz w:val="28"/>
+          <w:szCs w:val="28"/>
+          <w:lang w:eastAsia="en-US"/>
+        </w:rPr>
+        <w:t>Дата утверждения: 05.09.2024.</w:t>
+      </w:r>
+    </w:p>
+    <w:p>
+      <w:pPr>
+        <w:pStyle w:val="a3"/>
+        <w:numPr>
+          <w:ilvl w:val="1"/>
+          <w:numId w:val="16"/>
+        </w:numPr>
+        <w:spacing w:before="168" w:beforeAutospacing="0" w:after="0" w:afterAutospacing="0" w:line="360" w:lineRule="auto"/>
+        <w:jc w:val="both"/>
+        <w:outlineLvl w:val="1"/>
+        <w:rPr>
+          <w:rFonts w:eastAsiaTheme="minorHAnsi"/>
+          <w:color w:val="000000"/>
+          <w:sz w:val="28"/>
+          <w:szCs w:val="28"/>
+          <w:lang w:eastAsia="en-US"/>
+        </w:rPr>
+      </w:pPr>
+      <w:r>
+        <w:rPr>
+          <w:rFonts w:eastAsiaTheme="minorHAnsi"/>
+          <w:color w:val="000000"/>
+          <w:sz w:val="28"/>
+          <w:szCs w:val="28"/>
+          <w:lang w:eastAsia="en-US"/>
+        </w:rPr>
+        <w:t>Наименование темы разработки</w:t>
+      </w:r>
+      <w:r>
+        <w:rPr>
+          <w:rFonts w:eastAsiaTheme="minorHAnsi"/>
+          <w:color w:val="000000"/>
+          <w:sz w:val="28"/>
+          <w:szCs w:val="28"/>
+          <w:lang w:eastAsia="en-US"/>
+        </w:rPr>
+        <w:t>: «</w:t>
+      </w:r>
+      <w:r>
+        <w:rPr>
+          <w:rFonts w:eastAsiaTheme="minorHAnsi"/>
+          <w:color w:val="000000"/>
+          <w:sz w:val="28"/>
+          <w:szCs w:val="28"/>
+          <w:lang w:eastAsia="en-US"/>
+        </w:rPr>
+        <w:t xml:space="preserve">Разработка </w:t>
+      </w:r>
+      <w:r>
+        <w:rPr>
+          <w:rFonts w:eastAsiaTheme="minorHAnsi"/>
+          <w:color w:val="000000"/>
+          <w:sz w:val="28"/>
+          <w:szCs w:val="28"/>
+          <w:lang w:eastAsia="en-US"/>
+        </w:rPr>
+        <w:t>системы автоматизации проката автомобилей»</w:t>
+      </w:r>
+      <w:r>
+        <w:rPr>
+          <w:rFonts w:eastAsiaTheme="minorHAnsi"/>
+          <w:color w:val="000000"/>
+          <w:sz w:val="28"/>
+          <w:szCs w:val="28"/>
+          <w:lang w:eastAsia="en-US"/>
+        </w:rPr>
+        <w:t>.</w:t>
+      </w:r>
+    </w:p>
+    <w:p>
+      <w:pPr>
+        <w:pStyle w:val="1"/>
+        <w:numPr>
+          <w:ilvl w:val="0"/>
+          <w:numId w:val="16"/>
+        </w:numPr>
+        <w:tabs>
+          <w:tab w:val="num" w:pos="720"/>
+        </w:tabs>
+        <w:spacing w:line="360" w:lineRule="auto"/>
+        <w:jc w:val="center"/>
+        <w:rPr>
+          <w:b w:val="0"/>
+          <w:bCs w:val="0"/>
+          <w:sz w:val="28"/>
+          <w:szCs w:val="28"/>
+        </w:rPr>
+      </w:pPr>
+      <w:r>
+        <w:rPr>
+          <w:b w:val="0"/>
+          <w:sz w:val="28"/>
+          <w:szCs w:val="28"/>
+        </w:rPr>
+        <w:t>НАЗНАЧЕНИЕ РАЗРАБОТКИ</w:t>
       </w:r>
     </w:p>
     <w:p>
@@ -2541,253 +2640,40 @@
         <w:spacing w:line="360" w:lineRule="auto"/>
         <w:ind w:left="0" w:firstLine="360"/>
         <w:jc w:val="both"/>
-        <w:rPr>
-          <w:rFonts w:ascii="Times New Roman" w:hAnsi="Times New Roman" w:cs="Times New Roman"/>
-          <w:color w:val="000000"/>
-          <w:sz w:val="28"/>
-          <w:szCs w:val="28"/>
-        </w:rPr>
-      </w:pPr>
-      <w:r>
-        <w:rPr>
-          <w:rFonts w:ascii="Times New Roman" w:hAnsi="Times New Roman" w:cs="Times New Roman"/>
-          <w:color w:val="000000"/>
-          <w:sz w:val="28"/>
-          <w:szCs w:val="28"/>
-        </w:rPr>
-        <w:t>Программа предназначена для развлекательных целей, для отдыха и релаксации.</w:t>
-      </w:r>
-    </w:p>
-    <w:p>
-      <w:pPr>
-        <w:pStyle w:val="1"/>
-        <w:numPr>
-          <w:ilvl w:val="0"/>
-          <w:numId w:val="16"/>
-        </w:numPr>
-        <w:tabs>
-          <w:tab w:val="num" w:pos="720"/>
-        </w:tabs>
-        <w:spacing w:line="360" w:lineRule="auto"/>
-        <w:jc w:val="center"/>
-        <w:rPr>
-          <w:b w:val="0"/>
-          <w:bCs w:val="0"/>
-          <w:sz w:val="28"/>
-          <w:szCs w:val="28"/>
-        </w:rPr>
-      </w:pPr>
-      <w:r>
-        <w:rPr>
-          <w:b w:val="0"/>
-          <w:sz w:val="28"/>
-          <w:szCs w:val="28"/>
-        </w:rPr>
-        <w:t>ОСНОВАНИЕ ДЛЯ РАЗРАБОТКИ</w:t>
-      </w:r>
-    </w:p>
-    <w:p>
-      <w:pPr>
-        <w:pStyle w:val="a3"/>
-        <w:spacing w:before="168" w:beforeAutospacing="0" w:after="0" w:afterAutospacing="0" w:line="360" w:lineRule="auto"/>
-        <w:ind w:firstLine="426"/>
-        <w:jc w:val="both"/>
-        <w:rPr>
-          <w:rFonts w:eastAsiaTheme="minorHAnsi"/>
-          <w:color w:val="000000"/>
-          <w:sz w:val="28"/>
-          <w:szCs w:val="28"/>
-          <w:lang w:eastAsia="en-US"/>
-        </w:rPr>
-      </w:pPr>
-      <w:r>
-        <w:rPr>
-          <w:rFonts w:eastAsiaTheme="minorHAnsi"/>
-          <w:color w:val="000000"/>
-          <w:sz w:val="28"/>
-          <w:szCs w:val="28"/>
-          <w:lang w:eastAsia="en-US"/>
-        </w:rPr>
-        <w:t xml:space="preserve"> </w:t>
-      </w:r>
-      <w:r>
-        <w:rPr>
-          <w:rFonts w:eastAsiaTheme="minorHAnsi"/>
-          <w:color w:val="000000"/>
-          <w:sz w:val="28"/>
-          <w:szCs w:val="28"/>
-          <w:lang w:eastAsia="en-US"/>
-        </w:rPr>
-        <w:tab/>
-        <w:t>Разработка ведётся на о</w:t>
-      </w:r>
-      <w:r>
-        <w:rPr>
-          <w:rFonts w:eastAsiaTheme="minorHAnsi"/>
-          <w:color w:val="000000"/>
-          <w:sz w:val="28"/>
-          <w:szCs w:val="28"/>
-          <w:lang w:eastAsia="en-US"/>
-        </w:rPr>
-        <w:t>сновании</w:t>
-      </w:r>
-      <w:r>
-        <w:rPr>
-          <w:rFonts w:eastAsiaTheme="minorHAnsi"/>
-          <w:color w:val="000000"/>
-          <w:sz w:val="28"/>
-          <w:szCs w:val="28"/>
-          <w:lang w:eastAsia="en-US"/>
-        </w:rPr>
-        <w:t xml:space="preserve"> задания к</w:t>
-      </w:r>
-      <w:r>
-        <w:rPr>
-          <w:rFonts w:eastAsiaTheme="minorHAnsi"/>
-          <w:color w:val="000000"/>
-          <w:sz w:val="28"/>
-          <w:szCs w:val="28"/>
-          <w:lang w:eastAsia="en-US"/>
-        </w:rPr>
-        <w:t xml:space="preserve"> курсово</w:t>
-      </w:r>
-      <w:r>
-        <w:rPr>
-          <w:rFonts w:eastAsiaTheme="minorHAnsi"/>
-          <w:color w:val="000000"/>
-          <w:sz w:val="28"/>
-          <w:szCs w:val="28"/>
-          <w:lang w:eastAsia="en-US"/>
-        </w:rPr>
-        <w:t>му</w:t>
-      </w:r>
-      <w:r>
-        <w:rPr>
-          <w:rFonts w:eastAsiaTheme="minorHAnsi"/>
-          <w:color w:val="000000"/>
-          <w:sz w:val="28"/>
-          <w:szCs w:val="28"/>
-          <w:lang w:eastAsia="en-US"/>
-        </w:rPr>
-        <w:t xml:space="preserve"> </w:t>
-      </w:r>
-      <w:r>
-        <w:rPr>
-          <w:rFonts w:eastAsiaTheme="minorHAnsi"/>
-          <w:color w:val="000000"/>
-          <w:sz w:val="28"/>
-          <w:szCs w:val="28"/>
-          <w:lang w:eastAsia="en-US"/>
-        </w:rPr>
-        <w:t>проекту</w:t>
-      </w:r>
-      <w:r>
-        <w:rPr>
-          <w:rFonts w:eastAsiaTheme="minorHAnsi"/>
-          <w:color w:val="000000"/>
-          <w:sz w:val="28"/>
-          <w:szCs w:val="28"/>
-          <w:lang w:eastAsia="en-US"/>
-        </w:rPr>
-        <w:t xml:space="preserve"> по</w:t>
-      </w:r>
-      <w:r>
-        <w:rPr>
-          <w:rFonts w:eastAsiaTheme="minorHAnsi"/>
-          <w:color w:val="000000"/>
-          <w:sz w:val="28"/>
-          <w:szCs w:val="28"/>
-          <w:lang w:eastAsia="en-US"/>
-        </w:rPr>
-        <w:t xml:space="preserve"> профессиональному модулю ПМ.01 «Разработка программных модулей программного обеспечения для компьютерных систем»</w:t>
-      </w:r>
-      <w:r>
-        <w:rPr>
-          <w:rFonts w:eastAsiaTheme="minorHAnsi"/>
-          <w:color w:val="000000"/>
-          <w:sz w:val="28"/>
-          <w:szCs w:val="28"/>
-          <w:lang w:eastAsia="en-US"/>
-        </w:rPr>
-        <w:t xml:space="preserve"> </w:t>
-      </w:r>
-      <w:r>
-        <w:rPr>
-          <w:rFonts w:eastAsiaTheme="minorHAnsi"/>
-          <w:color w:val="000000"/>
-          <w:sz w:val="28"/>
-          <w:szCs w:val="28"/>
-          <w:lang w:eastAsia="en-US"/>
-        </w:rPr>
-        <w:t>МДК 01.02</w:t>
-      </w:r>
-      <w:r>
-        <w:rPr>
-          <w:rFonts w:eastAsiaTheme="minorHAnsi"/>
-          <w:color w:val="000000"/>
-          <w:sz w:val="28"/>
-          <w:szCs w:val="28"/>
-          <w:lang w:eastAsia="en-US"/>
-        </w:rPr>
-        <w:t xml:space="preserve"> </w:t>
-      </w:r>
-      <w:r>
-        <w:rPr>
-          <w:rFonts w:eastAsiaTheme="minorHAnsi"/>
-          <w:color w:val="000000"/>
-          <w:sz w:val="28"/>
-          <w:szCs w:val="28"/>
-          <w:lang w:eastAsia="en-US"/>
-        </w:rPr>
-        <w:t>«Прикладное программирование»</w:t>
-      </w:r>
-      <w:r>
-        <w:rPr>
-          <w:rFonts w:eastAsiaTheme="minorHAnsi"/>
-          <w:color w:val="000000"/>
-          <w:sz w:val="28"/>
-          <w:szCs w:val="28"/>
-          <w:lang w:eastAsia="en-US"/>
-        </w:rPr>
-        <w:t xml:space="preserve"> и утверждена </w:t>
-      </w:r>
-      <w:r>
-        <w:rPr>
-          <w:rFonts w:eastAsiaTheme="minorHAnsi"/>
-          <w:color w:val="000000"/>
-          <w:sz w:val="28"/>
-          <w:szCs w:val="28"/>
-          <w:lang w:eastAsia="en-US"/>
-        </w:rPr>
-        <w:t>Институтом среднего профессионального образования.</w:t>
-      </w:r>
-    </w:p>
-    <w:p>
-      <w:pPr>
-        <w:pStyle w:val="1"/>
-        <w:numPr>
-          <w:ilvl w:val="0"/>
-          <w:numId w:val="16"/>
-        </w:numPr>
-        <w:tabs>
-          <w:tab w:val="num" w:pos="720"/>
-        </w:tabs>
-        <w:spacing w:line="360" w:lineRule="auto"/>
-        <w:jc w:val="center"/>
-        <w:rPr>
-          <w:b w:val="0"/>
-          <w:bCs w:val="0"/>
-          <w:sz w:val="28"/>
-          <w:szCs w:val="28"/>
-        </w:rPr>
-      </w:pPr>
-      <w:r>
-        <w:rPr>
-          <w:b w:val="0"/>
-          <w:sz w:val="28"/>
-          <w:szCs w:val="28"/>
-        </w:rPr>
-        <w:t>НАЗНАЧЕНИЕ РАЗРАБОТКИ</w:t>
+        <w:outlineLvl w:val="1"/>
+        <w:rPr>
+          <w:rFonts w:ascii="Times New Roman" w:hAnsi="Times New Roman" w:cs="Times New Roman"/>
+          <w:color w:val="000000"/>
+          <w:sz w:val="28"/>
+          <w:szCs w:val="28"/>
+        </w:rPr>
+      </w:pPr>
+      <w:r>
+        <w:rPr>
+          <w:rFonts w:ascii="Times New Roman" w:hAnsi="Times New Roman" w:cs="Times New Roman"/>
+          <w:color w:val="000000"/>
+          <w:sz w:val="28"/>
+          <w:szCs w:val="28"/>
+        </w:rPr>
+        <w:t>Функциональное</w:t>
+      </w:r>
+      <w:r>
+        <w:rPr>
+          <w:rFonts w:ascii="Times New Roman" w:hAnsi="Times New Roman" w:cs="Times New Roman"/>
+          <w:color w:val="000000"/>
+          <w:sz w:val="28"/>
+          <w:szCs w:val="28"/>
+        </w:rPr>
+        <w:t xml:space="preserve"> назначение программного продукта: </w:t>
+      </w:r>
+      <w:r>
+        <w:rPr>
+          <w:rFonts w:ascii="Times New Roman" w:hAnsi="Times New Roman" w:cs="Times New Roman"/>
+          <w:color w:val="000000"/>
+          <w:sz w:val="28"/>
+          <w:szCs w:val="28"/>
+        </w:rPr>
+        <w:t>предоставление пользователям-клиентам доступа к сервисам компании; предоставление пользователям-сотрудникам компании доступа к сервисам отслеживания статистики, а также сервисам обслуживания клиента и автомобилей</w:t>
       </w:r>
     </w:p>
     <w:p>
@@ -2800,48 +2686,31 @@
         <w:spacing w:line="360" w:lineRule="auto"/>
         <w:ind w:left="0" w:firstLine="360"/>
         <w:jc w:val="both"/>
-        <w:rPr>
-          <w:rFonts w:ascii="Times New Roman" w:hAnsi="Times New Roman" w:cs="Times New Roman"/>
-          <w:color w:val="000000"/>
-          <w:sz w:val="28"/>
-          <w:szCs w:val="28"/>
-        </w:rPr>
-      </w:pPr>
-      <w:r>
-        <w:rPr>
-          <w:rFonts w:ascii="Times New Roman" w:hAnsi="Times New Roman" w:cs="Times New Roman"/>
-          <w:color w:val="000000"/>
-          <w:sz w:val="28"/>
-          <w:szCs w:val="28"/>
-        </w:rPr>
-        <w:t xml:space="preserve">Основное назначение программного продукта: компьютерная игра в жанре «головоломка». </w:t>
-      </w:r>
-    </w:p>
-    <w:p>
-      <w:pPr>
-        <w:pStyle w:val="aa"/>
-        <w:numPr>
-          <w:ilvl w:val="1"/>
-          <w:numId w:val="16"/>
-        </w:numPr>
-        <w:spacing w:line="360" w:lineRule="auto"/>
-        <w:ind w:left="0" w:firstLine="360"/>
-        <w:jc w:val="both"/>
-        <w:rPr>
-          <w:rFonts w:ascii="Times New Roman" w:hAnsi="Times New Roman" w:cs="Times New Roman"/>
-          <w:color w:val="000000"/>
-          <w:sz w:val="28"/>
-          <w:szCs w:val="28"/>
-        </w:rPr>
-      </w:pPr>
-      <w:r>
-        <w:rPr>
-          <w:rFonts w:ascii="Times New Roman" w:hAnsi="Times New Roman" w:cs="Times New Roman"/>
-          <w:color w:val="000000"/>
-          <w:sz w:val="28"/>
-          <w:szCs w:val="28"/>
-        </w:rPr>
-        <w:t>Эксплуатационное назначение программного продукта: программа предназначена для широкого круга пользователей, без ограничения по возрасту, не требует внесения денежных средств или использования платёжных систем для игры, предназначена для развлекательных целей.</w:t>
+        <w:outlineLvl w:val="1"/>
+        <w:rPr>
+          <w:rFonts w:ascii="Times New Roman" w:hAnsi="Times New Roman" w:cs="Times New Roman"/>
+          <w:color w:val="000000"/>
+          <w:sz w:val="28"/>
+          <w:szCs w:val="28"/>
+        </w:rPr>
+      </w:pPr>
+      <w:r>
+        <w:rPr>
+          <w:rFonts w:ascii="Times New Roman" w:hAnsi="Times New Roman" w:cs="Times New Roman"/>
+          <w:color w:val="000000"/>
+          <w:sz w:val="28"/>
+          <w:szCs w:val="28"/>
+        </w:rPr>
+        <w:t xml:space="preserve">Эксплуатационное назначение программного продукта: программа предназначена для широкого круга пользователей, </w:t>
+      </w:r>
+      <w:r>
+        <w:rPr>
+          <w:rFonts w:ascii="Times New Roman" w:hAnsi="Times New Roman" w:cs="Times New Roman"/>
+          <w:color w:val="000000"/>
+          <w:sz w:val="28"/>
+          <w:szCs w:val="28"/>
+        </w:rPr>
+        <w:t>конечными пользователями программного продукта являются клиенты и сотрудники компании-заказчика.</w:t>
       </w:r>
       <w:r>
         <w:rPr>
@@ -2863,6 +2732,7 @@
           <w:kern w:val="28"/>
           <w:sz w:val="28"/>
           <w:szCs w:val="20"/>
+          <w:highlight w:val="red"/>
         </w:rPr>
       </w:pPr>
       <w:r>
@@ -2873,6 +2743,7 @@
           <w:sz w:val="28"/>
           <w:szCs w:val="20"/>
         </w:rPr>
+        <w:lastRenderedPageBreak/>
         <w:t>4.</w:t>
       </w:r>
       <w:r>
@@ -2884,80 +2755,413 @@
           <w:szCs w:val="20"/>
         </w:rPr>
         <w:tab/>
-        <w:t>ТРЕБОВАНИЯ К РАЗРАБОТКЕ</w:t>
-      </w:r>
-    </w:p>
-    <w:p>
-      <w:pPr>
-        <w:spacing w:before="240" w:after="60" w:line="360" w:lineRule="auto"/>
-        <w:ind w:left="100" w:right="100" w:firstLine="300"/>
-        <w:jc w:val="both"/>
-        <w:rPr>
-          <w:rFonts w:ascii="Times New Roman" w:hAnsi="Times New Roman" w:cs="Times New Roman"/>
-          <w:color w:val="000000"/>
-          <w:sz w:val="28"/>
-          <w:szCs w:val="28"/>
-        </w:rPr>
-      </w:pPr>
-      <w:r>
-        <w:rPr>
-          <w:rFonts w:ascii="Times New Roman" w:hAnsi="Times New Roman" w:cs="Times New Roman"/>
-          <w:color w:val="000000"/>
-          <w:sz w:val="28"/>
-          <w:szCs w:val="28"/>
-        </w:rPr>
-        <w:t xml:space="preserve">4.1. </w:t>
-      </w:r>
-      <w:r>
-        <w:rPr>
-          <w:rFonts w:ascii="Times New Roman" w:hAnsi="Times New Roman" w:cs="Times New Roman"/>
-          <w:color w:val="000000"/>
-          <w:sz w:val="28"/>
-          <w:szCs w:val="28"/>
-        </w:rPr>
-        <w:t xml:space="preserve"> </w:t>
-      </w:r>
-      <w:r>
-        <w:rPr>
-          <w:rFonts w:ascii="Times New Roman" w:hAnsi="Times New Roman" w:cs="Times New Roman"/>
+      </w:r>
+      <w:r>
+        <w:rPr>
+          <w:b w:val="0"/>
+          <w:bCs w:val="0"/>
+          <w:kern w:val="28"/>
+          <w:sz w:val="28"/>
+          <w:szCs w:val="20"/>
+        </w:rPr>
+        <w:t>ТРЕБОВАНИЯ К ПРОГРАММЕ ИЛИ К ПРОГРАММНОМУ ИЗДЕЛИЮ</w:t>
+      </w:r>
+    </w:p>
+    <w:p>
+      <w:pPr>
+        <w:pStyle w:val="2"/>
+        <w:rPr>
+          <w:b w:val="0"/>
+          <w:bCs w:val="0"/>
+          <w:color w:val="000000"/>
+          <w:sz w:val="28"/>
+          <w:szCs w:val="28"/>
+        </w:rPr>
+      </w:pPr>
+      <w:r>
+        <w:rPr>
+          <w:b w:val="0"/>
+          <w:bCs w:val="0"/>
+          <w:color w:val="000000"/>
+          <w:sz w:val="28"/>
+          <w:szCs w:val="28"/>
+        </w:rPr>
+        <w:t xml:space="preserve">4.1.  </w:t>
+      </w:r>
+      <w:r>
+        <w:rPr>
+          <w:b w:val="0"/>
+          <w:bCs w:val="0"/>
           <w:color w:val="000000"/>
           <w:sz w:val="28"/>
           <w:szCs w:val="28"/>
         </w:rPr>
         <w:tab/>
-      </w:r>
-      <w:r>
-        <w:rPr>
-          <w:rFonts w:ascii="Times New Roman" w:hAnsi="Times New Roman" w:cs="Times New Roman"/>
-          <w:color w:val="000000"/>
-          <w:sz w:val="28"/>
-          <w:szCs w:val="28"/>
-        </w:rPr>
         <w:t>Требования к функциональным характеристикам:</w:t>
       </w:r>
     </w:p>
     <w:p>
       <w:pPr>
-        <w:spacing w:before="240" w:after="60" w:line="360" w:lineRule="auto"/>
-        <w:ind w:left="100" w:right="100" w:firstLine="609"/>
-        <w:jc w:val="both"/>
-        <w:rPr>
-          <w:rFonts w:ascii="Times New Roman" w:hAnsi="Times New Roman" w:cs="Times New Roman"/>
-          <w:b/>
-          <w:color w:val="000000"/>
-          <w:sz w:val="28"/>
-          <w:szCs w:val="28"/>
-        </w:rPr>
-      </w:pPr>
-      <w:r>
-        <w:rPr>
-          <w:rFonts w:ascii="Times New Roman" w:hAnsi="Times New Roman" w:cs="Times New Roman"/>
-          <w:b/>
-          <w:color w:val="000000"/>
-          <w:sz w:val="28"/>
-          <w:szCs w:val="28"/>
-        </w:rPr>
-        <w:t>1 версия:</w:t>
+        <w:pStyle w:val="aa"/>
+        <w:numPr>
+          <w:ilvl w:val="0"/>
+          <w:numId w:val="19"/>
+        </w:numPr>
+        <w:rPr>
+          <w:rFonts w:ascii="Times New Roman" w:hAnsi="Times New Roman" w:cs="Times New Roman"/>
+          <w:color w:val="000000"/>
+          <w:sz w:val="28"/>
+          <w:szCs w:val="28"/>
+        </w:rPr>
+      </w:pPr>
+      <w:r>
+        <w:rPr>
+          <w:rFonts w:ascii="Times New Roman" w:hAnsi="Times New Roman" w:cs="Times New Roman"/>
+          <w:color w:val="000000"/>
+          <w:sz w:val="28"/>
+          <w:szCs w:val="28"/>
+        </w:rPr>
+        <w:t xml:space="preserve">Для </w:t>
+      </w:r>
+      <w:r>
+        <w:rPr>
+          <w:rFonts w:ascii="Times New Roman" w:hAnsi="Times New Roman" w:cs="Times New Roman"/>
+          <w:color w:val="000000"/>
+          <w:sz w:val="28"/>
+          <w:szCs w:val="28"/>
+        </w:rPr>
+        <w:t>пользователей-клиентов должны быть доступны функции аренды автомобиля, просмотра автопарка и просмотра заказов, сделанных с помощью аккаунта клиента.</w:t>
+      </w:r>
+    </w:p>
+    <w:p>
+      <w:pPr>
+        <w:pStyle w:val="aa"/>
+        <w:numPr>
+          <w:ilvl w:val="0"/>
+          <w:numId w:val="19"/>
+        </w:numPr>
+        <w:rPr>
+          <w:rFonts w:ascii="Times New Roman" w:hAnsi="Times New Roman" w:cs="Times New Roman"/>
+          <w:color w:val="000000"/>
+          <w:sz w:val="28"/>
+          <w:szCs w:val="28"/>
+          <w:highlight w:val="red"/>
+        </w:rPr>
+      </w:pPr>
+      <w:r>
+        <w:rPr>
+          <w:rFonts w:ascii="Times New Roman" w:hAnsi="Times New Roman" w:cs="Times New Roman"/>
+          <w:color w:val="000000"/>
+          <w:sz w:val="28"/>
+          <w:szCs w:val="28"/>
+          <w:highlight w:val="red"/>
+        </w:rPr>
+        <w:t xml:space="preserve">Для пользователей-администраторов должен быть доступен просмотр всех </w:t>
+      </w:r>
+    </w:p>
+    <w:p>
+      <w:pPr>
+        <w:pStyle w:val="aa"/>
+        <w:numPr>
+          <w:ilvl w:val="0"/>
+          <w:numId w:val="19"/>
+        </w:numPr>
+        <w:rPr>
+          <w:rFonts w:ascii="Times New Roman" w:hAnsi="Times New Roman" w:cs="Times New Roman"/>
+          <w:color w:val="000000"/>
+          <w:sz w:val="28"/>
+          <w:szCs w:val="28"/>
+          <w:highlight w:val="red"/>
+        </w:rPr>
+      </w:pPr>
+      <w:r>
+        <w:rPr>
+          <w:rFonts w:ascii="Times New Roman" w:hAnsi="Times New Roman" w:cs="Times New Roman"/>
+          <w:color w:val="000000"/>
+          <w:sz w:val="28"/>
+          <w:szCs w:val="28"/>
+          <w:highlight w:val="red"/>
+        </w:rPr>
+        <w:t xml:space="preserve">Для пользователей-сотрудников техподдержки </w:t>
+      </w:r>
+    </w:p>
+    <w:p>
+      <w:pPr>
+        <w:pStyle w:val="aa"/>
+        <w:numPr>
+          <w:ilvl w:val="0"/>
+          <w:numId w:val="19"/>
+        </w:numPr>
+        <w:rPr>
+          <w:rFonts w:ascii="Times New Roman" w:hAnsi="Times New Roman" w:cs="Times New Roman"/>
+          <w:color w:val="000000"/>
+          <w:sz w:val="28"/>
+          <w:szCs w:val="28"/>
+          <w:highlight w:val="red"/>
+        </w:rPr>
+      </w:pPr>
+      <w:r>
+        <w:rPr>
+          <w:rFonts w:ascii="Times New Roman" w:hAnsi="Times New Roman" w:cs="Times New Roman"/>
+          <w:color w:val="000000"/>
+          <w:sz w:val="28"/>
+          <w:szCs w:val="28"/>
+          <w:highlight w:val="red"/>
+        </w:rPr>
+        <w:t>Для пользователей-механиков</w:t>
+      </w:r>
+    </w:p>
+    <w:p>
+      <w:pPr>
+        <w:pStyle w:val="aa"/>
+        <w:numPr>
+          <w:ilvl w:val="0"/>
+          <w:numId w:val="19"/>
+        </w:numPr>
+        <w:rPr>
+          <w:rFonts w:ascii="Times New Roman" w:hAnsi="Times New Roman" w:cs="Times New Roman"/>
+          <w:color w:val="000000"/>
+          <w:sz w:val="28"/>
+          <w:szCs w:val="28"/>
+        </w:rPr>
+      </w:pPr>
+      <w:r>
+        <w:rPr>
+          <w:rFonts w:ascii="Times New Roman" w:hAnsi="Times New Roman" w:cs="Times New Roman"/>
+          <w:color w:val="000000"/>
+          <w:sz w:val="28"/>
+          <w:szCs w:val="28"/>
+        </w:rPr>
+        <w:t xml:space="preserve">Должна быть реализована система страховки клиента при формировании заказа по тарифам четырех уровней: </w:t>
+      </w:r>
+      <w:r>
+        <w:rPr>
+          <w:rFonts w:ascii="Times New Roman" w:hAnsi="Times New Roman" w:cs="Times New Roman"/>
+          <w:color w:val="000000"/>
+          <w:sz w:val="28"/>
+          <w:szCs w:val="28"/>
+          <w:lang w:val="en-US"/>
+        </w:rPr>
+        <w:t>None</w:t>
+      </w:r>
+      <w:r>
+        <w:rPr>
+          <w:rFonts w:ascii="Times New Roman" w:hAnsi="Times New Roman" w:cs="Times New Roman"/>
+          <w:color w:val="000000"/>
+          <w:sz w:val="28"/>
+          <w:szCs w:val="28"/>
+        </w:rPr>
+        <w:t xml:space="preserve"> (</w:t>
+      </w:r>
+      <w:r>
+        <w:rPr>
+          <w:rFonts w:ascii="Times New Roman" w:hAnsi="Times New Roman" w:cs="Times New Roman"/>
+          <w:color w:val="000000"/>
+          <w:sz w:val="28"/>
+          <w:szCs w:val="28"/>
+        </w:rPr>
+        <w:t>страховка отсутствует</w:t>
+      </w:r>
+      <w:r>
+        <w:rPr>
+          <w:rFonts w:ascii="Times New Roman" w:hAnsi="Times New Roman" w:cs="Times New Roman"/>
+          <w:color w:val="000000"/>
+          <w:sz w:val="28"/>
+          <w:szCs w:val="28"/>
+        </w:rPr>
+        <w:t>)</w:t>
+      </w:r>
+      <w:r>
+        <w:rPr>
+          <w:rFonts w:ascii="Times New Roman" w:hAnsi="Times New Roman" w:cs="Times New Roman"/>
+          <w:color w:val="000000"/>
+          <w:sz w:val="28"/>
+          <w:szCs w:val="28"/>
+        </w:rPr>
+        <w:t xml:space="preserve">, </w:t>
+      </w:r>
+      <w:r>
+        <w:rPr>
+          <w:rFonts w:ascii="Times New Roman" w:hAnsi="Times New Roman" w:cs="Times New Roman"/>
+          <w:color w:val="000000"/>
+          <w:sz w:val="28"/>
+          <w:szCs w:val="28"/>
+          <w:lang w:val="en-US"/>
+        </w:rPr>
+        <w:t>Basic</w:t>
+      </w:r>
+      <w:r>
+        <w:rPr>
+          <w:rFonts w:ascii="Times New Roman" w:hAnsi="Times New Roman" w:cs="Times New Roman"/>
+          <w:color w:val="000000"/>
+          <w:sz w:val="28"/>
+          <w:szCs w:val="28"/>
+        </w:rPr>
+        <w:t xml:space="preserve"> (минимальный уровень страховки), </w:t>
+      </w:r>
+      <w:r>
+        <w:rPr>
+          <w:rFonts w:ascii="Times New Roman" w:hAnsi="Times New Roman" w:cs="Times New Roman"/>
+          <w:color w:val="000000"/>
+          <w:sz w:val="28"/>
+          <w:szCs w:val="28"/>
+          <w:lang w:val="en-US"/>
+        </w:rPr>
+        <w:t>Medium</w:t>
+      </w:r>
+      <w:r>
+        <w:rPr>
+          <w:rFonts w:ascii="Times New Roman" w:hAnsi="Times New Roman" w:cs="Times New Roman"/>
+          <w:color w:val="000000"/>
+          <w:sz w:val="28"/>
+          <w:szCs w:val="28"/>
+        </w:rPr>
+        <w:t xml:space="preserve"> (</w:t>
+      </w:r>
+      <w:r>
+        <w:rPr>
+          <w:rFonts w:ascii="Times New Roman" w:hAnsi="Times New Roman" w:cs="Times New Roman"/>
+          <w:color w:val="000000"/>
+          <w:sz w:val="28"/>
+          <w:szCs w:val="28"/>
+        </w:rPr>
+        <w:t>средний уровень страховки</w:t>
+      </w:r>
+      <w:r>
+        <w:rPr>
+          <w:rFonts w:ascii="Times New Roman" w:hAnsi="Times New Roman" w:cs="Times New Roman"/>
+          <w:color w:val="000000"/>
+          <w:sz w:val="28"/>
+          <w:szCs w:val="28"/>
+        </w:rPr>
+        <w:t>)</w:t>
+      </w:r>
+      <w:r>
+        <w:rPr>
+          <w:rFonts w:ascii="Times New Roman" w:hAnsi="Times New Roman" w:cs="Times New Roman"/>
+          <w:color w:val="000000"/>
+          <w:sz w:val="28"/>
+          <w:szCs w:val="28"/>
+        </w:rPr>
+        <w:t xml:space="preserve">, </w:t>
+      </w:r>
+      <w:r>
+        <w:rPr>
+          <w:rFonts w:ascii="Times New Roman" w:hAnsi="Times New Roman" w:cs="Times New Roman"/>
+          <w:color w:val="000000"/>
+          <w:sz w:val="28"/>
+          <w:szCs w:val="28"/>
+          <w:lang w:val="en-US"/>
+        </w:rPr>
+        <w:t>Max</w:t>
+      </w:r>
+      <w:r>
+        <w:rPr>
+          <w:rFonts w:ascii="Times New Roman" w:hAnsi="Times New Roman" w:cs="Times New Roman"/>
+          <w:color w:val="000000"/>
+          <w:sz w:val="28"/>
+          <w:szCs w:val="28"/>
+        </w:rPr>
+        <w:t xml:space="preserve"> (</w:t>
+      </w:r>
+      <w:r>
+        <w:rPr>
+          <w:rFonts w:ascii="Times New Roman" w:hAnsi="Times New Roman" w:cs="Times New Roman"/>
+          <w:color w:val="000000"/>
+          <w:sz w:val="28"/>
+          <w:szCs w:val="28"/>
+        </w:rPr>
+        <w:t>высший уровень страховки</w:t>
+      </w:r>
+      <w:r>
+        <w:rPr>
+          <w:rFonts w:ascii="Times New Roman" w:hAnsi="Times New Roman" w:cs="Times New Roman"/>
+          <w:color w:val="000000"/>
+          <w:sz w:val="28"/>
+          <w:szCs w:val="28"/>
+        </w:rPr>
+        <w:t>)</w:t>
+      </w:r>
+    </w:p>
+    <w:p>
+      <w:pPr>
+        <w:pStyle w:val="aa"/>
+        <w:numPr>
+          <w:ilvl w:val="0"/>
+          <w:numId w:val="19"/>
+        </w:numPr>
+        <w:rPr>
+          <w:rFonts w:ascii="Times New Roman" w:hAnsi="Times New Roman" w:cs="Times New Roman"/>
+          <w:color w:val="000000"/>
+          <w:sz w:val="28"/>
+          <w:szCs w:val="28"/>
+        </w:rPr>
+      </w:pPr>
+      <w:r>
+        <w:rPr>
+          <w:rFonts w:ascii="Times New Roman" w:hAnsi="Times New Roman" w:cs="Times New Roman"/>
+          <w:color w:val="000000"/>
+          <w:sz w:val="28"/>
+          <w:szCs w:val="28"/>
+        </w:rPr>
+        <w:t>Должна быть реализована страница со статистикой заказов для пользователей-администраторов, статистика должна отображаться по выбору пользователя: за день, за месяц, за год</w:t>
+      </w:r>
+    </w:p>
+    <w:p>
+      <w:pPr>
+        <w:pStyle w:val="aa"/>
+        <w:numPr>
+          <w:ilvl w:val="0"/>
+          <w:numId w:val="19"/>
+        </w:numPr>
+        <w:rPr>
+          <w:rFonts w:ascii="Times New Roman" w:hAnsi="Times New Roman" w:cs="Times New Roman"/>
+          <w:color w:val="000000"/>
+          <w:sz w:val="28"/>
+          <w:szCs w:val="28"/>
+        </w:rPr>
+      </w:pPr>
+      <w:r>
+        <w:rPr>
+          <w:rFonts w:ascii="Times New Roman" w:hAnsi="Times New Roman" w:cs="Times New Roman"/>
+          <w:color w:val="000000"/>
+          <w:sz w:val="28"/>
+          <w:szCs w:val="28"/>
+        </w:rPr>
+        <w:t>Должен быть реализован поиск автомобиля по названию, а также фильтры поиска для пользователя клиента</w:t>
+      </w:r>
+    </w:p>
+    <w:p>
+      <w:pPr>
+        <w:pStyle w:val="2"/>
+        <w:rPr>
+          <w:b w:val="0"/>
+          <w:bCs w:val="0"/>
+          <w:color w:val="000000"/>
+          <w:sz w:val="28"/>
+          <w:szCs w:val="28"/>
+        </w:rPr>
+      </w:pPr>
+      <w:r>
+        <w:rPr>
+          <w:b w:val="0"/>
+          <w:bCs w:val="0"/>
+          <w:color w:val="000000"/>
+          <w:sz w:val="28"/>
+          <w:szCs w:val="28"/>
+        </w:rPr>
+        <w:t xml:space="preserve">4.2.  </w:t>
+      </w:r>
+      <w:r>
+        <w:rPr>
+          <w:b w:val="0"/>
+          <w:bCs w:val="0"/>
+          <w:color w:val="000000"/>
+          <w:sz w:val="28"/>
+          <w:szCs w:val="28"/>
+        </w:rPr>
+        <w:tab/>
+        <w:t>Требования к надежности:</w:t>
       </w:r>
     </w:p>
     <w:p>
@@ -2975,34 +3179,18 @@
           <w:color w:val="000000"/>
           <w:sz w:val="28"/>
           <w:szCs w:val="28"/>
-        </w:rPr>
-      </w:pPr>
-      <w:r>
-        <w:rPr>
-          <w:rFonts w:ascii="Times New Roman" w:hAnsi="Times New Roman" w:cs="Times New Roman"/>
-          <w:color w:val="000000"/>
-          <w:sz w:val="28"/>
-          <w:szCs w:val="28"/>
-        </w:rPr>
-        <w:t>программа должна поочередно генерировать фигуры из кубиков в иг</w:t>
-      </w:r>
-      <w:r>
-        <w:rPr>
-          <w:rFonts w:ascii="Times New Roman" w:hAnsi="Times New Roman" w:cs="Times New Roman"/>
-          <w:color w:val="000000"/>
-          <w:sz w:val="28"/>
-          <w:szCs w:val="28"/>
-        </w:rPr>
-        <w:t>р</w:t>
-      </w:r>
-      <w:r>
-        <w:rPr>
-          <w:rFonts w:ascii="Times New Roman" w:hAnsi="Times New Roman" w:cs="Times New Roman"/>
-          <w:color w:val="000000"/>
-          <w:sz w:val="28"/>
-          <w:szCs w:val="28"/>
-        </w:rPr>
-        <w:t>овой области сверху, постепенно их перемещать вниз, пока они не состыкуются с фигурами, коснувшимися нижней границы игровой области;</w:t>
+          <w:highlight w:val="red"/>
+        </w:rPr>
+      </w:pPr>
+      <w:r>
+        <w:rPr>
+          <w:rFonts w:ascii="Times New Roman" w:hAnsi="Times New Roman" w:cs="Times New Roman"/>
+          <w:color w:val="000000"/>
+          <w:sz w:val="28"/>
+          <w:szCs w:val="28"/>
+          <w:highlight w:val="red"/>
+        </w:rPr>
+        <w:t>использование лицензированного программного обеспечения;</w:t>
       </w:r>
     </w:p>
     <w:p>
@@ -3020,16 +3208,18 @@
           <w:color w:val="000000"/>
           <w:sz w:val="28"/>
           <w:szCs w:val="28"/>
-        </w:rPr>
-      </w:pPr>
-      <w:r>
-        <w:rPr>
-          <w:rFonts w:ascii="Times New Roman" w:hAnsi="Times New Roman" w:cs="Times New Roman"/>
-          <w:color w:val="000000"/>
-          <w:sz w:val="28"/>
-          <w:szCs w:val="28"/>
-        </w:rPr>
-        <w:t>программа должна обеспечивать проверку непрерывности горизонтального слоя из кубиков и удалять слой, если в нем нет пропусков;</w:t>
+          <w:highlight w:val="red"/>
+        </w:rPr>
+      </w:pPr>
+      <w:r>
+        <w:rPr>
+          <w:rFonts w:ascii="Times New Roman" w:hAnsi="Times New Roman" w:cs="Times New Roman"/>
+          <w:color w:val="000000"/>
+          <w:sz w:val="28"/>
+          <w:szCs w:val="28"/>
+          <w:highlight w:val="red"/>
+        </w:rPr>
+        <w:t>проверка программы на наличие вирусов;</w:t>
       </w:r>
     </w:p>
     <w:p>
@@ -3047,364 +3237,85 @@
           <w:color w:val="000000"/>
           <w:sz w:val="28"/>
           <w:szCs w:val="28"/>
-        </w:rPr>
-      </w:pPr>
-      <w:r>
-        <w:rPr>
-          <w:rFonts w:ascii="Times New Roman" w:hAnsi="Times New Roman" w:cs="Times New Roman"/>
-          <w:color w:val="000000"/>
-          <w:sz w:val="28"/>
-          <w:szCs w:val="28"/>
-        </w:rPr>
-        <w:t>программа должна вести подсчёт очков (чем больше фигурок игрок смог уместить в игровой области за игру, тем больше у него очков)</w:t>
-      </w:r>
-      <w:r>
-        <w:rPr>
-          <w:rFonts w:ascii="Times New Roman" w:hAnsi="Times New Roman" w:cs="Times New Roman"/>
-          <w:color w:val="000000"/>
-          <w:sz w:val="28"/>
-          <w:szCs w:val="28"/>
-        </w:rPr>
-        <w:t>;</w:t>
-      </w:r>
-    </w:p>
-    <w:p>
-      <w:pPr>
-        <w:pStyle w:val="aa"/>
-        <w:numPr>
-          <w:ilvl w:val="0"/>
-          <w:numId w:val="17"/>
-        </w:numPr>
-        <w:spacing w:after="0" w:line="360" w:lineRule="auto"/>
-        <w:ind w:left="709" w:right="102" w:firstLine="425"/>
-        <w:jc w:val="both"/>
-        <w:rPr>
-          <w:rFonts w:ascii="Times New Roman" w:hAnsi="Times New Roman" w:cs="Times New Roman"/>
-          <w:color w:val="000000"/>
-          <w:sz w:val="28"/>
-          <w:szCs w:val="28"/>
-        </w:rPr>
-      </w:pPr>
-      <w:r>
-        <w:rPr>
-          <w:rFonts w:ascii="Times New Roman" w:hAnsi="Times New Roman" w:cs="Times New Roman"/>
-          <w:color w:val="000000"/>
-          <w:sz w:val="28"/>
-          <w:szCs w:val="28"/>
-        </w:rPr>
-        <w:t>пользователь может управлять вращением и перемещением фигуры влево/вправо с помощью клавиш клавиатуры до соприкосновения фигуры с нижним слоем блоков</w:t>
-      </w:r>
-      <w:r>
-        <w:rPr>
-          <w:rFonts w:ascii="Times New Roman" w:hAnsi="Times New Roman" w:cs="Times New Roman"/>
-          <w:color w:val="000000"/>
-          <w:sz w:val="28"/>
-          <w:szCs w:val="28"/>
-        </w:rPr>
-        <w:t>;</w:t>
-      </w:r>
-    </w:p>
-    <w:p>
-      <w:pPr>
-        <w:pStyle w:val="aa"/>
-        <w:numPr>
-          <w:ilvl w:val="0"/>
-          <w:numId w:val="17"/>
-        </w:numPr>
-        <w:spacing w:after="0" w:line="360" w:lineRule="auto"/>
-        <w:ind w:left="709" w:right="102" w:firstLine="425"/>
-        <w:jc w:val="both"/>
-        <w:rPr>
-          <w:rFonts w:ascii="Times New Roman" w:hAnsi="Times New Roman" w:cs="Times New Roman"/>
-          <w:color w:val="000000"/>
-          <w:sz w:val="28"/>
-          <w:szCs w:val="28"/>
-        </w:rPr>
-      </w:pPr>
-      <w:r>
-        <w:rPr>
-          <w:rFonts w:ascii="Times New Roman" w:hAnsi="Times New Roman" w:cs="Times New Roman"/>
-          <w:color w:val="000000"/>
-          <w:sz w:val="28"/>
-          <w:szCs w:val="28"/>
-        </w:rPr>
-        <w:t>программа должна останавливать игру и выводить «Игра окончена!» при соприкосновении уже расположенных фигурок</w:t>
-      </w:r>
-      <w:r>
-        <w:rPr>
-          <w:rFonts w:ascii="Times New Roman" w:hAnsi="Times New Roman" w:cs="Times New Roman"/>
-          <w:color w:val="000000"/>
-          <w:sz w:val="28"/>
-          <w:szCs w:val="28"/>
-        </w:rPr>
-        <w:t xml:space="preserve"> </w:t>
-      </w:r>
-      <w:r>
-        <w:rPr>
-          <w:rFonts w:ascii="Times New Roman" w:hAnsi="Times New Roman" w:cs="Times New Roman"/>
-          <w:color w:val="000000"/>
-          <w:sz w:val="28"/>
-          <w:szCs w:val="28"/>
-        </w:rPr>
-        <w:t xml:space="preserve">с верхней границей игровой области.  </w:t>
-      </w:r>
-    </w:p>
-    <w:p>
-      <w:pPr>
-        <w:spacing w:before="240" w:after="60" w:line="360" w:lineRule="auto"/>
-        <w:ind w:left="100" w:right="100" w:firstLine="609"/>
-        <w:jc w:val="both"/>
-        <w:rPr>
-          <w:rFonts w:ascii="Times New Roman" w:hAnsi="Times New Roman" w:cs="Times New Roman"/>
+          <w:highlight w:val="red"/>
+        </w:rPr>
+      </w:pPr>
+      <w:r>
+        <w:rPr>
+          <w:rFonts w:ascii="Times New Roman" w:hAnsi="Times New Roman" w:cs="Times New Roman"/>
+          <w:color w:val="000000"/>
+          <w:sz w:val="28"/>
+          <w:szCs w:val="28"/>
+          <w:highlight w:val="red"/>
+        </w:rPr>
+        <w:t>организация бесперебойного питания.</w:t>
+      </w:r>
+    </w:p>
+    <w:p>
+      <w:pPr>
+        <w:pStyle w:val="2"/>
+        <w:rPr>
+          <w:b w:val="0"/>
+          <w:bCs w:val="0"/>
+          <w:color w:val="000000"/>
+          <w:sz w:val="28"/>
+          <w:szCs w:val="28"/>
+        </w:rPr>
+      </w:pPr>
+      <w:r>
+        <w:rPr>
+          <w:b w:val="0"/>
+          <w:bCs w:val="0"/>
+          <w:color w:val="000000"/>
+          <w:sz w:val="28"/>
+          <w:szCs w:val="28"/>
+        </w:rPr>
+        <w:t>4.3</w:t>
+      </w:r>
+      <w:r>
+        <w:rPr>
+          <w:b w:val="0"/>
+          <w:bCs w:val="0"/>
+          <w:color w:val="000000"/>
+          <w:sz w:val="28"/>
+          <w:szCs w:val="28"/>
+        </w:rPr>
+        <w:t xml:space="preserve">    </w:t>
+      </w:r>
+      <w:r>
+        <w:rPr>
+          <w:b w:val="0"/>
+          <w:bCs w:val="0"/>
+          <w:color w:val="000000"/>
+          <w:sz w:val="28"/>
+          <w:szCs w:val="28"/>
+        </w:rPr>
+        <w:t>Условия эксплуатации</w:t>
+      </w:r>
+    </w:p>
+    <w:p>
+      <w:pPr>
+        <w:rPr>
+          <w:rFonts w:ascii="Times New Roman" w:hAnsi="Times New Roman" w:cs="Times New Roman"/>
+          <w:color w:val="000000"/>
+          <w:sz w:val="28"/>
+          <w:szCs w:val="28"/>
+        </w:rPr>
+      </w:pPr>
+      <w:r>
+        <w:rPr>
           <w:b/>
-          <w:color w:val="000000"/>
-          <w:sz w:val="28"/>
-          <w:szCs w:val="28"/>
-        </w:rPr>
-      </w:pPr>
-      <w:r>
-        <w:rPr>
-          <w:rFonts w:ascii="Times New Roman" w:hAnsi="Times New Roman" w:cs="Times New Roman"/>
+          <w:bCs/>
+          <w:color w:val="000000"/>
+          <w:sz w:val="28"/>
+          <w:szCs w:val="28"/>
+        </w:rPr>
+        <w:tab/>
+      </w:r>
+      <w:r>
+        <w:rPr>
           <w:b/>
-          <w:color w:val="000000"/>
-          <w:sz w:val="28"/>
-          <w:szCs w:val="28"/>
-        </w:rPr>
-        <w:t>2 версия:</w:t>
-      </w:r>
-    </w:p>
-    <w:p>
-      <w:pPr>
-        <w:pStyle w:val="aa"/>
-        <w:numPr>
-          <w:ilvl w:val="0"/>
-          <w:numId w:val="17"/>
-        </w:numPr>
-        <w:spacing w:after="0" w:line="360" w:lineRule="auto"/>
-        <w:ind w:left="709" w:right="102" w:firstLine="425"/>
-        <w:jc w:val="both"/>
-        <w:rPr>
-          <w:rFonts w:ascii="Times New Roman" w:hAnsi="Times New Roman" w:cs="Times New Roman"/>
-          <w:color w:val="000000"/>
-          <w:sz w:val="28"/>
-          <w:szCs w:val="28"/>
-        </w:rPr>
-      </w:pPr>
-      <w:r>
-        <w:rPr>
-          <w:rFonts w:ascii="Times New Roman" w:hAnsi="Times New Roman" w:cs="Times New Roman"/>
-          <w:color w:val="000000"/>
-          <w:sz w:val="28"/>
-          <w:szCs w:val="28"/>
-        </w:rPr>
-        <w:t>программа должна со временем увеличивать темп появления новых фигурок и их перемещения сверху игр</w:t>
-      </w:r>
-      <w:r>
-        <w:rPr>
-          <w:rFonts w:ascii="Times New Roman" w:hAnsi="Times New Roman" w:cs="Times New Roman"/>
-          <w:color w:val="000000"/>
-          <w:sz w:val="28"/>
-          <w:szCs w:val="28"/>
-        </w:rPr>
-        <w:t>овой области вниз во время игры</w:t>
-      </w:r>
-      <w:r>
-        <w:rPr>
-          <w:rFonts w:ascii="Times New Roman" w:hAnsi="Times New Roman" w:cs="Times New Roman"/>
-          <w:color w:val="000000"/>
-          <w:sz w:val="28"/>
-          <w:szCs w:val="28"/>
-        </w:rPr>
-        <w:t>;</w:t>
-      </w:r>
-    </w:p>
-    <w:p>
-      <w:pPr>
-        <w:pStyle w:val="aa"/>
-        <w:numPr>
-          <w:ilvl w:val="0"/>
-          <w:numId w:val="17"/>
-        </w:numPr>
-        <w:spacing w:after="0" w:line="360" w:lineRule="auto"/>
-        <w:ind w:left="709" w:right="102" w:firstLine="425"/>
-        <w:jc w:val="both"/>
-        <w:rPr>
-          <w:rFonts w:ascii="Times New Roman" w:hAnsi="Times New Roman" w:cs="Times New Roman"/>
-          <w:color w:val="000000"/>
-          <w:sz w:val="28"/>
-          <w:szCs w:val="28"/>
-        </w:rPr>
-      </w:pPr>
-      <w:r>
-        <w:rPr>
-          <w:rFonts w:ascii="Times New Roman" w:hAnsi="Times New Roman" w:cs="Times New Roman"/>
-          <w:color w:val="000000"/>
-          <w:sz w:val="28"/>
-          <w:szCs w:val="28"/>
-        </w:rPr>
-        <w:t>программа должна иметь функцию “</w:t>
-      </w:r>
-      <w:r>
-        <w:rPr>
-          <w:rFonts w:ascii="Times New Roman" w:hAnsi="Times New Roman" w:cs="Times New Roman"/>
-          <w:color w:val="000000"/>
-          <w:sz w:val="28"/>
-          <w:szCs w:val="28"/>
-          <w:lang w:val="en-US"/>
-        </w:rPr>
-        <w:t>Customize</w:t>
-      </w:r>
-      <w:r>
-        <w:rPr>
-          <w:rFonts w:ascii="Times New Roman" w:hAnsi="Times New Roman" w:cs="Times New Roman"/>
-          <w:color w:val="000000"/>
-          <w:sz w:val="28"/>
-          <w:szCs w:val="28"/>
-        </w:rPr>
-        <w:t>” с возможностью изменять начальную скорость появления и перемещения фигурок внутри игровой области;</w:t>
-      </w:r>
-    </w:p>
-    <w:p>
-      <w:pPr>
-        <w:pStyle w:val="aa"/>
-        <w:numPr>
-          <w:ilvl w:val="0"/>
-          <w:numId w:val="17"/>
-        </w:numPr>
-        <w:spacing w:after="0" w:line="360" w:lineRule="auto"/>
-        <w:ind w:left="709" w:right="102" w:firstLine="425"/>
-        <w:jc w:val="both"/>
-        <w:rPr>
-          <w:rFonts w:ascii="Times New Roman" w:hAnsi="Times New Roman" w:cs="Times New Roman"/>
-          <w:color w:val="000000"/>
-          <w:sz w:val="28"/>
-          <w:szCs w:val="28"/>
-        </w:rPr>
-      </w:pPr>
-      <w:r>
-        <w:rPr>
-          <w:rFonts w:ascii="Times New Roman" w:hAnsi="Times New Roman" w:cs="Times New Roman"/>
-          <w:color w:val="000000"/>
-          <w:sz w:val="28"/>
-          <w:szCs w:val="28"/>
-        </w:rPr>
-        <w:t>программа должна иметь функцию перезапуска игры при проигрыше;</w:t>
-      </w:r>
-    </w:p>
-    <w:p>
-      <w:pPr>
-        <w:pStyle w:val="aa"/>
-        <w:numPr>
-          <w:ilvl w:val="0"/>
-          <w:numId w:val="17"/>
-        </w:numPr>
-        <w:spacing w:after="0" w:line="360" w:lineRule="auto"/>
-        <w:ind w:left="709" w:right="102" w:firstLine="425"/>
-        <w:jc w:val="both"/>
-        <w:rPr>
-          <w:rFonts w:ascii="Times New Roman" w:hAnsi="Times New Roman" w:cs="Times New Roman"/>
-          <w:color w:val="000000"/>
-          <w:sz w:val="28"/>
-          <w:szCs w:val="28"/>
-        </w:rPr>
-      </w:pPr>
-      <w:r>
-        <w:rPr>
-          <w:rFonts w:ascii="Times New Roman" w:hAnsi="Times New Roman" w:cs="Times New Roman"/>
-          <w:color w:val="000000"/>
-          <w:sz w:val="28"/>
-          <w:szCs w:val="28"/>
-        </w:rPr>
-        <w:t>программа должна позволять пользователю сохранять рекорд при произвольном завершении игры или проигрыше, а также запрашивать имя пользователя перед сохранением;</w:t>
-      </w:r>
-    </w:p>
-    <w:p>
-      <w:pPr>
-        <w:pStyle w:val="aa"/>
-        <w:numPr>
-          <w:ilvl w:val="0"/>
-          <w:numId w:val="17"/>
-        </w:numPr>
-        <w:spacing w:after="0" w:line="360" w:lineRule="auto"/>
-        <w:ind w:left="709" w:right="102" w:firstLine="425"/>
-        <w:jc w:val="both"/>
-        <w:rPr>
-          <w:rFonts w:ascii="Times New Roman" w:hAnsi="Times New Roman" w:cs="Times New Roman"/>
-          <w:color w:val="000000"/>
-          <w:sz w:val="28"/>
-          <w:szCs w:val="28"/>
-        </w:rPr>
-      </w:pPr>
-      <w:r>
-        <w:rPr>
-          <w:rFonts w:ascii="Times New Roman" w:hAnsi="Times New Roman" w:cs="Times New Roman"/>
-          <w:color w:val="000000"/>
-          <w:sz w:val="28"/>
-          <w:szCs w:val="28"/>
-        </w:rPr>
-        <w:t>программа должна обеспечивать просмотр таблицы рекордов различных пользователей;</w:t>
-      </w:r>
-    </w:p>
-    <w:p>
-      <w:pPr>
-        <w:pStyle w:val="aa"/>
-        <w:numPr>
-          <w:ilvl w:val="0"/>
-          <w:numId w:val="17"/>
-        </w:numPr>
-        <w:spacing w:after="0" w:line="360" w:lineRule="auto"/>
-        <w:ind w:left="709" w:right="102" w:firstLine="425"/>
-        <w:jc w:val="both"/>
-        <w:rPr>
-          <w:rFonts w:ascii="Times New Roman" w:hAnsi="Times New Roman" w:cs="Times New Roman"/>
-          <w:color w:val="000000"/>
-          <w:sz w:val="28"/>
-          <w:szCs w:val="28"/>
-        </w:rPr>
-      </w:pPr>
-      <w:r>
-        <w:rPr>
-          <w:rFonts w:ascii="Times New Roman" w:hAnsi="Times New Roman" w:cs="Times New Roman"/>
-          <w:color w:val="000000"/>
-          <w:sz w:val="28"/>
-          <w:szCs w:val="28"/>
-        </w:rPr>
-        <w:t>музыкальное сопровождение игры, включение-выключение музыкального сопровождения.</w:t>
-      </w:r>
-    </w:p>
-    <w:p>
-      <w:pPr>
-        <w:spacing w:before="240" w:after="60" w:line="360" w:lineRule="auto"/>
-        <w:ind w:left="100" w:right="100" w:firstLine="300"/>
-        <w:jc w:val="both"/>
-        <w:rPr>
-          <w:rFonts w:ascii="Times New Roman" w:hAnsi="Times New Roman" w:cs="Times New Roman"/>
-          <w:color w:val="000000"/>
-          <w:sz w:val="28"/>
-          <w:szCs w:val="28"/>
-        </w:rPr>
-      </w:pPr>
-      <w:r>
-        <w:rPr>
-          <w:rFonts w:ascii="Times New Roman" w:hAnsi="Times New Roman" w:cs="Times New Roman"/>
-          <w:color w:val="000000"/>
-          <w:sz w:val="28"/>
-          <w:szCs w:val="28"/>
-        </w:rPr>
-        <w:t xml:space="preserve">4.2. </w:t>
-      </w:r>
-      <w:r>
-        <w:rPr>
-          <w:rFonts w:ascii="Times New Roman" w:hAnsi="Times New Roman" w:cs="Times New Roman"/>
-          <w:color w:val="000000"/>
-          <w:sz w:val="28"/>
-          <w:szCs w:val="28"/>
-        </w:rPr>
-        <w:t xml:space="preserve"> </w:t>
-      </w:r>
-      <w:r>
-        <w:rPr>
-          <w:rFonts w:ascii="Times New Roman" w:hAnsi="Times New Roman" w:cs="Times New Roman"/>
+          <w:bCs/>
           <w:color w:val="000000"/>
           <w:sz w:val="28"/>
           <w:szCs w:val="28"/>
@@ -3413,204 +3324,64 @@
       </w:r>
       <w:r>
         <w:rPr>
-          <w:rFonts w:ascii="Times New Roman" w:hAnsi="Times New Roman" w:cs="Times New Roman"/>
-          <w:color w:val="000000"/>
-          <w:sz w:val="28"/>
-          <w:szCs w:val="28"/>
-        </w:rPr>
-        <w:t>Требования к надежности</w:t>
-      </w:r>
-      <w:r>
-        <w:rPr>
-          <w:rFonts w:ascii="Times New Roman" w:hAnsi="Times New Roman" w:cs="Times New Roman"/>
-          <w:color w:val="000000"/>
-          <w:sz w:val="28"/>
-          <w:szCs w:val="28"/>
-        </w:rPr>
-        <w:t>:</w:t>
-      </w:r>
-    </w:p>
-    <w:p>
-      <w:pPr>
-        <w:pStyle w:val="aa"/>
-        <w:numPr>
-          <w:ilvl w:val="0"/>
-          <w:numId w:val="17"/>
-        </w:numPr>
-        <w:spacing w:after="0" w:line="360" w:lineRule="auto"/>
-        <w:ind w:left="709" w:right="102" w:firstLine="425"/>
-        <w:jc w:val="both"/>
-        <w:rPr>
-          <w:rFonts w:ascii="Times New Roman" w:hAnsi="Times New Roman" w:cs="Times New Roman"/>
-          <w:color w:val="000000"/>
-          <w:sz w:val="28"/>
-          <w:szCs w:val="28"/>
-        </w:rPr>
-      </w:pPr>
-      <w:r>
-        <w:rPr>
-          <w:rFonts w:ascii="Times New Roman" w:hAnsi="Times New Roman" w:cs="Times New Roman"/>
-          <w:color w:val="000000"/>
-          <w:sz w:val="28"/>
-          <w:szCs w:val="28"/>
-        </w:rPr>
-        <w:t>и</w:t>
-      </w:r>
-      <w:r>
-        <w:rPr>
-          <w:rFonts w:ascii="Times New Roman" w:hAnsi="Times New Roman" w:cs="Times New Roman"/>
-          <w:color w:val="000000"/>
-          <w:sz w:val="28"/>
-          <w:szCs w:val="28"/>
-        </w:rPr>
-        <w:t>спользование лицензированного программного обеспечения</w:t>
-      </w:r>
-      <w:r>
-        <w:rPr>
-          <w:rFonts w:ascii="Times New Roman" w:hAnsi="Times New Roman" w:cs="Times New Roman"/>
-          <w:color w:val="000000"/>
-          <w:sz w:val="28"/>
-          <w:szCs w:val="28"/>
-        </w:rPr>
-        <w:t>;</w:t>
-      </w:r>
-    </w:p>
-    <w:p>
-      <w:pPr>
-        <w:pStyle w:val="aa"/>
-        <w:numPr>
-          <w:ilvl w:val="0"/>
-          <w:numId w:val="17"/>
-        </w:numPr>
-        <w:spacing w:after="0" w:line="360" w:lineRule="auto"/>
-        <w:ind w:left="709" w:right="102" w:firstLine="425"/>
-        <w:jc w:val="both"/>
-        <w:rPr>
-          <w:rFonts w:ascii="Times New Roman" w:hAnsi="Times New Roman" w:cs="Times New Roman"/>
-          <w:color w:val="000000"/>
-          <w:sz w:val="28"/>
-          <w:szCs w:val="28"/>
-        </w:rPr>
-      </w:pPr>
-      <w:r>
-        <w:rPr>
-          <w:rFonts w:ascii="Times New Roman" w:hAnsi="Times New Roman" w:cs="Times New Roman"/>
-          <w:color w:val="000000"/>
-          <w:sz w:val="28"/>
-          <w:szCs w:val="28"/>
-        </w:rPr>
-        <w:t>п</w:t>
-      </w:r>
-      <w:r>
-        <w:rPr>
-          <w:rFonts w:ascii="Times New Roman" w:hAnsi="Times New Roman" w:cs="Times New Roman"/>
-          <w:color w:val="000000"/>
-          <w:sz w:val="28"/>
-          <w:szCs w:val="28"/>
-        </w:rPr>
-        <w:t>роверка программы на наличие вирусов</w:t>
-      </w:r>
-      <w:r>
-        <w:rPr>
-          <w:rFonts w:ascii="Times New Roman" w:hAnsi="Times New Roman" w:cs="Times New Roman"/>
-          <w:color w:val="000000"/>
-          <w:sz w:val="28"/>
-          <w:szCs w:val="28"/>
-        </w:rPr>
-        <w:t>;</w:t>
-      </w:r>
-    </w:p>
-    <w:p>
-      <w:pPr>
-        <w:pStyle w:val="aa"/>
-        <w:numPr>
-          <w:ilvl w:val="0"/>
-          <w:numId w:val="17"/>
-        </w:numPr>
-        <w:spacing w:after="0" w:line="360" w:lineRule="auto"/>
-        <w:ind w:left="709" w:right="102" w:firstLine="425"/>
-        <w:jc w:val="both"/>
-        <w:rPr>
-          <w:rFonts w:ascii="Times New Roman" w:hAnsi="Times New Roman" w:cs="Times New Roman"/>
-          <w:color w:val="000000"/>
-          <w:sz w:val="28"/>
-          <w:szCs w:val="28"/>
-        </w:rPr>
-      </w:pPr>
-      <w:r>
-        <w:rPr>
-          <w:rFonts w:ascii="Times New Roman" w:hAnsi="Times New Roman" w:cs="Times New Roman"/>
-          <w:color w:val="000000"/>
-          <w:sz w:val="28"/>
-          <w:szCs w:val="28"/>
-        </w:rPr>
-        <w:t>о</w:t>
-      </w:r>
-      <w:r>
-        <w:rPr>
-          <w:rFonts w:ascii="Times New Roman" w:hAnsi="Times New Roman" w:cs="Times New Roman"/>
-          <w:color w:val="000000"/>
-          <w:sz w:val="28"/>
-          <w:szCs w:val="28"/>
-        </w:rPr>
-        <w:t>рганизация бесперебойного питания</w:t>
-      </w:r>
-      <w:r>
-        <w:rPr>
-          <w:rFonts w:ascii="Times New Roman" w:hAnsi="Times New Roman" w:cs="Times New Roman"/>
-          <w:color w:val="000000"/>
-          <w:sz w:val="28"/>
-          <w:szCs w:val="28"/>
-        </w:rPr>
-        <w:t>.</w:t>
-      </w:r>
-    </w:p>
-    <w:p>
-      <w:pPr>
-        <w:spacing w:before="240" w:after="60" w:line="360" w:lineRule="auto"/>
-        <w:ind w:left="100" w:right="100" w:firstLine="300"/>
-        <w:jc w:val="both"/>
-        <w:rPr>
-          <w:rFonts w:ascii="Times New Roman" w:hAnsi="Times New Roman" w:cs="Times New Roman"/>
-          <w:color w:val="000000"/>
-          <w:sz w:val="28"/>
-          <w:szCs w:val="28"/>
-        </w:rPr>
-      </w:pPr>
-      <w:r>
-        <w:rPr>
-          <w:rFonts w:ascii="Times New Roman" w:hAnsi="Times New Roman" w:cs="Times New Roman"/>
-          <w:color w:val="000000"/>
-          <w:sz w:val="28"/>
-          <w:szCs w:val="28"/>
-        </w:rPr>
-        <w:t xml:space="preserve">4.3. </w:t>
-      </w:r>
-      <w:r>
-        <w:rPr>
-          <w:rFonts w:ascii="Times New Roman" w:hAnsi="Times New Roman" w:cs="Times New Roman"/>
-          <w:color w:val="000000"/>
-          <w:sz w:val="28"/>
-          <w:szCs w:val="28"/>
-        </w:rPr>
-        <w:t xml:space="preserve"> </w:t>
-      </w:r>
-      <w:r>
-        <w:rPr>
-          <w:rFonts w:ascii="Times New Roman" w:hAnsi="Times New Roman" w:cs="Times New Roman"/>
+          <w:color w:val="000000"/>
+          <w:sz w:val="28"/>
+          <w:szCs w:val="28"/>
+          <w:highlight w:val="red"/>
+        </w:rPr>
+        <w:t>Доступ к системе осуществляется с любого компьютера, который имеет доступ в интернет. База данных находится на сервере, который выберет компания. Должна существовать устойчивая связь по сети между компьютером и базой данных.</w:t>
+      </w:r>
+    </w:p>
+    <w:p>
+      <w:pPr>
+        <w:pStyle w:val="2"/>
+        <w:rPr>
+          <w:b w:val="0"/>
+          <w:bCs w:val="0"/>
+          <w:color w:val="000000"/>
+          <w:sz w:val="28"/>
+          <w:szCs w:val="28"/>
+        </w:rPr>
+      </w:pPr>
+      <w:r>
+        <w:rPr>
+          <w:b w:val="0"/>
+          <w:bCs w:val="0"/>
+          <w:color w:val="000000"/>
+          <w:sz w:val="28"/>
+          <w:szCs w:val="28"/>
+        </w:rPr>
+        <w:t>4.</w:t>
+      </w:r>
+      <w:r>
+        <w:rPr>
+          <w:b w:val="0"/>
+          <w:bCs w:val="0"/>
+          <w:color w:val="000000"/>
+          <w:sz w:val="28"/>
+          <w:szCs w:val="28"/>
+        </w:rPr>
+        <w:t>4</w:t>
+      </w:r>
+      <w:r>
+        <w:rPr>
+          <w:b w:val="0"/>
+          <w:bCs w:val="0"/>
+          <w:color w:val="000000"/>
+          <w:sz w:val="28"/>
+          <w:szCs w:val="28"/>
+        </w:rPr>
+        <w:t xml:space="preserve">.  </w:t>
+      </w:r>
+      <w:r>
+        <w:rPr>
+          <w:b w:val="0"/>
+          <w:bCs w:val="0"/>
           <w:color w:val="000000"/>
           <w:sz w:val="28"/>
           <w:szCs w:val="28"/>
         </w:rPr>
         <w:tab/>
-      </w:r>
-      <w:r>
-        <w:rPr>
-          <w:rFonts w:ascii="Times New Roman" w:hAnsi="Times New Roman" w:cs="Times New Roman"/>
-          <w:color w:val="000000"/>
-          <w:sz w:val="28"/>
-          <w:szCs w:val="28"/>
-        </w:rPr>
         <w:t>Требования к составу и параметрам технических средств</w:t>
       </w:r>
     </w:p>
@@ -3624,14 +3395,16 @@
           <w:color w:val="000000"/>
           <w:sz w:val="28"/>
           <w:szCs w:val="28"/>
-        </w:rPr>
-      </w:pPr>
-      <w:r>
-        <w:rPr>
-          <w:rFonts w:ascii="Times New Roman" w:hAnsi="Times New Roman" w:cs="Times New Roman"/>
-          <w:color w:val="000000"/>
-          <w:sz w:val="28"/>
-          <w:szCs w:val="28"/>
+          <w:highlight w:val="red"/>
+        </w:rPr>
+      </w:pPr>
+      <w:r>
+        <w:rPr>
+          <w:rFonts w:ascii="Times New Roman" w:hAnsi="Times New Roman" w:cs="Times New Roman"/>
+          <w:color w:val="000000"/>
+          <w:sz w:val="28"/>
+          <w:szCs w:val="28"/>
+          <w:highlight w:val="red"/>
         </w:rPr>
         <w:t xml:space="preserve">Для нормального функционирования данной информационной системы необходим компьютер, клавиатура, мышь и следующие технические средства: </w:t>
       </w:r>
@@ -3646,25 +3419,18 @@
           <w:color w:val="000000"/>
           <w:sz w:val="28"/>
           <w:szCs w:val="28"/>
-        </w:rPr>
-      </w:pPr>
-      <w:r>
-        <w:rPr>
-          <w:rFonts w:ascii="Times New Roman" w:hAnsi="Times New Roman" w:cs="Times New Roman"/>
-          <w:color w:val="000000"/>
-          <w:sz w:val="28"/>
-          <w:szCs w:val="28"/>
-        </w:rPr>
-        <w:t xml:space="preserve">- </w:t>
-      </w:r>
-      <w:r>
-        <w:rPr>
-          <w:rFonts w:ascii="Times New Roman" w:hAnsi="Times New Roman" w:cs="Times New Roman"/>
-          <w:color w:val="000000"/>
-          <w:sz w:val="28"/>
-          <w:szCs w:val="28"/>
-        </w:rPr>
-        <w:t xml:space="preserve">процессор Intel или другой совместимый; </w:t>
+          <w:highlight w:val="red"/>
+        </w:rPr>
+      </w:pPr>
+      <w:r>
+        <w:rPr>
+          <w:rFonts w:ascii="Times New Roman" w:hAnsi="Times New Roman" w:cs="Times New Roman"/>
+          <w:color w:val="000000"/>
+          <w:sz w:val="28"/>
+          <w:szCs w:val="28"/>
+          <w:highlight w:val="red"/>
+        </w:rPr>
+        <w:t xml:space="preserve">- процессор Intel или другой совместимый; </w:t>
       </w:r>
     </w:p>
     <w:p>
@@ -3677,14 +3443,16 @@
           <w:color w:val="000000"/>
           <w:sz w:val="28"/>
           <w:szCs w:val="28"/>
-        </w:rPr>
-      </w:pPr>
-      <w:r>
-        <w:rPr>
-          <w:rFonts w:ascii="Times New Roman" w:hAnsi="Times New Roman" w:cs="Times New Roman"/>
-          <w:color w:val="000000"/>
-          <w:sz w:val="28"/>
-          <w:szCs w:val="28"/>
+          <w:highlight w:val="red"/>
+        </w:rPr>
+      </w:pPr>
+      <w:r>
+        <w:rPr>
+          <w:rFonts w:ascii="Times New Roman" w:hAnsi="Times New Roman" w:cs="Times New Roman"/>
+          <w:color w:val="000000"/>
+          <w:sz w:val="28"/>
+          <w:szCs w:val="28"/>
+          <w:highlight w:val="red"/>
         </w:rPr>
         <w:t xml:space="preserve">- объем свободной оперативной памяти ~2 Гб; </w:t>
       </w:r>
@@ -3699,14 +3467,16 @@
           <w:color w:val="000000"/>
           <w:sz w:val="28"/>
           <w:szCs w:val="28"/>
-        </w:rPr>
-      </w:pPr>
-      <w:r>
-        <w:rPr>
-          <w:rFonts w:ascii="Times New Roman" w:hAnsi="Times New Roman" w:cs="Times New Roman"/>
-          <w:color w:val="000000"/>
-          <w:sz w:val="28"/>
-          <w:szCs w:val="28"/>
+          <w:highlight w:val="red"/>
+        </w:rPr>
+      </w:pPr>
+      <w:r>
+        <w:rPr>
+          <w:rFonts w:ascii="Times New Roman" w:hAnsi="Times New Roman" w:cs="Times New Roman"/>
+          <w:color w:val="000000"/>
+          <w:sz w:val="28"/>
+          <w:szCs w:val="28"/>
+          <w:highlight w:val="red"/>
         </w:rPr>
         <w:t xml:space="preserve">- объем необходимой памяти на жестком диске ~1 Гб; </w:t>
       </w:r>
@@ -3721,14 +3491,16 @@
           <w:color w:val="000000"/>
           <w:sz w:val="28"/>
           <w:szCs w:val="28"/>
-        </w:rPr>
-      </w:pPr>
-      <w:r>
-        <w:rPr>
-          <w:rFonts w:ascii="Times New Roman" w:hAnsi="Times New Roman" w:cs="Times New Roman"/>
-          <w:color w:val="000000"/>
-          <w:sz w:val="28"/>
-          <w:szCs w:val="28"/>
+          <w:highlight w:val="red"/>
+        </w:rPr>
+      </w:pPr>
+      <w:r>
+        <w:rPr>
+          <w:rFonts w:ascii="Times New Roman" w:hAnsi="Times New Roman" w:cs="Times New Roman"/>
+          <w:color w:val="000000"/>
+          <w:sz w:val="28"/>
+          <w:szCs w:val="28"/>
+          <w:highlight w:val="red"/>
         </w:rPr>
         <w:t xml:space="preserve">- стандартный VGA-монитор или совместимый; </w:t>
       </w:r>
@@ -3743,14 +3515,16 @@
           <w:color w:val="000000"/>
           <w:sz w:val="28"/>
           <w:szCs w:val="28"/>
-        </w:rPr>
-      </w:pPr>
-      <w:r>
-        <w:rPr>
-          <w:rFonts w:ascii="Times New Roman" w:hAnsi="Times New Roman" w:cs="Times New Roman"/>
-          <w:color w:val="000000"/>
-          <w:sz w:val="28"/>
-          <w:szCs w:val="28"/>
+          <w:highlight w:val="red"/>
+        </w:rPr>
+      </w:pPr>
+      <w:r>
+        <w:rPr>
+          <w:rFonts w:ascii="Times New Roman" w:hAnsi="Times New Roman" w:cs="Times New Roman"/>
+          <w:color w:val="000000"/>
+          <w:sz w:val="28"/>
+          <w:szCs w:val="28"/>
+          <w:highlight w:val="red"/>
         </w:rPr>
         <w:t xml:space="preserve">- стандартная клавиатура; </w:t>
       </w:r>
@@ -3765,51 +3539,65 @@
           <w:color w:val="000000"/>
           <w:sz w:val="28"/>
           <w:szCs w:val="28"/>
-        </w:rPr>
-      </w:pPr>
-      <w:r>
-        <w:rPr>
-          <w:rFonts w:ascii="Times New Roman" w:hAnsi="Times New Roman" w:cs="Times New Roman"/>
-          <w:color w:val="000000"/>
-          <w:sz w:val="28"/>
-          <w:szCs w:val="28"/>
-        </w:rPr>
-        <w:t>- манипулятор «мышь».</w:t>
-      </w:r>
-      <w:r>
-        <w:rPr>
-          <w:rFonts w:ascii="Times New Roman" w:hAnsi="Times New Roman" w:cs="Times New Roman"/>
-          <w:color w:val="000000"/>
-          <w:sz w:val="28"/>
-          <w:szCs w:val="28"/>
-        </w:rPr>
-        <w:t xml:space="preserve"> </w:t>
-      </w:r>
-    </w:p>
-    <w:p>
-      <w:pPr>
-        <w:spacing w:before="240" w:after="60" w:line="360" w:lineRule="auto"/>
-        <w:ind w:left="100" w:right="100" w:firstLine="300"/>
-        <w:jc w:val="both"/>
-        <w:rPr>
-          <w:rFonts w:ascii="Times New Roman" w:hAnsi="Times New Roman" w:cs="Times New Roman"/>
-          <w:color w:val="000000"/>
-          <w:sz w:val="28"/>
-          <w:szCs w:val="28"/>
-        </w:rPr>
-      </w:pPr>
-      <w:r>
-        <w:rPr>
-          <w:rFonts w:ascii="Times New Roman" w:hAnsi="Times New Roman" w:cs="Times New Roman"/>
-          <w:color w:val="000000"/>
-          <w:sz w:val="28"/>
-          <w:szCs w:val="28"/>
-        </w:rPr>
-        <w:t>4.4.</w:t>
-      </w:r>
-      <w:r>
-        <w:rPr>
-          <w:rFonts w:ascii="Times New Roman" w:hAnsi="Times New Roman" w:cs="Times New Roman"/>
+          <w:highlight w:val="red"/>
+        </w:rPr>
+      </w:pPr>
+      <w:r>
+        <w:rPr>
+          <w:rFonts w:ascii="Times New Roman" w:hAnsi="Times New Roman" w:cs="Times New Roman"/>
+          <w:color w:val="000000"/>
+          <w:sz w:val="28"/>
+          <w:szCs w:val="28"/>
+          <w:highlight w:val="red"/>
+        </w:rPr>
+        <w:t xml:space="preserve">- манипулятор «мышь». </w:t>
+      </w:r>
+    </w:p>
+    <w:p>
+      <w:pPr>
+        <w:pStyle w:val="2"/>
+        <w:rPr>
+          <w:b w:val="0"/>
+          <w:bCs w:val="0"/>
+          <w:color w:val="000000"/>
+          <w:sz w:val="28"/>
+          <w:szCs w:val="28"/>
+        </w:rPr>
+      </w:pPr>
+      <w:r>
+        <w:rPr>
+          <w:b w:val="0"/>
+          <w:bCs w:val="0"/>
+          <w:color w:val="000000"/>
+          <w:sz w:val="28"/>
+          <w:szCs w:val="28"/>
+        </w:rPr>
+        <w:t>4.</w:t>
+      </w:r>
+      <w:r>
+        <w:rPr>
+          <w:b w:val="0"/>
+          <w:bCs w:val="0"/>
+          <w:color w:val="000000"/>
+          <w:sz w:val="28"/>
+          <w:szCs w:val="28"/>
+        </w:rPr>
+        <w:t>5</w:t>
+      </w:r>
+      <w:r>
+        <w:rPr>
+          <w:b w:val="0"/>
+          <w:bCs w:val="0"/>
+          <w:color w:val="000000"/>
+          <w:sz w:val="28"/>
+          <w:szCs w:val="28"/>
+        </w:rPr>
+        <w:t>.</w:t>
+      </w:r>
+      <w:r>
+        <w:rPr>
+          <w:b w:val="0"/>
+          <w:bCs w:val="0"/>
           <w:color w:val="000000"/>
           <w:sz w:val="28"/>
           <w:szCs w:val="28"/>
@@ -3829,6 +3617,7 @@
           <w:kern w:val="28"/>
           <w:sz w:val="28"/>
           <w:szCs w:val="20"/>
+          <w:highlight w:val="red"/>
           <w:lang w:eastAsia="ru-RU"/>
         </w:rPr>
       </w:pPr>
@@ -3839,11 +3628,155 @@
           <w:kern w:val="28"/>
           <w:sz w:val="28"/>
           <w:szCs w:val="20"/>
+          <w:highlight w:val="red"/>
           <w:lang w:eastAsia="ru-RU"/>
         </w:rPr>
-        <w:t xml:space="preserve">Для </w:t>
-      </w:r>
-      <w:r>
+        <w:lastRenderedPageBreak/>
+        <w:t>Для полноценного функционирования данной системы необходимо наличие операционной системы выше Microsoft Windows 7 или совместимой. Язык интерфейса – английский.</w:t>
+      </w:r>
+    </w:p>
+    <w:p>
+      <w:pPr>
+        <w:pStyle w:val="2"/>
+        <w:rPr>
+          <w:b w:val="0"/>
+          <w:bCs w:val="0"/>
+          <w:color w:val="000000"/>
+          <w:sz w:val="28"/>
+          <w:szCs w:val="28"/>
+        </w:rPr>
+      </w:pPr>
+      <w:bookmarkStart w:id="0" w:name="_Toc321736287"/>
+      <w:r>
+        <w:rPr>
+          <w:b w:val="0"/>
+          <w:bCs w:val="0"/>
+          <w:color w:val="000000"/>
+          <w:sz w:val="28"/>
+          <w:szCs w:val="28"/>
+        </w:rPr>
+        <w:t>4.</w:t>
+      </w:r>
+      <w:r>
+        <w:rPr>
+          <w:b w:val="0"/>
+          <w:bCs w:val="0"/>
+          <w:color w:val="000000"/>
+          <w:sz w:val="28"/>
+          <w:szCs w:val="28"/>
+        </w:rPr>
+        <w:t>6</w:t>
+      </w:r>
+      <w:r>
+        <w:rPr>
+          <w:b w:val="0"/>
+          <w:bCs w:val="0"/>
+          <w:color w:val="000000"/>
+          <w:sz w:val="28"/>
+          <w:szCs w:val="28"/>
+        </w:rPr>
+        <w:t xml:space="preserve">. </w:t>
+      </w:r>
+      <w:r>
+        <w:rPr>
+          <w:b w:val="0"/>
+          <w:bCs w:val="0"/>
+          <w:color w:val="000000"/>
+          <w:sz w:val="28"/>
+          <w:szCs w:val="28"/>
+        </w:rPr>
+        <w:tab/>
+        <w:t>Требования к маркировке и упаковке</w:t>
+      </w:r>
+      <w:bookmarkEnd w:id="0"/>
+    </w:p>
+    <w:p>
+      <w:pPr>
+        <w:ind w:left="708" w:firstLine="708"/>
+        <w:rPr>
+          <w:b/>
+          <w:kern w:val="28"/>
+          <w:sz w:val="28"/>
+          <w:szCs w:val="20"/>
+        </w:rPr>
+      </w:pPr>
+      <w:bookmarkStart w:id="1" w:name="_Toc321736288"/>
+      <w:r>
+        <w:rPr>
+          <w:kern w:val="28"/>
+          <w:sz w:val="28"/>
+          <w:szCs w:val="20"/>
+        </w:rPr>
+        <w:t>Программное изделие передается по сети Internet в виде архива — загружается с официального сайта производителя. Специальных требований к маркировке не предъявляется</w:t>
+      </w:r>
+      <w:r>
+        <w:rPr>
+          <w:kern w:val="28"/>
+          <w:sz w:val="28"/>
+          <w:szCs w:val="20"/>
+        </w:rPr>
+        <w:t>.</w:t>
+      </w:r>
+    </w:p>
+    <w:p>
+      <w:pPr>
+        <w:pStyle w:val="2"/>
+        <w:rPr>
+          <w:b w:val="0"/>
+          <w:bCs w:val="0"/>
+          <w:color w:val="000000"/>
+          <w:sz w:val="28"/>
+          <w:szCs w:val="28"/>
+        </w:rPr>
+      </w:pPr>
+      <w:r>
+        <w:rPr>
+          <w:b w:val="0"/>
+          <w:bCs w:val="0"/>
+          <w:color w:val="000000"/>
+          <w:sz w:val="28"/>
+          <w:szCs w:val="28"/>
+        </w:rPr>
+        <w:t>4.</w:t>
+      </w:r>
+      <w:r>
+        <w:rPr>
+          <w:b w:val="0"/>
+          <w:bCs w:val="0"/>
+          <w:color w:val="000000"/>
+          <w:sz w:val="28"/>
+          <w:szCs w:val="28"/>
+        </w:rPr>
+        <w:t>7</w:t>
+      </w:r>
+      <w:r>
+        <w:rPr>
+          <w:b w:val="0"/>
+          <w:bCs w:val="0"/>
+          <w:color w:val="000000"/>
+          <w:sz w:val="28"/>
+          <w:szCs w:val="28"/>
+        </w:rPr>
+        <w:t>.</w:t>
+      </w:r>
+      <w:r>
+        <w:rPr>
+          <w:b w:val="0"/>
+          <w:bCs w:val="0"/>
+          <w:color w:val="000000"/>
+          <w:sz w:val="28"/>
+          <w:szCs w:val="28"/>
+        </w:rPr>
+        <w:tab/>
+        <w:t>Требования к транспортировке и хранению</w:t>
+      </w:r>
+      <w:bookmarkEnd w:id="1"/>
+    </w:p>
+    <w:p>
+      <w:pPr>
+        <w:spacing w:after="0" w:line="360" w:lineRule="auto"/>
+        <w:ind w:left="142" w:right="100" w:firstLine="1276"/>
+        <w:jc w:val="both"/>
         <w:rPr>
           <w:rFonts w:ascii="Times New Roman" w:eastAsia="Times New Roman" w:hAnsi="Times New Roman" w:cs="Times New Roman"/>
           <w:bCs/>
@@ -3852,8 +3785,7 @@
           <w:szCs w:val="20"/>
           <w:lang w:eastAsia="ru-RU"/>
         </w:rPr>
-        <w:t>полноценного функционирования данной системы</w:t>
-      </w:r>
+      </w:pPr>
       <w:r>
         <w:rPr>
           <w:rFonts w:ascii="Times New Roman" w:eastAsia="Times New Roman" w:hAnsi="Times New Roman" w:cs="Times New Roman"/>
@@ -3863,287 +3795,59 @@
           <w:szCs w:val="20"/>
           <w:lang w:eastAsia="ru-RU"/>
         </w:rPr>
-        <w:t xml:space="preserve"> необходимо </w:t>
-      </w:r>
-      <w:r>
-        <w:rPr>
-          <w:rFonts w:ascii="Times New Roman" w:eastAsia="Times New Roman" w:hAnsi="Times New Roman" w:cs="Times New Roman"/>
-          <w:bCs/>
-          <w:kern w:val="28"/>
-          <w:sz w:val="28"/>
-          <w:szCs w:val="20"/>
-          <w:lang w:eastAsia="ru-RU"/>
-        </w:rPr>
-        <w:t xml:space="preserve">наличие операционной системы выше Microsoft Windows 7 или совместимой. Язык интерфейса – </w:t>
-      </w:r>
-      <w:r>
-        <w:rPr>
-          <w:rFonts w:ascii="Times New Roman" w:eastAsia="Times New Roman" w:hAnsi="Times New Roman" w:cs="Times New Roman"/>
-          <w:bCs/>
-          <w:kern w:val="28"/>
-          <w:sz w:val="28"/>
-          <w:szCs w:val="20"/>
-          <w:lang w:eastAsia="ru-RU"/>
-        </w:rPr>
-        <w:t>английский</w:t>
-      </w:r>
-      <w:r>
-        <w:rPr>
-          <w:rFonts w:ascii="Times New Roman" w:eastAsia="Times New Roman" w:hAnsi="Times New Roman" w:cs="Times New Roman"/>
-          <w:bCs/>
-          <w:kern w:val="28"/>
-          <w:sz w:val="28"/>
-          <w:szCs w:val="20"/>
-          <w:lang w:eastAsia="ru-RU"/>
+        <w:t>Программа распространяется в электронном виде. Требования к транспортировке и хранению не предъявляются.</w:t>
+      </w:r>
+    </w:p>
+    <w:p>
+      <w:pPr>
+        <w:pStyle w:val="2"/>
+        <w:rPr>
+          <w:b w:val="0"/>
+          <w:bCs w:val="0"/>
+          <w:color w:val="000000"/>
+          <w:sz w:val="28"/>
+          <w:szCs w:val="28"/>
+        </w:rPr>
+      </w:pPr>
+      <w:r>
+        <w:rPr>
+          <w:b w:val="0"/>
+          <w:bCs w:val="0"/>
+          <w:color w:val="000000"/>
+          <w:sz w:val="28"/>
+          <w:szCs w:val="28"/>
+        </w:rPr>
+        <w:t>4.</w:t>
+      </w:r>
+      <w:r>
+        <w:rPr>
+          <w:b w:val="0"/>
+          <w:bCs w:val="0"/>
+          <w:color w:val="000000"/>
+          <w:sz w:val="28"/>
+          <w:szCs w:val="28"/>
+        </w:rPr>
+        <w:t>8</w:t>
+      </w:r>
+      <w:r>
+        <w:rPr>
+          <w:b w:val="0"/>
+          <w:bCs w:val="0"/>
+          <w:color w:val="000000"/>
+          <w:sz w:val="28"/>
+          <w:szCs w:val="28"/>
         </w:rPr>
         <w:t>.</w:t>
       </w:r>
-    </w:p>
-    <w:p>
-      <w:pPr>
-        <w:spacing w:before="240" w:after="60" w:line="360" w:lineRule="auto"/>
-        <w:ind w:left="100" w:right="100" w:firstLine="300"/>
-        <w:jc w:val="both"/>
-        <w:rPr>
-          <w:rFonts w:ascii="Times New Roman" w:hAnsi="Times New Roman" w:cs="Times New Roman"/>
-          <w:color w:val="000000"/>
-          <w:sz w:val="28"/>
-          <w:szCs w:val="28"/>
-        </w:rPr>
-      </w:pPr>
-      <w:bookmarkStart w:id="0" w:name="_Toc321736287"/>
-      <w:r>
-        <w:rPr>
-          <w:rFonts w:ascii="Times New Roman" w:hAnsi="Times New Roman" w:cs="Times New Roman"/>
-          <w:color w:val="000000"/>
-          <w:sz w:val="28"/>
-          <w:szCs w:val="28"/>
-        </w:rPr>
-        <w:t>4.5.</w:t>
-      </w:r>
-      <w:r>
-        <w:rPr>
-          <w:rFonts w:ascii="Times New Roman" w:hAnsi="Times New Roman" w:cs="Times New Roman"/>
-          <w:color w:val="000000"/>
-          <w:sz w:val="28"/>
-          <w:szCs w:val="28"/>
-        </w:rPr>
-        <w:t xml:space="preserve"> </w:t>
-      </w:r>
-      <w:r>
-        <w:rPr>
-          <w:rFonts w:ascii="Times New Roman" w:hAnsi="Times New Roman" w:cs="Times New Roman"/>
+      <w:r>
+        <w:rPr>
+          <w:b w:val="0"/>
+          <w:bCs w:val="0"/>
           <w:color w:val="000000"/>
           <w:sz w:val="28"/>
           <w:szCs w:val="28"/>
         </w:rPr>
         <w:tab/>
-        <w:t>Требования к маркировке и упаковке</w:t>
-      </w:r>
-      <w:bookmarkEnd w:id="0"/>
-    </w:p>
-    <w:p>
-      <w:pPr>
-        <w:spacing w:after="0" w:line="360" w:lineRule="auto"/>
-        <w:ind w:left="142" w:right="100" w:firstLine="1276"/>
-        <w:jc w:val="both"/>
-        <w:rPr>
-          <w:rFonts w:ascii="Times New Roman" w:eastAsia="Times New Roman" w:hAnsi="Times New Roman" w:cs="Times New Roman"/>
-          <w:bCs/>
-          <w:kern w:val="28"/>
-          <w:sz w:val="28"/>
-          <w:szCs w:val="20"/>
-          <w:lang w:eastAsia="ru-RU"/>
-        </w:rPr>
-      </w:pPr>
-      <w:r>
-        <w:rPr>
-          <w:rFonts w:ascii="Times New Roman" w:eastAsia="Times New Roman" w:hAnsi="Times New Roman" w:cs="Times New Roman"/>
-          <w:bCs/>
-          <w:kern w:val="28"/>
-          <w:sz w:val="28"/>
-          <w:szCs w:val="20"/>
-          <w:lang w:eastAsia="ru-RU"/>
-        </w:rPr>
-        <w:t>Программа должна поставляться в виде проекта</w:t>
-      </w:r>
-      <w:r>
-        <w:rPr>
-          <w:rFonts w:ascii="Times New Roman" w:eastAsia="Times New Roman" w:hAnsi="Times New Roman" w:cs="Times New Roman"/>
-          <w:bCs/>
-          <w:kern w:val="28"/>
-          <w:sz w:val="28"/>
-          <w:szCs w:val="20"/>
-          <w:lang w:eastAsia="ru-RU"/>
-        </w:rPr>
-        <w:t>,</w:t>
-      </w:r>
-      <w:r>
-        <w:rPr>
-          <w:rFonts w:ascii="Times New Roman" w:eastAsia="Times New Roman" w:hAnsi="Times New Roman" w:cs="Times New Roman"/>
-          <w:bCs/>
-          <w:kern w:val="28"/>
-          <w:sz w:val="28"/>
-          <w:szCs w:val="20"/>
-          <w:lang w:eastAsia="ru-RU"/>
-        </w:rPr>
-        <w:t xml:space="preserve"> исполняемого (</w:t>
-      </w:r>
-      <w:proofErr w:type="spellStart"/>
-      <w:r>
-        <w:rPr>
-          <w:rFonts w:ascii="Times New Roman" w:eastAsia="Times New Roman" w:hAnsi="Times New Roman" w:cs="Times New Roman"/>
-          <w:bCs/>
-          <w:kern w:val="28"/>
-          <w:sz w:val="28"/>
-          <w:szCs w:val="20"/>
-          <w:lang w:eastAsia="ru-RU"/>
-        </w:rPr>
-        <w:t>еxе</w:t>
-      </w:r>
-      <w:proofErr w:type="spellEnd"/>
-      <w:r>
-        <w:rPr>
-          <w:rFonts w:ascii="Times New Roman" w:eastAsia="Times New Roman" w:hAnsi="Times New Roman" w:cs="Times New Roman"/>
-          <w:bCs/>
-          <w:kern w:val="28"/>
-          <w:sz w:val="28"/>
-          <w:szCs w:val="20"/>
-          <w:lang w:eastAsia="ru-RU"/>
-        </w:rPr>
-        <w:t>) файла,</w:t>
-      </w:r>
-      <w:r>
-        <w:rPr>
-          <w:rFonts w:ascii="Times New Roman" w:eastAsia="Times New Roman" w:hAnsi="Times New Roman" w:cs="Times New Roman"/>
-          <w:bCs/>
-          <w:kern w:val="28"/>
-          <w:sz w:val="28"/>
-          <w:szCs w:val="20"/>
-          <w:lang w:eastAsia="ru-RU"/>
-        </w:rPr>
-        <w:t xml:space="preserve"> установщика и документации.</w:t>
-      </w:r>
-    </w:p>
-    <w:p>
-      <w:pPr>
-        <w:spacing w:before="240" w:after="60" w:line="360" w:lineRule="auto"/>
-        <w:ind w:left="102" w:right="102" w:firstLine="301"/>
-        <w:jc w:val="both"/>
-        <w:rPr>
-          <w:rFonts w:ascii="Times New Roman" w:hAnsi="Times New Roman" w:cs="Times New Roman"/>
-          <w:color w:val="000000"/>
-          <w:sz w:val="28"/>
-          <w:szCs w:val="28"/>
-        </w:rPr>
-      </w:pPr>
-      <w:bookmarkStart w:id="1" w:name="_Toc321736288"/>
-      <w:r>
-        <w:rPr>
-          <w:rFonts w:ascii="Times New Roman" w:hAnsi="Times New Roman" w:cs="Times New Roman"/>
-          <w:color w:val="000000"/>
-          <w:sz w:val="28"/>
-          <w:szCs w:val="28"/>
-        </w:rPr>
-        <w:t>4.6.</w:t>
-      </w:r>
-      <w:r>
-        <w:rPr>
-          <w:rFonts w:ascii="Times New Roman" w:hAnsi="Times New Roman" w:cs="Times New Roman"/>
-          <w:color w:val="000000"/>
-          <w:sz w:val="28"/>
-          <w:szCs w:val="28"/>
-        </w:rPr>
-        <w:tab/>
-        <w:t>Требования к транспортировке и хранению</w:t>
-      </w:r>
-      <w:bookmarkEnd w:id="1"/>
-    </w:p>
-    <w:p>
-      <w:pPr>
-        <w:spacing w:after="0" w:line="360" w:lineRule="auto"/>
-        <w:ind w:left="142" w:right="100" w:firstLine="1276"/>
-        <w:jc w:val="both"/>
-        <w:rPr>
-          <w:rFonts w:ascii="Times New Roman" w:eastAsia="Times New Roman" w:hAnsi="Times New Roman" w:cs="Times New Roman"/>
-          <w:bCs/>
-          <w:kern w:val="28"/>
-          <w:sz w:val="28"/>
-          <w:szCs w:val="20"/>
-          <w:lang w:eastAsia="ru-RU"/>
-        </w:rPr>
-      </w:pPr>
-      <w:r>
-        <w:rPr>
-          <w:rFonts w:ascii="Times New Roman" w:eastAsia="Times New Roman" w:hAnsi="Times New Roman" w:cs="Times New Roman"/>
-          <w:bCs/>
-          <w:kern w:val="28"/>
-          <w:sz w:val="28"/>
-          <w:szCs w:val="20"/>
-          <w:lang w:eastAsia="ru-RU"/>
-        </w:rPr>
-        <w:t>Программа распространяется в электронном виде. Т</w:t>
-      </w:r>
-      <w:r>
-        <w:rPr>
-          <w:rFonts w:ascii="Times New Roman" w:eastAsia="Times New Roman" w:hAnsi="Times New Roman" w:cs="Times New Roman"/>
-          <w:bCs/>
-          <w:kern w:val="28"/>
-          <w:sz w:val="28"/>
-          <w:szCs w:val="20"/>
-          <w:lang w:eastAsia="ru-RU"/>
-        </w:rPr>
-        <w:t>ребования к транспортировке</w:t>
-      </w:r>
-      <w:r>
-        <w:rPr>
-          <w:rFonts w:ascii="Times New Roman" w:eastAsia="Times New Roman" w:hAnsi="Times New Roman" w:cs="Times New Roman"/>
-          <w:bCs/>
-          <w:kern w:val="28"/>
-          <w:sz w:val="28"/>
-          <w:szCs w:val="20"/>
-          <w:lang w:eastAsia="ru-RU"/>
-        </w:rPr>
-        <w:t xml:space="preserve"> и хранению не предъявляются.</w:t>
-      </w:r>
-    </w:p>
-    <w:p>
-      <w:pPr>
-        <w:spacing w:before="240" w:after="60" w:line="360" w:lineRule="auto"/>
-        <w:ind w:left="142" w:right="102" w:firstLine="284"/>
-        <w:jc w:val="both"/>
-        <w:rPr>
-          <w:rFonts w:ascii="Times New Roman" w:hAnsi="Times New Roman" w:cs="Times New Roman"/>
-          <w:color w:val="000000"/>
-          <w:sz w:val="28"/>
-          <w:szCs w:val="28"/>
-        </w:rPr>
-      </w:pPr>
-      <w:r>
-        <w:rPr>
-          <w:rFonts w:ascii="Times New Roman" w:hAnsi="Times New Roman" w:cs="Times New Roman"/>
-          <w:color w:val="000000"/>
-          <w:sz w:val="28"/>
-          <w:szCs w:val="28"/>
-        </w:rPr>
-        <w:t>4.7.</w:t>
-      </w:r>
-      <w:r>
-        <w:rPr>
-          <w:rFonts w:ascii="Times New Roman" w:hAnsi="Times New Roman" w:cs="Times New Roman"/>
-          <w:color w:val="000000"/>
-          <w:sz w:val="28"/>
-          <w:szCs w:val="28"/>
-        </w:rPr>
-        <w:tab/>
-      </w:r>
-      <w:r>
-        <w:rPr>
-          <w:rFonts w:ascii="Times New Roman" w:hAnsi="Times New Roman" w:cs="Times New Roman"/>
-          <w:color w:val="000000"/>
-          <w:sz w:val="28"/>
-          <w:szCs w:val="28"/>
-        </w:rPr>
         <w:t>Специальные требования</w:t>
       </w:r>
     </w:p>
@@ -4167,134 +3871,7 @@
           <w:sz w:val="28"/>
           <w:szCs w:val="28"/>
         </w:rPr>
-        <w:t>Теоретическая часть включает подробное описание раб</w:t>
-      </w:r>
-      <w:r>
-        <w:rPr>
-          <w:rFonts w:ascii="Times New Roman" w:hAnsi="Times New Roman" w:cs="Times New Roman"/>
-          <w:color w:val="000000"/>
-          <w:sz w:val="28"/>
-          <w:szCs w:val="28"/>
-        </w:rPr>
-        <w:t>оты с приложением</w:t>
-      </w:r>
-      <w:r>
-        <w:rPr>
-          <w:rFonts w:ascii="Times New Roman" w:hAnsi="Times New Roman" w:cs="Times New Roman"/>
-          <w:color w:val="000000"/>
-          <w:sz w:val="28"/>
-          <w:szCs w:val="28"/>
-        </w:rPr>
-        <w:t xml:space="preserve">, </w:t>
-      </w:r>
-      <w:r>
-        <w:rPr>
-          <w:rFonts w:ascii="Times New Roman" w:hAnsi="Times New Roman" w:cs="Times New Roman"/>
-          <w:color w:val="000000"/>
-          <w:sz w:val="28"/>
-          <w:szCs w:val="28"/>
-        </w:rPr>
-        <w:t>включая</w:t>
-      </w:r>
-      <w:r>
-        <w:rPr>
-          <w:rFonts w:ascii="Times New Roman" w:hAnsi="Times New Roman" w:cs="Times New Roman"/>
-          <w:color w:val="000000"/>
-          <w:sz w:val="28"/>
-          <w:szCs w:val="28"/>
-        </w:rPr>
-        <w:t xml:space="preserve"> </w:t>
-      </w:r>
-      <w:r>
-        <w:rPr>
-          <w:rFonts w:ascii="Times New Roman" w:hAnsi="Times New Roman" w:cs="Times New Roman"/>
-          <w:color w:val="000000"/>
-          <w:sz w:val="28"/>
-          <w:szCs w:val="28"/>
-          <w:lang w:val="en-US"/>
-        </w:rPr>
-        <w:t>UML</w:t>
-      </w:r>
-      <w:r>
-        <w:rPr>
-          <w:rFonts w:ascii="Times New Roman" w:hAnsi="Times New Roman" w:cs="Times New Roman"/>
-          <w:color w:val="000000"/>
-          <w:sz w:val="28"/>
-          <w:szCs w:val="28"/>
-        </w:rPr>
-        <w:t>-диаграммы, разработанные на этапе проектирования программной системы</w:t>
-      </w:r>
-      <w:r>
-        <w:rPr>
-          <w:rFonts w:ascii="Times New Roman" w:hAnsi="Times New Roman" w:cs="Times New Roman"/>
-          <w:color w:val="000000"/>
-          <w:sz w:val="28"/>
-          <w:szCs w:val="28"/>
-        </w:rPr>
-        <w:t>.</w:t>
-      </w:r>
-      <w:r>
-        <w:rPr>
-          <w:rFonts w:ascii="Times New Roman" w:hAnsi="Times New Roman" w:cs="Times New Roman"/>
-          <w:color w:val="000000"/>
-          <w:sz w:val="28"/>
-          <w:szCs w:val="28"/>
-        </w:rPr>
-        <w:t xml:space="preserve"> Практическая часть включает разработку и реализацию</w:t>
-      </w:r>
-      <w:r>
-        <w:rPr>
-          <w:rFonts w:ascii="Times New Roman" w:hAnsi="Times New Roman" w:cs="Times New Roman"/>
-          <w:color w:val="000000"/>
-          <w:sz w:val="28"/>
-          <w:szCs w:val="28"/>
-        </w:rPr>
-        <w:t xml:space="preserve"> </w:t>
-      </w:r>
-      <w:r>
-        <w:rPr>
-          <w:rFonts w:ascii="Times New Roman" w:hAnsi="Times New Roman" w:cs="Times New Roman"/>
-          <w:color w:val="000000"/>
-          <w:sz w:val="28"/>
-          <w:szCs w:val="28"/>
-        </w:rPr>
-        <w:t>программных модулей программного продукта</w:t>
-      </w:r>
-      <w:r>
-        <w:rPr>
-          <w:rFonts w:ascii="Times New Roman" w:hAnsi="Times New Roman" w:cs="Times New Roman"/>
-          <w:color w:val="000000"/>
-          <w:sz w:val="28"/>
-          <w:szCs w:val="28"/>
-        </w:rPr>
-        <w:t xml:space="preserve"> </w:t>
-      </w:r>
-      <w:r>
-        <w:rPr>
-          <w:rFonts w:ascii="Times New Roman" w:hAnsi="Times New Roman" w:cs="Times New Roman"/>
-          <w:color w:val="000000"/>
-          <w:sz w:val="28"/>
-          <w:szCs w:val="28"/>
-        </w:rPr>
-        <w:t xml:space="preserve">с использованием </w:t>
-      </w:r>
-      <w:r>
-        <w:rPr>
-          <w:rFonts w:ascii="Times New Roman" w:hAnsi="Times New Roman" w:cs="Times New Roman"/>
-          <w:color w:val="000000"/>
-          <w:sz w:val="28"/>
-          <w:szCs w:val="28"/>
-        </w:rPr>
-        <w:t xml:space="preserve">среды </w:t>
-      </w:r>
-      <w:r>
-        <w:rPr>
-          <w:rFonts w:ascii="Times New Roman" w:hAnsi="Times New Roman" w:cs="Times New Roman"/>
-          <w:color w:val="000000"/>
-          <w:sz w:val="28"/>
-          <w:szCs w:val="28"/>
-        </w:rPr>
-        <w:t>программирования.</w:t>
+        <w:t>Специальных требований не предъявляется</w:t>
       </w:r>
     </w:p>
     <w:p>
@@ -4331,6 +3908,7 @@
           <w:kern w:val="28"/>
           <w:sz w:val="28"/>
           <w:szCs w:val="20"/>
+          <w:highlight w:val="red"/>
           <w:lang w:eastAsia="ru-RU"/>
         </w:rPr>
       </w:pPr>
@@ -4341,6 +3919,7 @@
           <w:kern w:val="28"/>
           <w:sz w:val="28"/>
           <w:szCs w:val="20"/>
+          <w:highlight w:val="red"/>
           <w:lang w:eastAsia="ru-RU"/>
         </w:rPr>
         <w:t xml:space="preserve">5.1. </w:t>
@@ -4352,46 +3931,54 @@
           <w:kern w:val="28"/>
           <w:sz w:val="28"/>
           <w:szCs w:val="20"/>
+          <w:highlight w:val="red"/>
           <w:lang w:eastAsia="ru-RU"/>
         </w:rPr>
         <w:tab/>
-      </w:r>
-      <w:r>
+        <w:t xml:space="preserve">Предварительный состав программной документации: </w:t>
+      </w:r>
+    </w:p>
+    <w:p>
+      <w:pPr>
+        <w:spacing w:after="0" w:line="360" w:lineRule="auto"/>
+        <w:ind w:left="851" w:right="100" w:hanging="142"/>
         <w:rPr>
           <w:rFonts w:ascii="Times New Roman" w:eastAsia="Times New Roman" w:hAnsi="Times New Roman" w:cs="Times New Roman"/>
           <w:bCs/>
           <w:kern w:val="28"/>
           <w:sz w:val="28"/>
           <w:szCs w:val="20"/>
+          <w:highlight w:val="red"/>
           <w:lang w:eastAsia="ru-RU"/>
         </w:rPr>
-        <w:t xml:space="preserve">Предварительный состав программной документации: </w:t>
-      </w:r>
-    </w:p>
-    <w:p>
-      <w:pPr>
-        <w:spacing w:after="0" w:line="360" w:lineRule="auto"/>
-        <w:ind w:left="851" w:right="100" w:hanging="142"/>
+      </w:pPr>
+      <w:r>
         <w:rPr>
           <w:rFonts w:ascii="Times New Roman" w:eastAsia="Times New Roman" w:hAnsi="Times New Roman" w:cs="Times New Roman"/>
           <w:bCs/>
           <w:kern w:val="28"/>
           <w:sz w:val="28"/>
           <w:szCs w:val="20"/>
+          <w:highlight w:val="red"/>
           <w:lang w:eastAsia="ru-RU"/>
         </w:rPr>
-      </w:pPr>
-      <w:r>
+        <w:t>- «Техническое задание»;</w:t>
+      </w:r>
+    </w:p>
+    <w:p>
+      <w:pPr>
+        <w:spacing w:after="0" w:line="360" w:lineRule="auto"/>
+        <w:ind w:left="851" w:right="100" w:hanging="142"/>
         <w:rPr>
           <w:rFonts w:ascii="Times New Roman" w:eastAsia="Times New Roman" w:hAnsi="Times New Roman" w:cs="Times New Roman"/>
           <w:bCs/>
           <w:kern w:val="28"/>
           <w:sz w:val="28"/>
           <w:szCs w:val="20"/>
+          <w:highlight w:val="red"/>
           <w:lang w:eastAsia="ru-RU"/>
         </w:rPr>
-        <w:t>- «</w:t>
-      </w:r>
+      </w:pPr>
       <w:r>
         <w:rPr>
           <w:rFonts w:ascii="Times New Roman" w:eastAsia="Times New Roman" w:hAnsi="Times New Roman" w:cs="Times New Roman"/>
@@ -4399,21 +3986,26 @@
           <w:kern w:val="28"/>
           <w:sz w:val="28"/>
           <w:szCs w:val="20"/>
+          <w:highlight w:val="red"/>
           <w:lang w:eastAsia="ru-RU"/>
         </w:rPr>
-        <w:t>Техническое задание</w:t>
-      </w:r>
-      <w:r>
+        <w:t>- разрабатываемые программные модули должны быть самодокументированы, т.е. тексты программ должны содержать все необходимые комментарии;</w:t>
+      </w:r>
+    </w:p>
+    <w:p>
+      <w:pPr>
+        <w:spacing w:after="0" w:line="360" w:lineRule="auto"/>
+        <w:ind w:left="851" w:right="100" w:hanging="142"/>
         <w:rPr>
           <w:rFonts w:ascii="Times New Roman" w:eastAsia="Times New Roman" w:hAnsi="Times New Roman" w:cs="Times New Roman"/>
           <w:bCs/>
           <w:kern w:val="28"/>
           <w:sz w:val="28"/>
           <w:szCs w:val="20"/>
+          <w:highlight w:val="red"/>
           <w:lang w:eastAsia="ru-RU"/>
         </w:rPr>
-        <w:t>»</w:t>
-      </w:r>
+      </w:pPr>
       <w:r>
         <w:rPr>
           <w:rFonts w:ascii="Times New Roman" w:eastAsia="Times New Roman" w:hAnsi="Times New Roman" w:cs="Times New Roman"/>
@@ -4421,21 +4013,24 @@
           <w:kern w:val="28"/>
           <w:sz w:val="28"/>
           <w:szCs w:val="20"/>
+          <w:highlight w:val="red"/>
           <w:lang w:eastAsia="ru-RU"/>
         </w:rPr>
-        <w:t>;</w:t>
-      </w:r>
-    </w:p>
-    <w:p>
-      <w:pPr>
-        <w:spacing w:after="0" w:line="360" w:lineRule="auto"/>
-        <w:ind w:left="851" w:right="100" w:hanging="142"/>
+        <w:t>- разрабатываемое программное обеспечение должно включать справочную систему.</w:t>
+      </w:r>
+    </w:p>
+    <w:p>
+      <w:pPr>
+        <w:spacing w:before="240" w:after="60" w:line="360" w:lineRule="auto"/>
+        <w:ind w:left="102" w:right="102" w:firstLine="301"/>
+        <w:jc w:val="both"/>
         <w:rPr>
           <w:rFonts w:ascii="Times New Roman" w:eastAsia="Times New Roman" w:hAnsi="Times New Roman" w:cs="Times New Roman"/>
           <w:bCs/>
           <w:kern w:val="28"/>
           <w:sz w:val="28"/>
           <w:szCs w:val="20"/>
+          <w:highlight w:val="red"/>
           <w:lang w:eastAsia="ru-RU"/>
         </w:rPr>
       </w:pPr>
@@ -4446,9 +4041,10 @@
           <w:kern w:val="28"/>
           <w:sz w:val="28"/>
           <w:szCs w:val="20"/>
+          <w:highlight w:val="red"/>
           <w:lang w:eastAsia="ru-RU"/>
         </w:rPr>
-        <w:t>- р</w:t>
+        <w:t xml:space="preserve">5.2. </w:t>
       </w:r>
       <w:r>
         <w:rPr>
@@ -4457,137 +4053,35 @@
           <w:kern w:val="28"/>
           <w:sz w:val="28"/>
           <w:szCs w:val="20"/>
+          <w:highlight w:val="red"/>
           <w:lang w:eastAsia="ru-RU"/>
         </w:rPr>
-        <w:t>азрабатываемые программные модули должны быть самодокументированы, т.е. тексты программ должны содерж</w:t>
-      </w:r>
-      <w:r>
+        <w:tab/>
+        <w:t>Перечень материалов пояснительной записки</w:t>
+      </w:r>
+    </w:p>
+    <w:p>
+      <w:pPr>
+        <w:spacing w:after="120" w:line="360" w:lineRule="auto"/>
+        <w:ind w:left="102" w:right="102" w:firstLine="301"/>
+        <w:jc w:val="both"/>
         <w:rPr>
           <w:rFonts w:ascii="Times New Roman" w:eastAsia="Times New Roman" w:hAnsi="Times New Roman" w:cs="Times New Roman"/>
           <w:bCs/>
           <w:kern w:val="28"/>
           <w:sz w:val="28"/>
           <w:szCs w:val="20"/>
+          <w:highlight w:val="red"/>
           <w:lang w:eastAsia="ru-RU"/>
         </w:rPr>
-        <w:t>ать все необходимые комментарии</w:t>
-      </w:r>
-      <w:r>
-        <w:rPr>
-          <w:rFonts w:ascii="Times New Roman" w:eastAsia="Times New Roman" w:hAnsi="Times New Roman" w:cs="Times New Roman"/>
-          <w:bCs/>
-          <w:kern w:val="28"/>
-          <w:sz w:val="28"/>
-          <w:szCs w:val="20"/>
+      </w:pPr>
+      <w:r>
+        <w:rPr>
+          <w:noProof/>
+          <w:highlight w:val="red"/>
           <w:lang w:eastAsia="ru-RU"/>
         </w:rPr>
-        <w:t>;</w:t>
-      </w:r>
-    </w:p>
-    <w:p>
-      <w:pPr>
-        <w:spacing w:after="0" w:line="360" w:lineRule="auto"/>
-        <w:ind w:left="851" w:right="100" w:hanging="142"/>
-        <w:rPr>
-          <w:rFonts w:ascii="Times New Roman" w:eastAsia="Times New Roman" w:hAnsi="Times New Roman" w:cs="Times New Roman"/>
-          <w:bCs/>
-          <w:kern w:val="28"/>
-          <w:sz w:val="28"/>
-          <w:szCs w:val="20"/>
-          <w:lang w:eastAsia="ru-RU"/>
-        </w:rPr>
-      </w:pPr>
-      <w:r>
-        <w:rPr>
-          <w:rFonts w:ascii="Times New Roman" w:eastAsia="Times New Roman" w:hAnsi="Times New Roman" w:cs="Times New Roman"/>
-          <w:bCs/>
-          <w:kern w:val="28"/>
-          <w:sz w:val="28"/>
-          <w:szCs w:val="20"/>
-          <w:lang w:eastAsia="ru-RU"/>
-        </w:rPr>
-        <w:t>- р</w:t>
-      </w:r>
-      <w:r>
-        <w:rPr>
-          <w:rFonts w:ascii="Times New Roman" w:eastAsia="Times New Roman" w:hAnsi="Times New Roman" w:cs="Times New Roman"/>
-          <w:bCs/>
-          <w:kern w:val="28"/>
-          <w:sz w:val="28"/>
-          <w:szCs w:val="20"/>
-          <w:lang w:eastAsia="ru-RU"/>
-        </w:rPr>
-        <w:t>азрабатываемое программное обеспечение должно включать справочную систему</w:t>
-      </w:r>
-      <w:r>
-        <w:rPr>
-          <w:rFonts w:ascii="Times New Roman" w:eastAsia="Times New Roman" w:hAnsi="Times New Roman" w:cs="Times New Roman"/>
-          <w:bCs/>
-          <w:kern w:val="28"/>
-          <w:sz w:val="28"/>
-          <w:szCs w:val="20"/>
-          <w:lang w:eastAsia="ru-RU"/>
-        </w:rPr>
-        <w:t>.</w:t>
-      </w:r>
-    </w:p>
-    <w:p>
-      <w:pPr>
-        <w:spacing w:before="240" w:after="60" w:line="360" w:lineRule="auto"/>
-        <w:ind w:left="102" w:right="102" w:firstLine="301"/>
-        <w:jc w:val="both"/>
-        <w:rPr>
-          <w:rFonts w:ascii="Times New Roman" w:eastAsia="Times New Roman" w:hAnsi="Times New Roman" w:cs="Times New Roman"/>
-          <w:bCs/>
-          <w:kern w:val="28"/>
-          <w:sz w:val="28"/>
-          <w:szCs w:val="20"/>
-          <w:lang w:eastAsia="ru-RU"/>
-        </w:rPr>
-      </w:pPr>
-      <w:r>
-        <w:rPr>
-          <w:rFonts w:ascii="Times New Roman" w:eastAsia="Times New Roman" w:hAnsi="Times New Roman" w:cs="Times New Roman"/>
-          <w:bCs/>
-          <w:kern w:val="28"/>
-          <w:sz w:val="28"/>
-          <w:szCs w:val="20"/>
-          <w:lang w:eastAsia="ru-RU"/>
-        </w:rPr>
-        <w:t xml:space="preserve">5.2. </w:t>
-      </w:r>
-      <w:r>
-        <w:rPr>
-          <w:rFonts w:ascii="Times New Roman" w:eastAsia="Times New Roman" w:hAnsi="Times New Roman" w:cs="Times New Roman"/>
-          <w:bCs/>
-          <w:kern w:val="28"/>
-          <w:sz w:val="28"/>
-          <w:szCs w:val="20"/>
-          <w:lang w:eastAsia="ru-RU"/>
-        </w:rPr>
-        <w:tab/>
-        <w:t>Перечень материалов пояснительной записки</w:t>
-      </w:r>
-    </w:p>
-    <w:p>
-      <w:pPr>
-        <w:spacing w:after="120" w:line="360" w:lineRule="auto"/>
-        <w:ind w:left="102" w:right="102" w:firstLine="301"/>
-        <w:jc w:val="both"/>
-        <w:rPr>
-          <w:rFonts w:ascii="Times New Roman" w:eastAsia="Times New Roman" w:hAnsi="Times New Roman" w:cs="Times New Roman"/>
-          <w:bCs/>
-          <w:kern w:val="28"/>
-          <w:sz w:val="28"/>
-          <w:szCs w:val="20"/>
-          <w:lang w:eastAsia="ru-RU"/>
-        </w:rPr>
-      </w:pPr>
-      <w:r>
-        <w:rPr>
-          <w:noProof/>
-          <w:lang w:eastAsia="ru-RU"/>
-        </w:rPr>
+        <w:lastRenderedPageBreak/>
         <w:drawing>
           <wp:inline distT="0" distB="0" distL="0" distR="0" wp14:anchorId="785FD26B" wp14:editId="0F185134">
             <wp:extent cx="4232703" cy="4543425"/>
@@ -4641,6 +4135,7 @@
           <w:kern w:val="28"/>
           <w:sz w:val="28"/>
           <w:szCs w:val="20"/>
+          <w:highlight w:val="red"/>
           <w:lang w:eastAsia="ru-RU"/>
         </w:rPr>
       </w:pPr>
@@ -4651,6 +4146,7 @@
           <w:kern w:val="28"/>
           <w:sz w:val="24"/>
           <w:szCs w:val="20"/>
+          <w:highlight w:val="red"/>
           <w:lang w:eastAsia="ru-RU"/>
         </w:rPr>
         <w:t>Рисунок 1 – Перечень материалов пояснительной записки</w:t>
@@ -4758,6 +4254,7 @@
           <w:kern w:val="28"/>
           <w:sz w:val="28"/>
           <w:szCs w:val="20"/>
+          <w:highlight w:val="red"/>
           <w:lang w:eastAsia="ru-RU"/>
         </w:rPr>
       </w:pPr>
@@ -4768,6 +4265,7 @@
           <w:kern w:val="28"/>
           <w:sz w:val="28"/>
           <w:szCs w:val="20"/>
+          <w:highlight w:val="red"/>
           <w:lang w:eastAsia="ru-RU"/>
         </w:rPr>
         <w:t>Таблица 1</w:t>
@@ -4801,6 +4299,7 @@
                 <w:b/>
                 <w:bCs/>
                 <w:sz w:val="24"/>
+                <w:highlight w:val="red"/>
                 <w:lang w:eastAsia="ru-RU"/>
               </w:rPr>
             </w:pPr>
@@ -4810,6 +4309,7 @@
                 <w:b/>
                 <w:bCs/>
                 <w:sz w:val="24"/>
+                <w:highlight w:val="red"/>
                 <w:lang w:eastAsia="ru-RU"/>
               </w:rPr>
               <w:t>Содержание стадии</w:t>
@@ -4831,6 +4331,7 @@
                 <w:b/>
                 <w:bCs/>
                 <w:sz w:val="24"/>
+                <w:highlight w:val="red"/>
                 <w:lang w:eastAsia="ru-RU"/>
               </w:rPr>
             </w:pPr>
@@ -4840,6 +4341,7 @@
                 <w:b/>
                 <w:bCs/>
                 <w:sz w:val="24"/>
+                <w:highlight w:val="red"/>
                 <w:lang w:eastAsia="ru-RU"/>
               </w:rPr>
               <w:t>Содержание этапа</w:t>
@@ -4861,6 +4363,7 @@
                 <w:b/>
                 <w:bCs/>
                 <w:sz w:val="24"/>
+                <w:highlight w:val="red"/>
                 <w:lang w:eastAsia="ru-RU"/>
               </w:rPr>
             </w:pPr>
@@ -4870,19 +4373,10 @@
                 <w:b/>
                 <w:bCs/>
                 <w:sz w:val="24"/>
+                <w:highlight w:val="red"/>
                 <w:lang w:eastAsia="ru-RU"/>
               </w:rPr>
-              <w:t>Срок</w:t>
-            </w:r>
-            <w:r>
-              <w:rPr>
-                <w:rFonts w:ascii="Times New Roman" w:eastAsia="Times New Roman" w:hAnsi="Times New Roman" w:cs="Times New Roman"/>
-                <w:b/>
-                <w:bCs/>
-                <w:sz w:val="24"/>
-                <w:lang w:eastAsia="ru-RU"/>
-              </w:rPr>
-              <w:t xml:space="preserve"> 2022 г.</w:t>
+              <w:t>Срок 2022 г.</w:t>
             </w:r>
           </w:p>
         </w:tc>
@@ -4901,6 +4395,7 @@
                 <w:b/>
                 <w:bCs/>
                 <w:sz w:val="24"/>
+                <w:highlight w:val="red"/>
                 <w:lang w:eastAsia="ru-RU"/>
               </w:rPr>
             </w:pPr>
@@ -4910,6 +4405,7 @@
                 <w:b/>
                 <w:bCs/>
                 <w:sz w:val="24"/>
+                <w:highlight w:val="red"/>
                 <w:lang w:eastAsia="ru-RU"/>
               </w:rPr>
               <w:t xml:space="preserve">Форма </w:t>
@@ -4920,6 +4416,7 @@
                 <w:b/>
                 <w:bCs/>
                 <w:sz w:val="24"/>
+                <w:highlight w:val="red"/>
                 <w:lang w:eastAsia="ru-RU"/>
               </w:rPr>
               <w:br/>
@@ -4941,6 +4438,7 @@
                 <w:b/>
                 <w:bCs/>
                 <w:sz w:val="24"/>
+                <w:highlight w:val="red"/>
                 <w:lang w:eastAsia="ru-RU"/>
               </w:rPr>
             </w:pPr>
@@ -4959,6 +4457,7 @@
                 <w:b/>
                 <w:bCs/>
                 <w:sz w:val="24"/>
+                <w:highlight w:val="red"/>
                 <w:lang w:eastAsia="ru-RU"/>
               </w:rPr>
             </w:pPr>
@@ -4978,6 +4477,7 @@
                 <w:b/>
                 <w:bCs/>
                 <w:sz w:val="24"/>
+                <w:highlight w:val="red"/>
                 <w:lang w:eastAsia="ru-RU"/>
               </w:rPr>
             </w:pPr>
@@ -4987,6 +4487,7 @@
                 <w:b/>
                 <w:bCs/>
                 <w:sz w:val="24"/>
+                <w:highlight w:val="red"/>
                 <w:lang w:eastAsia="ru-RU"/>
               </w:rPr>
               <w:t>начало</w:t>
@@ -5007,6 +4508,7 @@
                 <w:b/>
                 <w:bCs/>
                 <w:sz w:val="24"/>
+                <w:highlight w:val="red"/>
                 <w:lang w:eastAsia="ru-RU"/>
               </w:rPr>
             </w:pPr>
@@ -5016,6 +4518,7 @@
                 <w:b/>
                 <w:bCs/>
                 <w:sz w:val="24"/>
+                <w:highlight w:val="red"/>
                 <w:lang w:eastAsia="ru-RU"/>
               </w:rPr>
               <w:t>конец</w:t>
@@ -5035,6 +4538,7 @@
                 <w:b/>
                 <w:bCs/>
                 <w:sz w:val="24"/>
+                <w:highlight w:val="red"/>
                 <w:lang w:eastAsia="ru-RU"/>
               </w:rPr>
             </w:pPr>
@@ -5053,6 +4557,7 @@
               <w:rPr>
                 <w:rFonts w:ascii="Times New Roman" w:eastAsia="Times New Roman" w:hAnsi="Times New Roman" w:cs="Times New Roman"/>
                 <w:sz w:val="24"/>
+                <w:highlight w:val="red"/>
                 <w:lang w:eastAsia="ru-RU"/>
               </w:rPr>
             </w:pPr>
@@ -5060,6 +4565,7 @@
               <w:rPr>
                 <w:rFonts w:ascii="Times New Roman" w:eastAsia="Times New Roman" w:hAnsi="Times New Roman" w:cs="Times New Roman"/>
                 <w:sz w:val="24"/>
+                <w:highlight w:val="red"/>
                 <w:lang w:eastAsia="ru-RU"/>
               </w:rPr>
               <w:t>Техническое задание</w:t>
@@ -5078,6 +4584,7 @@
               <w:rPr>
                 <w:rFonts w:ascii="Times New Roman" w:eastAsia="Times New Roman" w:hAnsi="Times New Roman" w:cs="Times New Roman"/>
                 <w:sz w:val="24"/>
+                <w:highlight w:val="red"/>
                 <w:lang w:eastAsia="ru-RU"/>
               </w:rPr>
             </w:pPr>
@@ -5085,6 +4592,7 @@
               <w:rPr>
                 <w:rFonts w:ascii="Times New Roman" w:eastAsia="Times New Roman" w:hAnsi="Times New Roman" w:cs="Times New Roman"/>
                 <w:sz w:val="24"/>
+                <w:highlight w:val="red"/>
                 <w:lang w:eastAsia="ru-RU"/>
               </w:rPr>
               <w:t>Составление технического задания</w:t>
@@ -5103,6 +4611,7 @@
               <w:rPr>
                 <w:rFonts w:ascii="Times New Roman" w:eastAsia="Times New Roman" w:hAnsi="Times New Roman" w:cs="Times New Roman"/>
                 <w:sz w:val="24"/>
+                <w:highlight w:val="red"/>
                 <w:lang w:eastAsia="ru-RU"/>
               </w:rPr>
             </w:pPr>
@@ -5110,6 +4619,7 @@
               <w:rPr>
                 <w:rFonts w:ascii="Times New Roman" w:eastAsia="Times New Roman" w:hAnsi="Times New Roman" w:cs="Times New Roman"/>
                 <w:sz w:val="24"/>
+                <w:highlight w:val="red"/>
                 <w:lang w:eastAsia="ru-RU"/>
               </w:rPr>
               <w:t>10.10</w:t>
@@ -5128,6 +4638,7 @@
               <w:rPr>
                 <w:rFonts w:ascii="Times New Roman" w:eastAsia="Times New Roman" w:hAnsi="Times New Roman" w:cs="Times New Roman"/>
                 <w:sz w:val="24"/>
+                <w:highlight w:val="red"/>
                 <w:lang w:eastAsia="ru-RU"/>
               </w:rPr>
             </w:pPr>
@@ -5135,6 +4646,7 @@
               <w:rPr>
                 <w:rFonts w:ascii="Times New Roman" w:eastAsia="Times New Roman" w:hAnsi="Times New Roman" w:cs="Times New Roman"/>
                 <w:sz w:val="24"/>
+                <w:highlight w:val="red"/>
                 <w:lang w:eastAsia="ru-RU"/>
               </w:rPr>
               <w:t>16.10</w:t>
@@ -5153,12 +4665,14 @@
               <w:rPr>
                 <w:rFonts w:ascii="Times New Roman" w:hAnsi="Times New Roman" w:cs="Times New Roman"/>
                 <w:sz w:val="24"/>
+                <w:highlight w:val="red"/>
               </w:rPr>
             </w:pPr>
             <w:r>
               <w:rPr>
                 <w:rFonts w:ascii="Times New Roman" w:eastAsia="Times New Roman" w:hAnsi="Times New Roman" w:cs="Times New Roman"/>
                 <w:sz w:val="24"/>
+                <w:highlight w:val="red"/>
                 <w:lang w:eastAsia="ru-RU"/>
               </w:rPr>
               <w:t>Техническое задание</w:t>
@@ -5178,6 +4692,7 @@
               <w:rPr>
                 <w:rFonts w:ascii="Times New Roman" w:eastAsia="Times New Roman" w:hAnsi="Times New Roman" w:cs="Times New Roman"/>
                 <w:sz w:val="24"/>
+                <w:highlight w:val="red"/>
                 <w:lang w:eastAsia="ru-RU"/>
               </w:rPr>
             </w:pPr>
@@ -5185,6 +4700,7 @@
               <w:rPr>
                 <w:rFonts w:ascii="Times New Roman" w:eastAsia="Times New Roman" w:hAnsi="Times New Roman" w:cs="Times New Roman"/>
                 <w:sz w:val="24"/>
+                <w:highlight w:val="red"/>
                 <w:lang w:eastAsia="ru-RU"/>
               </w:rPr>
               <w:t>Эскизный проект</w:t>
@@ -5203,6 +4719,7 @@
               <w:rPr>
                 <w:rFonts w:ascii="Times New Roman" w:eastAsia="Times New Roman" w:hAnsi="Times New Roman" w:cs="Times New Roman"/>
                 <w:sz w:val="24"/>
+                <w:highlight w:val="red"/>
                 <w:lang w:eastAsia="ru-RU"/>
               </w:rPr>
             </w:pPr>
@@ -5210,6 +4727,7 @@
               <w:rPr>
                 <w:rFonts w:ascii="Times New Roman" w:eastAsia="Times New Roman" w:hAnsi="Times New Roman" w:cs="Times New Roman"/>
                 <w:sz w:val="24"/>
+                <w:highlight w:val="red"/>
                 <w:lang w:eastAsia="ru-RU"/>
               </w:rPr>
               <w:t>Разработка спецификаций</w:t>
@@ -5227,6 +4745,7 @@
               <w:rPr>
                 <w:rFonts w:ascii="Times New Roman" w:eastAsia="Times New Roman" w:hAnsi="Times New Roman" w:cs="Times New Roman"/>
                 <w:sz w:val="24"/>
+                <w:highlight w:val="red"/>
                 <w:lang w:eastAsia="ru-RU"/>
               </w:rPr>
             </w:pPr>
@@ -5234,6 +4753,7 @@
               <w:rPr>
                 <w:rFonts w:ascii="Times New Roman" w:eastAsia="Times New Roman" w:hAnsi="Times New Roman" w:cs="Times New Roman"/>
                 <w:sz w:val="24"/>
+                <w:highlight w:val="red"/>
                 <w:lang w:eastAsia="ru-RU"/>
               </w:rPr>
               <w:t>17.10</w:t>
@@ -5251,6 +4771,7 @@
               <w:rPr>
                 <w:rFonts w:ascii="Times New Roman" w:eastAsia="Times New Roman" w:hAnsi="Times New Roman" w:cs="Times New Roman"/>
                 <w:sz w:val="24"/>
+                <w:highlight w:val="red"/>
                 <w:lang w:eastAsia="ru-RU"/>
               </w:rPr>
             </w:pPr>
@@ -5258,6 +4779,7 @@
               <w:rPr>
                 <w:rFonts w:ascii="Times New Roman" w:eastAsia="Times New Roman" w:hAnsi="Times New Roman" w:cs="Times New Roman"/>
                 <w:sz w:val="24"/>
+                <w:highlight w:val="red"/>
                 <w:lang w:eastAsia="ru-RU"/>
               </w:rPr>
               <w:t>30.10</w:t>
@@ -5276,6 +4798,7 @@
               <w:rPr>
                 <w:rFonts w:ascii="Times New Roman" w:eastAsia="Times New Roman" w:hAnsi="Times New Roman" w:cs="Times New Roman"/>
                 <w:sz w:val="24"/>
+                <w:highlight w:val="red"/>
                 <w:lang w:eastAsia="ru-RU"/>
               </w:rPr>
             </w:pPr>
@@ -5283,6 +4806,7 @@
               <w:rPr>
                 <w:rFonts w:ascii="Times New Roman" w:hAnsi="Times New Roman" w:cs="Times New Roman"/>
                 <w:sz w:val="24"/>
+                <w:highlight w:val="red"/>
               </w:rPr>
               <w:t>Спецификации программного обеспечения</w:t>
             </w:r>
@@ -5302,6 +4826,7 @@
               <w:rPr>
                 <w:rFonts w:ascii="Times New Roman" w:eastAsia="Times New Roman" w:hAnsi="Times New Roman" w:cs="Times New Roman"/>
                 <w:sz w:val="24"/>
+                <w:highlight w:val="red"/>
                 <w:lang w:eastAsia="ru-RU"/>
               </w:rPr>
             </w:pPr>
@@ -5309,6 +4834,7 @@
               <w:rPr>
                 <w:rFonts w:ascii="Times New Roman" w:eastAsia="Times New Roman" w:hAnsi="Times New Roman" w:cs="Times New Roman"/>
                 <w:sz w:val="24"/>
+                <w:highlight w:val="red"/>
                 <w:lang w:eastAsia="ru-RU"/>
               </w:rPr>
               <w:t>Рабочий проект</w:t>
@@ -5327,6 +4853,7 @@
               <w:rPr>
                 <w:rFonts w:ascii="Times New Roman" w:eastAsia="Times New Roman" w:hAnsi="Times New Roman" w:cs="Times New Roman"/>
                 <w:sz w:val="24"/>
+                <w:highlight w:val="red"/>
                 <w:lang w:eastAsia="ru-RU"/>
               </w:rPr>
             </w:pPr>
@@ -5334,6 +4861,7 @@
               <w:rPr>
                 <w:rFonts w:ascii="Times New Roman" w:eastAsia="Times New Roman" w:hAnsi="Times New Roman" w:cs="Times New Roman"/>
                 <w:sz w:val="24"/>
+                <w:highlight w:val="red"/>
                 <w:lang w:eastAsia="ru-RU"/>
               </w:rPr>
               <w:t>Проектирование программы</w:t>
@@ -5352,6 +4880,7 @@
               <w:rPr>
                 <w:rFonts w:ascii="Times New Roman" w:eastAsia="Times New Roman" w:hAnsi="Times New Roman" w:cs="Times New Roman"/>
                 <w:sz w:val="24"/>
+                <w:highlight w:val="red"/>
                 <w:lang w:eastAsia="ru-RU"/>
               </w:rPr>
             </w:pPr>
@@ -5359,6 +4888,7 @@
               <w:rPr>
                 <w:rFonts w:ascii="Times New Roman" w:eastAsia="Times New Roman" w:hAnsi="Times New Roman" w:cs="Times New Roman"/>
                 <w:sz w:val="24"/>
+                <w:highlight w:val="red"/>
                 <w:lang w:eastAsia="ru-RU"/>
               </w:rPr>
               <w:t>31.10</w:t>
@@ -5377,6 +4907,7 @@
               <w:rPr>
                 <w:rFonts w:ascii="Times New Roman" w:eastAsia="Times New Roman" w:hAnsi="Times New Roman" w:cs="Times New Roman"/>
                 <w:sz w:val="24"/>
+                <w:highlight w:val="red"/>
                 <w:lang w:eastAsia="ru-RU"/>
               </w:rPr>
             </w:pPr>
@@ -5384,6 +4915,7 @@
               <w:rPr>
                 <w:rFonts w:ascii="Times New Roman" w:eastAsia="Times New Roman" w:hAnsi="Times New Roman" w:cs="Times New Roman"/>
                 <w:sz w:val="24"/>
+                <w:highlight w:val="red"/>
                 <w:lang w:eastAsia="ru-RU"/>
               </w:rPr>
               <w:t>13.11</w:t>
@@ -5402,6 +4934,7 @@
               <w:rPr>
                 <w:rFonts w:ascii="Times New Roman" w:eastAsia="Times New Roman" w:hAnsi="Times New Roman" w:cs="Times New Roman"/>
                 <w:sz w:val="24"/>
+                <w:highlight w:val="red"/>
                 <w:lang w:eastAsia="ru-RU"/>
               </w:rPr>
             </w:pPr>
@@ -5409,22 +4942,9 @@
               <w:rPr>
                 <w:rFonts w:ascii="Times New Roman" w:hAnsi="Times New Roman" w:cs="Times New Roman"/>
                 <w:sz w:val="24"/>
-              </w:rPr>
-              <w:t xml:space="preserve">Схема </w:t>
-            </w:r>
-            <w:r>
-              <w:rPr>
-                <w:rFonts w:ascii="Times New Roman" w:hAnsi="Times New Roman" w:cs="Times New Roman"/>
-                <w:sz w:val="24"/>
-              </w:rPr>
-              <w:t>работы</w:t>
-            </w:r>
-            <w:r>
-              <w:rPr>
-                <w:rFonts w:ascii="Times New Roman" w:hAnsi="Times New Roman" w:cs="Times New Roman"/>
-                <w:sz w:val="24"/>
-              </w:rPr>
-              <w:t xml:space="preserve"> системы и спецификации компонентов</w:t>
+                <w:highlight w:val="red"/>
+              </w:rPr>
+              <w:t>Схема работы системы и спецификации компонентов</w:t>
             </w:r>
           </w:p>
         </w:tc>
@@ -5440,6 +4960,7 @@
               <w:rPr>
                 <w:rFonts w:ascii="Times New Roman" w:eastAsia="Times New Roman" w:hAnsi="Times New Roman" w:cs="Times New Roman"/>
                 <w:sz w:val="24"/>
+                <w:highlight w:val="red"/>
                 <w:lang w:eastAsia="ru-RU"/>
               </w:rPr>
             </w:pPr>
@@ -5457,6 +4978,7 @@
               <w:rPr>
                 <w:rFonts w:ascii="Times New Roman" w:eastAsia="Times New Roman" w:hAnsi="Times New Roman" w:cs="Times New Roman"/>
                 <w:sz w:val="24"/>
+                <w:highlight w:val="red"/>
                 <w:lang w:eastAsia="ru-RU"/>
               </w:rPr>
             </w:pPr>
@@ -5464,6 +4986,7 @@
               <w:rPr>
                 <w:rFonts w:ascii="Times New Roman" w:eastAsia="Times New Roman" w:hAnsi="Times New Roman" w:cs="Times New Roman"/>
                 <w:sz w:val="24"/>
+                <w:highlight w:val="red"/>
                 <w:lang w:eastAsia="ru-RU"/>
               </w:rPr>
               <w:t>Составление программы</w:t>
@@ -5482,6 +5005,7 @@
               <w:rPr>
                 <w:rFonts w:ascii="Times New Roman" w:eastAsia="Times New Roman" w:hAnsi="Times New Roman" w:cs="Times New Roman"/>
                 <w:sz w:val="24"/>
+                <w:highlight w:val="red"/>
                 <w:lang w:eastAsia="ru-RU"/>
               </w:rPr>
             </w:pPr>
@@ -5489,6 +5013,7 @@
               <w:rPr>
                 <w:rFonts w:ascii="Times New Roman" w:eastAsia="Times New Roman" w:hAnsi="Times New Roman" w:cs="Times New Roman"/>
                 <w:sz w:val="24"/>
+                <w:highlight w:val="red"/>
                 <w:lang w:eastAsia="ru-RU"/>
               </w:rPr>
               <w:t>14.11</w:t>
@@ -5507,6 +5032,7 @@
               <w:rPr>
                 <w:rFonts w:ascii="Times New Roman" w:eastAsia="Times New Roman" w:hAnsi="Times New Roman" w:cs="Times New Roman"/>
                 <w:sz w:val="24"/>
+                <w:highlight w:val="red"/>
                 <w:lang w:eastAsia="ru-RU"/>
               </w:rPr>
             </w:pPr>
@@ -5514,6 +5040,7 @@
               <w:rPr>
                 <w:rFonts w:ascii="Times New Roman" w:eastAsia="Times New Roman" w:hAnsi="Times New Roman" w:cs="Times New Roman"/>
                 <w:sz w:val="24"/>
+                <w:highlight w:val="red"/>
                 <w:lang w:eastAsia="ru-RU"/>
               </w:rPr>
               <w:t>27.11</w:t>
@@ -5532,6 +5059,7 @@
               <w:rPr>
                 <w:rFonts w:ascii="Times New Roman" w:eastAsia="Times New Roman" w:hAnsi="Times New Roman" w:cs="Times New Roman"/>
                 <w:sz w:val="24"/>
+                <w:highlight w:val="red"/>
                 <w:lang w:eastAsia="ru-RU"/>
               </w:rPr>
             </w:pPr>
@@ -5539,6 +5067,7 @@
               <w:rPr>
                 <w:rFonts w:ascii="Times New Roman" w:hAnsi="Times New Roman" w:cs="Times New Roman"/>
                 <w:sz w:val="24"/>
+                <w:highlight w:val="red"/>
               </w:rPr>
               <w:t>Программная документация</w:t>
             </w:r>
@@ -5556,6 +5085,7 @@
               <w:rPr>
                 <w:rFonts w:ascii="Times New Roman" w:eastAsia="Times New Roman" w:hAnsi="Times New Roman" w:cs="Times New Roman"/>
                 <w:sz w:val="24"/>
+                <w:highlight w:val="red"/>
                 <w:lang w:eastAsia="ru-RU"/>
               </w:rPr>
             </w:pPr>
@@ -5573,6 +5103,7 @@
               <w:rPr>
                 <w:rFonts w:ascii="Times New Roman" w:eastAsia="Times New Roman" w:hAnsi="Times New Roman" w:cs="Times New Roman"/>
                 <w:sz w:val="24"/>
+                <w:highlight w:val="red"/>
                 <w:lang w:eastAsia="ru-RU"/>
               </w:rPr>
             </w:pPr>
@@ -5580,6 +5111,7 @@
               <w:rPr>
                 <w:rFonts w:ascii="Times New Roman" w:eastAsia="Times New Roman" w:hAnsi="Times New Roman" w:cs="Times New Roman"/>
                 <w:sz w:val="24"/>
+                <w:highlight w:val="red"/>
                 <w:lang w:eastAsia="ru-RU"/>
               </w:rPr>
               <w:t>Приёмо-сдаточные испытания</w:t>
@@ -5598,6 +5130,7 @@
               <w:rPr>
                 <w:rFonts w:ascii="Times New Roman" w:eastAsia="Times New Roman" w:hAnsi="Times New Roman" w:cs="Times New Roman"/>
                 <w:sz w:val="24"/>
+                <w:highlight w:val="red"/>
                 <w:lang w:eastAsia="ru-RU"/>
               </w:rPr>
             </w:pPr>
@@ -5605,6 +5138,7 @@
               <w:rPr>
                 <w:rFonts w:ascii="Times New Roman" w:eastAsia="Times New Roman" w:hAnsi="Times New Roman" w:cs="Times New Roman"/>
                 <w:sz w:val="24"/>
+                <w:highlight w:val="red"/>
                 <w:lang w:eastAsia="ru-RU"/>
               </w:rPr>
               <w:t>28.11</w:t>
@@ -5623,6 +5157,7 @@
               <w:rPr>
                 <w:rFonts w:ascii="Times New Roman" w:eastAsia="Times New Roman" w:hAnsi="Times New Roman" w:cs="Times New Roman"/>
                 <w:sz w:val="24"/>
+                <w:highlight w:val="red"/>
                 <w:lang w:eastAsia="ru-RU"/>
               </w:rPr>
             </w:pPr>
@@ -5630,6 +5165,7 @@
               <w:rPr>
                 <w:rFonts w:ascii="Times New Roman" w:eastAsia="Times New Roman" w:hAnsi="Times New Roman" w:cs="Times New Roman"/>
                 <w:sz w:val="24"/>
+                <w:highlight w:val="red"/>
                 <w:lang w:eastAsia="ru-RU"/>
               </w:rPr>
               <w:t>04.12</w:t>
@@ -5648,28 +5184,16 @@
               <w:rPr>
                 <w:rFonts w:ascii="Times New Roman" w:hAnsi="Times New Roman" w:cs="Times New Roman"/>
                 <w:sz w:val="24"/>
+                <w:highlight w:val="red"/>
               </w:rPr>
             </w:pPr>
             <w:r>
               <w:rPr>
                 <w:rFonts w:ascii="Times New Roman" w:hAnsi="Times New Roman" w:cs="Times New Roman"/>
                 <w:sz w:val="24"/>
-              </w:rPr>
-              <w:t>Протокол испытаний</w:t>
-            </w:r>
-            <w:r>
-              <w:rPr>
-                <w:rFonts w:ascii="Times New Roman" w:hAnsi="Times New Roman" w:cs="Times New Roman"/>
-                <w:sz w:val="24"/>
-              </w:rPr>
-              <w:t xml:space="preserve"> (</w:t>
-            </w:r>
-            <w:r>
-              <w:rPr>
-                <w:rFonts w:ascii="Times New Roman" w:hAnsi="Times New Roman" w:cs="Times New Roman"/>
-                <w:sz w:val="24"/>
-              </w:rPr>
-              <w:t>п. 2.7 пояснительной записки)</w:t>
+                <w:highlight w:val="red"/>
+              </w:rPr>
+              <w:t>Протокол испытаний (п. 2.7 пояснительной записки)</w:t>
             </w:r>
           </w:p>
         </w:tc>
@@ -5689,6 +5213,7 @@
               <w:rPr>
                 <w:rFonts w:ascii="Times New Roman" w:eastAsia="Times New Roman" w:hAnsi="Times New Roman" w:cs="Times New Roman"/>
                 <w:sz w:val="24"/>
+                <w:highlight w:val="red"/>
                 <w:lang w:eastAsia="ru-RU"/>
               </w:rPr>
             </w:pPr>
@@ -5696,8 +5221,10 @@
               <w:rPr>
                 <w:rFonts w:ascii="Times New Roman" w:eastAsia="Times New Roman" w:hAnsi="Times New Roman" w:cs="Times New Roman"/>
                 <w:sz w:val="24"/>
+                <w:highlight w:val="red"/>
                 <w:lang w:eastAsia="ru-RU"/>
               </w:rPr>
+              <w:lastRenderedPageBreak/>
               <w:t>Приёмка</w:t>
             </w:r>
           </w:p>
@@ -5714,6 +5241,7 @@
               <w:rPr>
                 <w:rFonts w:ascii="Times New Roman" w:eastAsia="Times New Roman" w:hAnsi="Times New Roman" w:cs="Times New Roman"/>
                 <w:sz w:val="24"/>
+                <w:highlight w:val="red"/>
                 <w:lang w:eastAsia="ru-RU"/>
               </w:rPr>
             </w:pPr>
@@ -5721,6 +5249,7 @@
               <w:rPr>
                 <w:rFonts w:ascii="Times New Roman" w:eastAsia="Times New Roman" w:hAnsi="Times New Roman" w:cs="Times New Roman"/>
                 <w:sz w:val="24"/>
+                <w:highlight w:val="red"/>
                 <w:lang w:eastAsia="ru-RU"/>
               </w:rPr>
               <w:t>Защита курсового проекта</w:t>
@@ -5739,6 +5268,7 @@
               <w:rPr>
                 <w:rFonts w:ascii="Times New Roman" w:eastAsia="Times New Roman" w:hAnsi="Times New Roman" w:cs="Times New Roman"/>
                 <w:sz w:val="24"/>
+                <w:highlight w:val="red"/>
                 <w:lang w:eastAsia="ru-RU"/>
               </w:rPr>
             </w:pPr>
@@ -5746,6 +5276,7 @@
               <w:rPr>
                 <w:rFonts w:ascii="Times New Roman" w:eastAsia="Times New Roman" w:hAnsi="Times New Roman" w:cs="Times New Roman"/>
                 <w:sz w:val="24"/>
+                <w:highlight w:val="red"/>
                 <w:lang w:eastAsia="ru-RU"/>
               </w:rPr>
               <w:t>05.12</w:t>
@@ -5764,6 +5295,7 @@
               <w:rPr>
                 <w:rFonts w:ascii="Times New Roman" w:eastAsia="Times New Roman" w:hAnsi="Times New Roman" w:cs="Times New Roman"/>
                 <w:sz w:val="24"/>
+                <w:highlight w:val="red"/>
                 <w:lang w:eastAsia="ru-RU"/>
               </w:rPr>
             </w:pPr>
@@ -5771,6 +5303,7 @@
               <w:rPr>
                 <w:rFonts w:ascii="Times New Roman" w:eastAsia="Times New Roman" w:hAnsi="Times New Roman" w:cs="Times New Roman"/>
                 <w:sz w:val="24"/>
+                <w:highlight w:val="red"/>
                 <w:lang w:eastAsia="ru-RU"/>
               </w:rPr>
               <w:t>10.12</w:t>
@@ -5789,6 +5322,7 @@
               <w:rPr>
                 <w:rFonts w:ascii="Times New Roman" w:eastAsia="Times New Roman" w:hAnsi="Times New Roman" w:cs="Times New Roman"/>
                 <w:sz w:val="24"/>
+                <w:highlight w:val="red"/>
                 <w:lang w:eastAsia="ru-RU"/>
               </w:rPr>
             </w:pPr>
@@ -5796,6 +5330,7 @@
               <w:rPr>
                 <w:rFonts w:ascii="Times New Roman" w:eastAsia="Times New Roman" w:hAnsi="Times New Roman" w:cs="Times New Roman"/>
                 <w:sz w:val="24"/>
+                <w:highlight w:val="red"/>
                 <w:lang w:eastAsia="ru-RU"/>
               </w:rPr>
               <w:t>Оценка за курсовой проект</w:t>
@@ -5815,6 +5350,7 @@
           <w:kern w:val="28"/>
           <w:sz w:val="28"/>
           <w:szCs w:val="20"/>
+          <w:highlight w:val="red"/>
           <w:lang w:eastAsia="ru-RU"/>
         </w:rPr>
       </w:pPr>
@@ -5853,6 +5389,7 @@
           <w:kern w:val="28"/>
           <w:sz w:val="28"/>
           <w:szCs w:val="20"/>
+          <w:highlight w:val="red"/>
           <w:lang w:eastAsia="ru-RU"/>
         </w:rPr>
       </w:pPr>
@@ -5863,9 +5400,10 @@
           <w:kern w:val="28"/>
           <w:sz w:val="28"/>
           <w:szCs w:val="20"/>
+          <w:highlight w:val="red"/>
           <w:lang w:eastAsia="ru-RU"/>
         </w:rPr>
-        <w:t>8</w:t>
+        <w:t>8.1.</w:t>
       </w:r>
       <w:r>
         <w:rPr>
@@ -5874,21 +5412,28 @@
           <w:kern w:val="28"/>
           <w:sz w:val="28"/>
           <w:szCs w:val="20"/>
+          <w:highlight w:val="red"/>
           <w:lang w:eastAsia="ru-RU"/>
         </w:rPr>
-        <w:t>.1</w:t>
-      </w:r>
-      <w:r>
+        <w:tab/>
+        <w:t xml:space="preserve"> Порядок контроля</w:t>
+      </w:r>
+    </w:p>
+    <w:p>
+      <w:pPr>
+        <w:spacing w:after="0" w:line="360" w:lineRule="auto"/>
+        <w:ind w:left="100" w:right="100" w:firstLine="1318"/>
+        <w:jc w:val="both"/>
         <w:rPr>
           <w:rFonts w:ascii="Times New Roman" w:eastAsia="Times New Roman" w:hAnsi="Times New Roman" w:cs="Times New Roman"/>
           <w:bCs/>
           <w:kern w:val="28"/>
           <w:sz w:val="28"/>
           <w:szCs w:val="20"/>
+          <w:highlight w:val="red"/>
           <w:lang w:eastAsia="ru-RU"/>
         </w:rPr>
-        <w:t>.</w:t>
-      </w:r>
+      </w:pPr>
       <w:r>
         <w:rPr>
           <w:rFonts w:ascii="Times New Roman" w:eastAsia="Times New Roman" w:hAnsi="Times New Roman" w:cs="Times New Roman"/>
@@ -5896,36 +5441,39 @@
           <w:kern w:val="28"/>
           <w:sz w:val="28"/>
           <w:szCs w:val="20"/>
+          <w:highlight w:val="red"/>
           <w:lang w:eastAsia="ru-RU"/>
         </w:rPr>
-        <w:tab/>
-      </w:r>
-      <w:r>
+        <w:t>Контроль выполнения должен осуществляться руководителем курсового проекта (преподавателем) в соответствие с п.7.</w:t>
+      </w:r>
+    </w:p>
+    <w:p>
+      <w:pPr>
+        <w:spacing w:after="0" w:line="360" w:lineRule="auto"/>
+        <w:ind w:left="100" w:right="100" w:firstLine="300"/>
+        <w:jc w:val="both"/>
         <w:rPr>
           <w:rFonts w:ascii="Times New Roman" w:eastAsia="Times New Roman" w:hAnsi="Times New Roman" w:cs="Times New Roman"/>
           <w:bCs/>
           <w:kern w:val="28"/>
           <w:sz w:val="28"/>
           <w:szCs w:val="20"/>
+          <w:highlight w:val="red"/>
           <w:lang w:eastAsia="ru-RU"/>
         </w:rPr>
-        <w:t xml:space="preserve"> Порядок контроля</w:t>
-      </w:r>
-    </w:p>
-    <w:p>
-      <w:pPr>
-        <w:spacing w:after="0" w:line="360" w:lineRule="auto"/>
-        <w:ind w:left="100" w:right="100" w:firstLine="1318"/>
-        <w:jc w:val="both"/>
+      </w:pPr>
+      <w:r>
         <w:rPr>
           <w:rFonts w:ascii="Times New Roman" w:eastAsia="Times New Roman" w:hAnsi="Times New Roman" w:cs="Times New Roman"/>
           <w:bCs/>
           <w:kern w:val="28"/>
           <w:sz w:val="28"/>
           <w:szCs w:val="20"/>
+          <w:highlight w:val="red"/>
           <w:lang w:eastAsia="ru-RU"/>
         </w:rPr>
-      </w:pPr>
+        <w:t>8.2.</w:t>
+      </w:r>
       <w:r>
         <w:rPr>
           <w:rFonts w:ascii="Times New Roman" w:eastAsia="Times New Roman" w:hAnsi="Times New Roman" w:cs="Times New Roman"/>
@@ -5933,10 +5481,14 @@
           <w:kern w:val="28"/>
           <w:sz w:val="28"/>
           <w:szCs w:val="20"/>
+          <w:highlight w:val="red"/>
           <w:lang w:eastAsia="ru-RU"/>
         </w:rPr>
-        <w:t xml:space="preserve">Контроль выполнения должен осуществляться руководителем </w:t>
-      </w:r>
+        <w:tab/>
+        <w:t>Порядок приемки</w:t>
+      </w:r>
+    </w:p>
+    <w:p>
       <w:r>
         <w:rPr>
           <w:rFonts w:ascii="Times New Roman" w:eastAsia="Times New Roman" w:hAnsi="Times New Roman" w:cs="Times New Roman"/>
@@ -5944,114 +5496,10 @@
           <w:kern w:val="28"/>
           <w:sz w:val="28"/>
           <w:szCs w:val="20"/>
+          <w:highlight w:val="red"/>
           <w:lang w:eastAsia="ru-RU"/>
         </w:rPr>
-        <w:t>курсового проекта (преподавателем) в соответствие с п.7.</w:t>
-      </w:r>
-    </w:p>
-    <w:p>
-      <w:pPr>
-        <w:spacing w:after="0" w:line="360" w:lineRule="auto"/>
-        <w:ind w:left="100" w:right="100" w:firstLine="300"/>
-        <w:jc w:val="both"/>
-        <w:rPr>
-          <w:rFonts w:ascii="Times New Roman" w:eastAsia="Times New Roman" w:hAnsi="Times New Roman" w:cs="Times New Roman"/>
-          <w:bCs/>
-          <w:kern w:val="28"/>
-          <w:sz w:val="28"/>
-          <w:szCs w:val="20"/>
-          <w:lang w:eastAsia="ru-RU"/>
-        </w:rPr>
-      </w:pPr>
-      <w:r>
-        <w:rPr>
-          <w:rFonts w:ascii="Times New Roman" w:eastAsia="Times New Roman" w:hAnsi="Times New Roman" w:cs="Times New Roman"/>
-          <w:bCs/>
-          <w:kern w:val="28"/>
-          <w:sz w:val="28"/>
-          <w:szCs w:val="20"/>
-          <w:lang w:eastAsia="ru-RU"/>
-        </w:rPr>
-        <w:t>8.</w:t>
-      </w:r>
-      <w:r>
-        <w:rPr>
-          <w:rFonts w:ascii="Times New Roman" w:eastAsia="Times New Roman" w:hAnsi="Times New Roman" w:cs="Times New Roman"/>
-          <w:bCs/>
-          <w:kern w:val="28"/>
-          <w:sz w:val="28"/>
-          <w:szCs w:val="20"/>
-          <w:lang w:eastAsia="ru-RU"/>
-        </w:rPr>
-        <w:t>2.</w:t>
-      </w:r>
-      <w:r>
-        <w:rPr>
-          <w:rFonts w:ascii="Times New Roman" w:eastAsia="Times New Roman" w:hAnsi="Times New Roman" w:cs="Times New Roman"/>
-          <w:bCs/>
-          <w:kern w:val="28"/>
-          <w:sz w:val="28"/>
-          <w:szCs w:val="20"/>
-          <w:lang w:eastAsia="ru-RU"/>
-        </w:rPr>
-        <w:tab/>
-      </w:r>
-      <w:r>
-        <w:rPr>
-          <w:rFonts w:ascii="Times New Roman" w:eastAsia="Times New Roman" w:hAnsi="Times New Roman" w:cs="Times New Roman"/>
-          <w:bCs/>
-          <w:kern w:val="28"/>
-          <w:sz w:val="28"/>
-          <w:szCs w:val="20"/>
-          <w:lang w:eastAsia="ru-RU"/>
-        </w:rPr>
-        <w:t>Порядок приемки</w:t>
-      </w:r>
-    </w:p>
-    <w:p>
-      <w:r>
-        <w:rPr>
-          <w:rFonts w:ascii="Times New Roman" w:eastAsia="Times New Roman" w:hAnsi="Times New Roman" w:cs="Times New Roman"/>
-          <w:bCs/>
-          <w:kern w:val="28"/>
-          <w:sz w:val="28"/>
-          <w:szCs w:val="20"/>
-          <w:lang w:eastAsia="ru-RU"/>
-        </w:rPr>
-        <w:t>Приемка должна осуществлять</w:t>
-      </w:r>
-      <w:r>
-        <w:rPr>
-          <w:rFonts w:ascii="Times New Roman" w:eastAsia="Times New Roman" w:hAnsi="Times New Roman" w:cs="Times New Roman"/>
-          <w:bCs/>
-          <w:kern w:val="28"/>
-          <w:sz w:val="28"/>
-          <w:szCs w:val="20"/>
-          <w:lang w:eastAsia="ru-RU"/>
-        </w:rPr>
-        <w:t>ся с участием руководителя после проведения приемо-сдаточных испытаний</w:t>
-      </w:r>
-      <w:r>
-        <w:rPr>
-          <w:rFonts w:ascii="Times New Roman" w:eastAsia="Times New Roman" w:hAnsi="Times New Roman" w:cs="Times New Roman"/>
-          <w:bCs/>
-          <w:kern w:val="28"/>
-          <w:sz w:val="28"/>
-          <w:szCs w:val="20"/>
-          <w:lang w:eastAsia="ru-RU"/>
-        </w:rPr>
-        <w:t>.</w:t>
-      </w:r>
-      <w:r>
-        <w:rPr>
-          <w:rFonts w:ascii="Times New Roman" w:eastAsia="Times New Roman" w:hAnsi="Times New Roman" w:cs="Times New Roman"/>
-          <w:bCs/>
-          <w:kern w:val="28"/>
-          <w:sz w:val="28"/>
-          <w:szCs w:val="20"/>
-          <w:lang w:eastAsia="ru-RU"/>
-        </w:rPr>
-        <w:t xml:space="preserve"> В результате защиты курсового проекта должна быть выставлена оценка за курсовой проект.</w:t>
+        <w:t>Приемка должна осуществляться с участием руководителя после проведения приемо-сдаточных испытаний. В результате защиты курсового проекта должна быть выставлена оценка за курсовой проект.</w:t>
       </w:r>
     </w:p>
     <w:sectPr>
@@ -6143,6 +5591,7 @@
         <w:docPartUnique/>
       </w:docPartObj>
     </w:sdtPr>
+    <w:sdtEndPr/>
     <w:sdtContent>
       <w:p>
         <w:pPr>
@@ -6263,6 +5712,7 @@
         <w:docPartUnique/>
       </w:docPartObj>
     </w:sdtPr>
+    <w:sdtEndPr/>
     <w:sdtContent>
       <w:p>
         <w:pPr>
@@ -7420,6 +6870,119 @@
     </w:lvl>
   </w:abstractNum>
   <w:abstractNum w:abstractNumId="7" w15:restartNumberingAfterBreak="0">
+    <w:nsid w:val="45BC0C77"/>
+    <w:multiLevelType w:val="hybridMultilevel"/>
+    <w:tmpl w:val="DF287E3A"/>
+    <w:lvl w:ilvl="0" w:tplc="9A32DF38">
+      <w:start w:val="1"/>
+      <w:numFmt w:val="bullet"/>
+      <w:lvlText w:val="-"/>
+      <w:lvlJc w:val="left"/>
+      <w:pPr>
+        <w:ind w:left="1425" w:hanging="360"/>
+      </w:pPr>
+      <w:rPr>
+        <w:rFonts w:ascii="Times New Roman" w:hAnsi="Times New Roman" w:cs="Times New Roman" w:hint="default"/>
+      </w:rPr>
+    </w:lvl>
+    <w:lvl w:ilvl="1" w:tplc="04190003" w:tentative="1">
+      <w:start w:val="1"/>
+      <w:numFmt w:val="bullet"/>
+      <w:lvlText w:val="o"/>
+      <w:lvlJc w:val="left"/>
+      <w:pPr>
+        <w:ind w:left="2145" w:hanging="360"/>
+      </w:pPr>
+      <w:rPr>
+        <w:rFonts w:ascii="Courier New" w:hAnsi="Courier New" w:cs="Courier New" w:hint="default"/>
+      </w:rPr>
+    </w:lvl>
+    <w:lvl w:ilvl="2" w:tplc="04190005" w:tentative="1">
+      <w:start w:val="1"/>
+      <w:numFmt w:val="bullet"/>
+      <w:lvlText w:val=""/>
+      <w:lvlJc w:val="left"/>
+      <w:pPr>
+        <w:ind w:left="2865" w:hanging="360"/>
+      </w:pPr>
+      <w:rPr>
+        <w:rFonts w:ascii="Wingdings" w:hAnsi="Wingdings" w:hint="default"/>
+      </w:rPr>
+    </w:lvl>
+    <w:lvl w:ilvl="3" w:tplc="04190001" w:tentative="1">
+      <w:start w:val="1"/>
+      <w:numFmt w:val="bullet"/>
+      <w:lvlText w:val=""/>
+      <w:lvlJc w:val="left"/>
+      <w:pPr>
+        <w:ind w:left="3585" w:hanging="360"/>
+      </w:pPr>
+      <w:rPr>
+        <w:rFonts w:ascii="Symbol" w:hAnsi="Symbol" w:hint="default"/>
+      </w:rPr>
+    </w:lvl>
+    <w:lvl w:ilvl="4" w:tplc="04190003" w:tentative="1">
+      <w:start w:val="1"/>
+      <w:numFmt w:val="bullet"/>
+      <w:lvlText w:val="o"/>
+      <w:lvlJc w:val="left"/>
+      <w:pPr>
+        <w:ind w:left="4305" w:hanging="360"/>
+      </w:pPr>
+      <w:rPr>
+        <w:rFonts w:ascii="Courier New" w:hAnsi="Courier New" w:cs="Courier New" w:hint="default"/>
+      </w:rPr>
+    </w:lvl>
+    <w:lvl w:ilvl="5" w:tplc="04190005" w:tentative="1">
+      <w:start w:val="1"/>
+      <w:numFmt w:val="bullet"/>
+      <w:lvlText w:val=""/>
+      <w:lvlJc w:val="left"/>
+      <w:pPr>
+        <w:ind w:left="5025" w:hanging="360"/>
+      </w:pPr>
+      <w:rPr>
+        <w:rFonts w:ascii="Wingdings" w:hAnsi="Wingdings" w:hint="default"/>
+      </w:rPr>
+    </w:lvl>
+    <w:lvl w:ilvl="6" w:tplc="04190001" w:tentative="1">
+      <w:start w:val="1"/>
+      <w:numFmt w:val="bullet"/>
+      <w:lvlText w:val=""/>
+      <w:lvlJc w:val="left"/>
+      <w:pPr>
+        <w:ind w:left="5745" w:hanging="360"/>
+      </w:pPr>
+      <w:rPr>
+        <w:rFonts w:ascii="Symbol" w:hAnsi="Symbol" w:hint="default"/>
+      </w:rPr>
+    </w:lvl>
+    <w:lvl w:ilvl="7" w:tplc="04190003" w:tentative="1">
+      <w:start w:val="1"/>
+      <w:numFmt w:val="bullet"/>
+      <w:lvlText w:val="o"/>
+      <w:lvlJc w:val="left"/>
+      <w:pPr>
+        <w:ind w:left="6465" w:hanging="360"/>
+      </w:pPr>
+      <w:rPr>
+        <w:rFonts w:ascii="Courier New" w:hAnsi="Courier New" w:cs="Courier New" w:hint="default"/>
+      </w:rPr>
+    </w:lvl>
+    <w:lvl w:ilvl="8" w:tplc="04190005" w:tentative="1">
+      <w:start w:val="1"/>
+      <w:numFmt w:val="bullet"/>
+      <w:lvlText w:val=""/>
+      <w:lvlJc w:val="left"/>
+      <w:pPr>
+        <w:ind w:left="7185" w:hanging="360"/>
+      </w:pPr>
+      <w:rPr>
+        <w:rFonts w:ascii="Wingdings" w:hAnsi="Wingdings" w:hint="default"/>
+      </w:rPr>
+    </w:lvl>
+  </w:abstractNum>
+  <w:abstractNum w:abstractNumId="8" w15:restartNumberingAfterBreak="0">
     <w:nsid w:val="465866A5"/>
     <w:multiLevelType w:val="multilevel"/>
     <w:tmpl w:val="0478D254"/>
@@ -7532,7 +7095,120 @@
       </w:pPr>
     </w:lvl>
   </w:abstractNum>
-  <w:abstractNum w:abstractNumId="8" w15:restartNumberingAfterBreak="0">
+  <w:abstractNum w:abstractNumId="9" w15:restartNumberingAfterBreak="0">
+    <w:nsid w:val="4B5A7010"/>
+    <w:multiLevelType w:val="hybridMultilevel"/>
+    <w:tmpl w:val="F084959E"/>
+    <w:lvl w:ilvl="0" w:tplc="9A32DF38">
+      <w:start w:val="1"/>
+      <w:numFmt w:val="bullet"/>
+      <w:lvlText w:val="-"/>
+      <w:lvlJc w:val="left"/>
+      <w:pPr>
+        <w:ind w:left="2130" w:hanging="360"/>
+      </w:pPr>
+      <w:rPr>
+        <w:rFonts w:ascii="Times New Roman" w:hAnsi="Times New Roman" w:cs="Times New Roman" w:hint="default"/>
+      </w:rPr>
+    </w:lvl>
+    <w:lvl w:ilvl="1" w:tplc="04190003" w:tentative="1">
+      <w:start w:val="1"/>
+      <w:numFmt w:val="bullet"/>
+      <w:lvlText w:val="o"/>
+      <w:lvlJc w:val="left"/>
+      <w:pPr>
+        <w:ind w:left="2850" w:hanging="360"/>
+      </w:pPr>
+      <w:rPr>
+        <w:rFonts w:ascii="Courier New" w:hAnsi="Courier New" w:cs="Courier New" w:hint="default"/>
+      </w:rPr>
+    </w:lvl>
+    <w:lvl w:ilvl="2" w:tplc="04190005" w:tentative="1">
+      <w:start w:val="1"/>
+      <w:numFmt w:val="bullet"/>
+      <w:lvlText w:val=""/>
+      <w:lvlJc w:val="left"/>
+      <w:pPr>
+        <w:ind w:left="3570" w:hanging="360"/>
+      </w:pPr>
+      <w:rPr>
+        <w:rFonts w:ascii="Wingdings" w:hAnsi="Wingdings" w:hint="default"/>
+      </w:rPr>
+    </w:lvl>
+    <w:lvl w:ilvl="3" w:tplc="04190001" w:tentative="1">
+      <w:start w:val="1"/>
+      <w:numFmt w:val="bullet"/>
+      <w:lvlText w:val=""/>
+      <w:lvlJc w:val="left"/>
+      <w:pPr>
+        <w:ind w:left="4290" w:hanging="360"/>
+      </w:pPr>
+      <w:rPr>
+        <w:rFonts w:ascii="Symbol" w:hAnsi="Symbol" w:hint="default"/>
+      </w:rPr>
+    </w:lvl>
+    <w:lvl w:ilvl="4" w:tplc="04190003" w:tentative="1">
+      <w:start w:val="1"/>
+      <w:numFmt w:val="bullet"/>
+      <w:lvlText w:val="o"/>
+      <w:lvlJc w:val="left"/>
+      <w:pPr>
+        <w:ind w:left="5010" w:hanging="360"/>
+      </w:pPr>
+      <w:rPr>
+        <w:rFonts w:ascii="Courier New" w:hAnsi="Courier New" w:cs="Courier New" w:hint="default"/>
+      </w:rPr>
+    </w:lvl>
+    <w:lvl w:ilvl="5" w:tplc="04190005" w:tentative="1">
+      <w:start w:val="1"/>
+      <w:numFmt w:val="bullet"/>
+      <w:lvlText w:val=""/>
+      <w:lvlJc w:val="left"/>
+      <w:pPr>
+        <w:ind w:left="5730" w:hanging="360"/>
+      </w:pPr>
+      <w:rPr>
+        <w:rFonts w:ascii="Wingdings" w:hAnsi="Wingdings" w:hint="default"/>
+      </w:rPr>
+    </w:lvl>
+    <w:lvl w:ilvl="6" w:tplc="04190001" w:tentative="1">
+      <w:start w:val="1"/>
+      <w:numFmt w:val="bullet"/>
+      <w:lvlText w:val=""/>
+      <w:lvlJc w:val="left"/>
+      <w:pPr>
+        <w:ind w:left="6450" w:hanging="360"/>
+      </w:pPr>
+      <w:rPr>
+        <w:rFonts w:ascii="Symbol" w:hAnsi="Symbol" w:hint="default"/>
+      </w:rPr>
+    </w:lvl>
+    <w:lvl w:ilvl="7" w:tplc="04190003" w:tentative="1">
+      <w:start w:val="1"/>
+      <w:numFmt w:val="bullet"/>
+      <w:lvlText w:val="o"/>
+      <w:lvlJc w:val="left"/>
+      <w:pPr>
+        <w:ind w:left="7170" w:hanging="360"/>
+      </w:pPr>
+      <w:rPr>
+        <w:rFonts w:ascii="Courier New" w:hAnsi="Courier New" w:cs="Courier New" w:hint="default"/>
+      </w:rPr>
+    </w:lvl>
+    <w:lvl w:ilvl="8" w:tplc="04190005" w:tentative="1">
+      <w:start w:val="1"/>
+      <w:numFmt w:val="bullet"/>
+      <w:lvlText w:val=""/>
+      <w:lvlJc w:val="left"/>
+      <w:pPr>
+        <w:ind w:left="7890" w:hanging="360"/>
+      </w:pPr>
+      <w:rPr>
+        <w:rFonts w:ascii="Wingdings" w:hAnsi="Wingdings" w:hint="default"/>
+      </w:rPr>
+    </w:lvl>
+  </w:abstractNum>
+  <w:abstractNum w:abstractNumId="10" w15:restartNumberingAfterBreak="0">
     <w:nsid w:val="51667432"/>
     <w:multiLevelType w:val="multilevel"/>
     <w:tmpl w:val="F0EC0D34"/>
@@ -7681,7 +7357,7 @@
       </w:rPr>
     </w:lvl>
   </w:abstractNum>
-  <w:abstractNum w:abstractNumId="9" w15:restartNumberingAfterBreak="0">
+  <w:abstractNum w:abstractNumId="11" w15:restartNumberingAfterBreak="0">
     <w:nsid w:val="52FC59EF"/>
     <w:multiLevelType w:val="multilevel"/>
     <w:tmpl w:val="EFD4463A"/>
@@ -7830,7 +7506,7 @@
       </w:rPr>
     </w:lvl>
   </w:abstractNum>
-  <w:abstractNum w:abstractNumId="10" w15:restartNumberingAfterBreak="0">
+  <w:abstractNum w:abstractNumId="12" w15:restartNumberingAfterBreak="0">
     <w:nsid w:val="5CB66A6A"/>
     <w:multiLevelType w:val="multilevel"/>
     <w:tmpl w:val="712AE638"/>
@@ -7979,7 +7655,7 @@
       </w:rPr>
     </w:lvl>
   </w:abstractNum>
-  <w:abstractNum w:abstractNumId="11" w15:restartNumberingAfterBreak="0">
+  <w:abstractNum w:abstractNumId="13" w15:restartNumberingAfterBreak="0">
     <w:nsid w:val="60E87106"/>
     <w:multiLevelType w:val="multilevel"/>
     <w:tmpl w:val="AAEE20E0"/>
@@ -8128,7 +7804,7 @@
       </w:rPr>
     </w:lvl>
   </w:abstractNum>
-  <w:abstractNum w:abstractNumId="12" w15:restartNumberingAfterBreak="0">
+  <w:abstractNum w:abstractNumId="14" w15:restartNumberingAfterBreak="0">
     <w:nsid w:val="611F2853"/>
     <w:multiLevelType w:val="multilevel"/>
     <w:tmpl w:val="C7688A4E"/>
@@ -8249,7 +7925,7 @@
       </w:rPr>
     </w:lvl>
   </w:abstractNum>
-  <w:abstractNum w:abstractNumId="13" w15:restartNumberingAfterBreak="0">
+  <w:abstractNum w:abstractNumId="15" w15:restartNumberingAfterBreak="0">
     <w:nsid w:val="6CD02884"/>
     <w:multiLevelType w:val="multilevel"/>
     <w:tmpl w:val="31587DF0"/>
@@ -8398,7 +8074,7 @@
       </w:rPr>
     </w:lvl>
   </w:abstractNum>
-  <w:abstractNum w:abstractNumId="14" w15:restartNumberingAfterBreak="0">
+  <w:abstractNum w:abstractNumId="16" w15:restartNumberingAfterBreak="0">
     <w:nsid w:val="71C67E69"/>
     <w:multiLevelType w:val="multilevel"/>
     <w:tmpl w:val="CAFA59A8"/>
@@ -8547,7 +8223,7 @@
       </w:rPr>
     </w:lvl>
   </w:abstractNum>
-  <w:abstractNum w:abstractNumId="15" w15:restartNumberingAfterBreak="0">
+  <w:abstractNum w:abstractNumId="17" w15:restartNumberingAfterBreak="0">
     <w:nsid w:val="761566B3"/>
     <w:multiLevelType w:val="multilevel"/>
     <w:tmpl w:val="3C260CBC"/>
@@ -8703,19 +8379,19 @@
     <w:abstractNumId w:val="3"/>
   </w:num>
   <w:num w:numId="3">
-    <w:abstractNumId w:val="9"/>
+    <w:abstractNumId w:val="11"/>
   </w:num>
   <w:num w:numId="4">
-    <w:abstractNumId w:val="8"/>
+    <w:abstractNumId w:val="10"/>
   </w:num>
   <w:num w:numId="5">
-    <w:abstractNumId w:val="14"/>
+    <w:abstractNumId w:val="16"/>
   </w:num>
   <w:num w:numId="6">
-    <w:abstractNumId w:val="13"/>
+    <w:abstractNumId w:val="15"/>
   </w:num>
   <w:num w:numId="7">
-    <w:abstractNumId w:val="11"/>
+    <w:abstractNumId w:val="13"/>
   </w:num>
   <w:num w:numId="8">
     <w:abstractNumId w:val="6"/>
@@ -8724,7 +8400,7 @@
     <w:abstractNumId w:val="6"/>
   </w:num>
   <w:num w:numId="10">
-    <w:abstractNumId w:val="15"/>
+    <w:abstractNumId w:val="17"/>
   </w:num>
   <w:num w:numId="11">
     <w:abstractNumId w:val="0"/>
@@ -8736,16 +8412,22 @@
     <w:abstractNumId w:val="4"/>
   </w:num>
   <w:num w:numId="14">
-    <w:abstractNumId w:val="10"/>
+    <w:abstractNumId w:val="12"/>
   </w:num>
   <w:num w:numId="15">
-    <w:abstractNumId w:val="7"/>
+    <w:abstractNumId w:val="8"/>
   </w:num>
   <w:num w:numId="16">
-    <w:abstractNumId w:val="12"/>
+    <w:abstractNumId w:val="14"/>
   </w:num>
   <w:num w:numId="17">
     <w:abstractNumId w:val="1"/>
+  </w:num>
+  <w:num w:numId="18">
+    <w:abstractNumId w:val="9"/>
+  </w:num>
+  <w:num w:numId="19">
+    <w:abstractNumId w:val="7"/>
   </w:num>
 </w:numbering>
 </file>

</xml_diff>

<commit_message>
Needs some design update
</commit_message>
<xml_diff>
--- a/Лаб4_Белашев.docx
+++ b/Лаб4_Белашев.docx
@@ -26,8 +26,9 @@
           <w:szCs w:val="24"/>
           <w:lang w:eastAsia="ru-RU"/>
         </w:rPr>
-        <w:t>Министерство образования  и науки Российской Федерации</w:t>
-      </w:r>
+        <w:t xml:space="preserve">Министерство </w:t>
+      </w:r>
+      <w:proofErr w:type="gramStart"/>
       <w:r>
         <w:rPr>
           <w:rFonts w:ascii="Times New Roman" w:eastAsia="Times New Roman" w:hAnsi="Times New Roman" w:cs="Times New Roman"/>
@@ -36,6 +37,27 @@
           <w:szCs w:val="24"/>
           <w:lang w:eastAsia="ru-RU"/>
         </w:rPr>
+        <w:t>образования  и</w:t>
+      </w:r>
+      <w:proofErr w:type="gramEnd"/>
+      <w:r>
+        <w:rPr>
+          <w:rFonts w:ascii="Times New Roman" w:eastAsia="Times New Roman" w:hAnsi="Times New Roman" w:cs="Times New Roman"/>
+          <w:caps/>
+          <w:sz w:val="24"/>
+          <w:szCs w:val="24"/>
+          <w:lang w:eastAsia="ru-RU"/>
+        </w:rPr>
+        <w:t xml:space="preserve"> науки Российской Федерации</w:t>
+      </w:r>
+      <w:r>
+        <w:rPr>
+          <w:rFonts w:ascii="Times New Roman" w:eastAsia="Times New Roman" w:hAnsi="Times New Roman" w:cs="Times New Roman"/>
+          <w:caps/>
+          <w:sz w:val="24"/>
+          <w:szCs w:val="24"/>
+          <w:lang w:eastAsia="ru-RU"/>
+        </w:rPr>
         <w:br/>
       </w:r>
       <w:r>
@@ -81,7 +103,27 @@
           <w:szCs w:val="24"/>
           <w:lang w:eastAsia="ru-RU"/>
         </w:rPr>
-        <w:t>(ФГАОУ ВО «СПбПУ)</w:t>
+        <w:t>(ФГАОУ ВО «</w:t>
+      </w:r>
+      <w:proofErr w:type="spellStart"/>
+      <w:r>
+        <w:rPr>
+          <w:rFonts w:ascii="Times New Roman" w:eastAsia="Times New Roman" w:hAnsi="Times New Roman" w:cs="Times New Roman"/>
+          <w:sz w:val="24"/>
+          <w:szCs w:val="24"/>
+          <w:lang w:eastAsia="ru-RU"/>
+        </w:rPr>
+        <w:t>СПбПУ</w:t>
+      </w:r>
+      <w:proofErr w:type="spellEnd"/>
+      <w:r>
+        <w:rPr>
+          <w:rFonts w:ascii="Times New Roman" w:eastAsia="Times New Roman" w:hAnsi="Times New Roman" w:cs="Times New Roman"/>
+          <w:sz w:val="24"/>
+          <w:szCs w:val="24"/>
+          <w:lang w:eastAsia="ru-RU"/>
+        </w:rPr>
+        <w:t>)</w:t>
       </w:r>
       <w:r>
         <w:rPr>
@@ -770,7 +812,27 @@
                 <w:sz w:val="18"/>
                 <w:szCs w:val="18"/>
               </w:rPr>
-              <w:t>Инв. № дубл.</w:t>
+              <w:t xml:space="preserve">Инв. № </w:t>
+            </w:r>
+            <w:proofErr w:type="spellStart"/>
+            <w:r>
+              <w:rPr>
+                <w:rFonts w:ascii="Times New Roman" w:hAnsi="Times New Roman" w:cs="Times New Roman"/>
+                <w:b/>
+                <w:sz w:val="18"/>
+                <w:szCs w:val="18"/>
+              </w:rPr>
+              <w:t>дубл</w:t>
+            </w:r>
+            <w:proofErr w:type="spellEnd"/>
+            <w:r>
+              <w:rPr>
+                <w:rFonts w:ascii="Times New Roman" w:hAnsi="Times New Roman" w:cs="Times New Roman"/>
+                <w:b/>
+                <w:sz w:val="18"/>
+                <w:szCs w:val="18"/>
+              </w:rPr>
+              <w:t>.</w:t>
             </w:r>
           </w:p>
         </w:tc>
@@ -812,6 +874,7 @@
                 <w:szCs w:val="18"/>
               </w:rPr>
             </w:pPr>
+            <w:proofErr w:type="spellStart"/>
             <w:r>
               <w:rPr>
                 <w:rFonts w:ascii="Times New Roman" w:hAnsi="Times New Roman" w:cs="Times New Roman"/>
@@ -819,7 +882,37 @@
                 <w:sz w:val="18"/>
                 <w:szCs w:val="18"/>
               </w:rPr>
-              <w:t>Взв. Инв №</w:t>
+              <w:t>Взв</w:t>
+            </w:r>
+            <w:proofErr w:type="spellEnd"/>
+            <w:r>
+              <w:rPr>
+                <w:rFonts w:ascii="Times New Roman" w:hAnsi="Times New Roman" w:cs="Times New Roman"/>
+                <w:b/>
+                <w:sz w:val="18"/>
+                <w:szCs w:val="18"/>
+              </w:rPr>
+              <w:t xml:space="preserve">. </w:t>
+            </w:r>
+            <w:proofErr w:type="spellStart"/>
+            <w:r>
+              <w:rPr>
+                <w:rFonts w:ascii="Times New Roman" w:hAnsi="Times New Roman" w:cs="Times New Roman"/>
+                <w:b/>
+                <w:sz w:val="18"/>
+                <w:szCs w:val="18"/>
+              </w:rPr>
+              <w:t>Инв</w:t>
+            </w:r>
+            <w:proofErr w:type="spellEnd"/>
+            <w:r>
+              <w:rPr>
+                <w:rFonts w:ascii="Times New Roman" w:hAnsi="Times New Roman" w:cs="Times New Roman"/>
+                <w:b/>
+                <w:sz w:val="18"/>
+                <w:szCs w:val="18"/>
+              </w:rPr>
+              <w:t xml:space="preserve"> №</w:t>
             </w:r>
           </w:p>
         </w:tc>
@@ -910,6 +1003,7 @@
                 <w:szCs w:val="18"/>
               </w:rPr>
             </w:pPr>
+            <w:proofErr w:type="spellStart"/>
             <w:r>
               <w:rPr>
                 <w:rFonts w:ascii="Times New Roman" w:hAnsi="Times New Roman" w:cs="Times New Roman"/>
@@ -917,7 +1011,17 @@
                 <w:sz w:val="18"/>
                 <w:szCs w:val="18"/>
               </w:rPr>
-              <w:t>Инв № подп.</w:t>
+              <w:t>Инв</w:t>
+            </w:r>
+            <w:proofErr w:type="spellEnd"/>
+            <w:r>
+              <w:rPr>
+                <w:rFonts w:ascii="Times New Roman" w:hAnsi="Times New Roman" w:cs="Times New Roman"/>
+                <w:b/>
+                <w:sz w:val="18"/>
+                <w:szCs w:val="18"/>
+              </w:rPr>
+              <w:t xml:space="preserve"> № подп.</w:t>
             </w:r>
           </w:p>
         </w:tc>
@@ -1572,36 +1676,27 @@
           <w:rFonts w:ascii="Times New Roman" w:hAnsi="Times New Roman" w:cs="Times New Roman"/>
         </w:rPr>
       </w:pPr>
+      <w:r>
+        <w:rPr>
+          <w:rFonts w:ascii="Times New Roman" w:hAnsi="Times New Roman" w:cs="Times New Roman"/>
+        </w:rPr>
+        <w:t>2024</w:t>
+      </w:r>
     </w:p>
     <w:p>
       <w:pPr>
         <w:spacing w:after="120"/>
-        <w:jc w:val="center"/>
-        <w:rPr>
-          <w:rFonts w:ascii="Times New Roman" w:hAnsi="Times New Roman" w:cs="Times New Roman"/>
-        </w:rPr>
-      </w:pPr>
-      <w:r>
-        <w:rPr>
-          <w:rFonts w:ascii="Times New Roman" w:hAnsi="Times New Roman" w:cs="Times New Roman"/>
+        <w:rPr>
+          <w:rFonts w:ascii="Times New Roman" w:hAnsi="Times New Roman" w:cs="Times New Roman"/>
+          <w:sz w:val="24"/>
+        </w:rPr>
+      </w:pPr>
+      <w:r>
+        <w:rPr>
+          <w:rFonts w:ascii="Times New Roman" w:hAnsi="Times New Roman" w:cs="Times New Roman"/>
+          <w:sz w:val="24"/>
         </w:rPr>
         <w:lastRenderedPageBreak/>
-        <w:t>2024</w:t>
-      </w:r>
-    </w:p>
-    <w:p>
-      <w:pPr>
-        <w:spacing w:after="120"/>
-        <w:rPr>
-          <w:rFonts w:ascii="Times New Roman" w:hAnsi="Times New Roman" w:cs="Times New Roman"/>
-          <w:sz w:val="24"/>
-        </w:rPr>
-      </w:pPr>
-      <w:r>
-        <w:rPr>
-          <w:rFonts w:ascii="Times New Roman" w:hAnsi="Times New Roman" w:cs="Times New Roman"/>
-          <w:sz w:val="24"/>
-        </w:rPr>
         <w:t>УТВЕРЖДЕН</w:t>
       </w:r>
     </w:p>
@@ -1794,7 +1889,27 @@
                 <w:sz w:val="18"/>
                 <w:szCs w:val="18"/>
               </w:rPr>
-              <w:t>Инв. № дубл.</w:t>
+              <w:t xml:space="preserve">Инв. № </w:t>
+            </w:r>
+            <w:proofErr w:type="spellStart"/>
+            <w:r>
+              <w:rPr>
+                <w:rFonts w:ascii="Times New Roman" w:hAnsi="Times New Roman" w:cs="Times New Roman"/>
+                <w:b/>
+                <w:sz w:val="18"/>
+                <w:szCs w:val="18"/>
+              </w:rPr>
+              <w:t>дубл</w:t>
+            </w:r>
+            <w:proofErr w:type="spellEnd"/>
+            <w:r>
+              <w:rPr>
+                <w:rFonts w:ascii="Times New Roman" w:hAnsi="Times New Roman" w:cs="Times New Roman"/>
+                <w:b/>
+                <w:sz w:val="18"/>
+                <w:szCs w:val="18"/>
+              </w:rPr>
+              <w:t>.</w:t>
             </w:r>
           </w:p>
         </w:tc>
@@ -1836,6 +1951,7 @@
                 <w:szCs w:val="18"/>
               </w:rPr>
             </w:pPr>
+            <w:proofErr w:type="spellStart"/>
             <w:r>
               <w:rPr>
                 <w:rFonts w:ascii="Times New Roman" w:hAnsi="Times New Roman" w:cs="Times New Roman"/>
@@ -1843,7 +1959,37 @@
                 <w:sz w:val="18"/>
                 <w:szCs w:val="18"/>
               </w:rPr>
-              <w:t>Взв. Инв №</w:t>
+              <w:t>Взв</w:t>
+            </w:r>
+            <w:proofErr w:type="spellEnd"/>
+            <w:r>
+              <w:rPr>
+                <w:rFonts w:ascii="Times New Roman" w:hAnsi="Times New Roman" w:cs="Times New Roman"/>
+                <w:b/>
+                <w:sz w:val="18"/>
+                <w:szCs w:val="18"/>
+              </w:rPr>
+              <w:t xml:space="preserve">. </w:t>
+            </w:r>
+            <w:proofErr w:type="spellStart"/>
+            <w:r>
+              <w:rPr>
+                <w:rFonts w:ascii="Times New Roman" w:hAnsi="Times New Roman" w:cs="Times New Roman"/>
+                <w:b/>
+                <w:sz w:val="18"/>
+                <w:szCs w:val="18"/>
+              </w:rPr>
+              <w:t>Инв</w:t>
+            </w:r>
+            <w:proofErr w:type="spellEnd"/>
+            <w:r>
+              <w:rPr>
+                <w:rFonts w:ascii="Times New Roman" w:hAnsi="Times New Roman" w:cs="Times New Roman"/>
+                <w:b/>
+                <w:sz w:val="18"/>
+                <w:szCs w:val="18"/>
+              </w:rPr>
+              <w:t xml:space="preserve"> №</w:t>
             </w:r>
           </w:p>
         </w:tc>
@@ -1934,6 +2080,7 @@
                 <w:szCs w:val="18"/>
               </w:rPr>
             </w:pPr>
+            <w:proofErr w:type="spellStart"/>
             <w:r>
               <w:rPr>
                 <w:rFonts w:ascii="Times New Roman" w:hAnsi="Times New Roman" w:cs="Times New Roman"/>
@@ -1941,7 +2088,17 @@
                 <w:sz w:val="18"/>
                 <w:szCs w:val="18"/>
               </w:rPr>
-              <w:t>Инв № подп.</w:t>
+              <w:t>Инв</w:t>
+            </w:r>
+            <w:proofErr w:type="spellEnd"/>
+            <w:r>
+              <w:rPr>
+                <w:rFonts w:ascii="Times New Roman" w:hAnsi="Times New Roman" w:cs="Times New Roman"/>
+                <w:b/>
+                <w:sz w:val="18"/>
+                <w:szCs w:val="18"/>
+              </w:rPr>
+              <w:t xml:space="preserve"> № подп.</w:t>
             </w:r>
           </w:p>
         </w:tc>
@@ -2495,8 +2652,9 @@
           <w:szCs w:val="28"/>
           <w:lang w:eastAsia="en-US"/>
         </w:rPr>
-        <w:t xml:space="preserve">Министерство науки и высшего образования Российской Федерации Федеральное государственное автономное образовательное учреждение высшего образования «Санкт-Петербургский политехнический университет Петра Великого» Институт среднего профессионального образования </w:t>
-      </w:r>
+        <w:t xml:space="preserve">Министерство науки и высшего образования Российской Федерации Федеральное государственное автономное образовательное учреждение высшего образования «Санкт-Петербургский политехнический университет Петра Великого» Институт среднего профессионального </w:t>
+      </w:r>
+      <w:proofErr w:type="gramStart"/>
       <w:r>
         <w:rPr>
           <w:rFonts w:eastAsiaTheme="minorHAnsi"/>
@@ -2505,8 +2663,19 @@
           <w:szCs w:val="28"/>
           <w:lang w:eastAsia="en-US"/>
         </w:rPr>
+        <w:t xml:space="preserve">образования </w:t>
+      </w:r>
+      <w:r>
+        <w:rPr>
+          <w:rFonts w:eastAsiaTheme="minorHAnsi"/>
+          <w:color w:val="000000"/>
+          <w:sz w:val="28"/>
+          <w:szCs w:val="28"/>
+          <w:lang w:eastAsia="en-US"/>
+        </w:rPr>
         <w:t>.</w:t>
       </w:r>
+      <w:proofErr w:type="gramEnd"/>
     </w:p>
     <w:p>
       <w:pPr>
@@ -2845,18 +3014,115 @@
           <w:color w:val="000000"/>
           <w:sz w:val="28"/>
           <w:szCs w:val="28"/>
-          <w:highlight w:val="red"/>
-        </w:rPr>
-      </w:pPr>
-      <w:r>
-        <w:rPr>
-          <w:rFonts w:ascii="Times New Roman" w:hAnsi="Times New Roman" w:cs="Times New Roman"/>
-          <w:color w:val="000000"/>
-          <w:sz w:val="28"/>
-          <w:szCs w:val="28"/>
-          <w:highlight w:val="red"/>
-        </w:rPr>
-        <w:t xml:space="preserve">Для пользователей-администраторов должен быть доступен просмотр всех </w:t>
+        </w:rPr>
+      </w:pPr>
+      <w:r>
+        <w:rPr>
+          <w:rFonts w:ascii="Times New Roman" w:hAnsi="Times New Roman" w:cs="Times New Roman"/>
+          <w:color w:val="000000"/>
+          <w:sz w:val="28"/>
+          <w:szCs w:val="28"/>
+        </w:rPr>
+        <w:t>Для пользователей-администраторов должн</w:t>
+      </w:r>
+      <w:r>
+        <w:rPr>
+          <w:rFonts w:ascii="Times New Roman" w:hAnsi="Times New Roman" w:cs="Times New Roman"/>
+          <w:color w:val="000000"/>
+          <w:sz w:val="28"/>
+          <w:szCs w:val="28"/>
+        </w:rPr>
+        <w:t>ы</w:t>
+      </w:r>
+      <w:r>
+        <w:rPr>
+          <w:rFonts w:ascii="Times New Roman" w:hAnsi="Times New Roman" w:cs="Times New Roman"/>
+          <w:color w:val="000000"/>
+          <w:sz w:val="28"/>
+          <w:szCs w:val="28"/>
+        </w:rPr>
+        <w:t xml:space="preserve"> быть доступ</w:t>
+      </w:r>
+      <w:r>
+        <w:rPr>
+          <w:rFonts w:ascii="Times New Roman" w:hAnsi="Times New Roman" w:cs="Times New Roman"/>
+          <w:color w:val="000000"/>
+          <w:sz w:val="28"/>
+          <w:szCs w:val="28"/>
+        </w:rPr>
+        <w:t>ны</w:t>
+      </w:r>
+      <w:r>
+        <w:rPr>
+          <w:rFonts w:ascii="Times New Roman" w:hAnsi="Times New Roman" w:cs="Times New Roman"/>
+          <w:color w:val="000000"/>
+          <w:sz w:val="28"/>
+          <w:szCs w:val="28"/>
+        </w:rPr>
+        <w:t xml:space="preserve"> </w:t>
+      </w:r>
+      <w:r>
+        <w:rPr>
+          <w:rFonts w:ascii="Times New Roman" w:hAnsi="Times New Roman" w:cs="Times New Roman"/>
+          <w:color w:val="000000"/>
+          <w:sz w:val="28"/>
+          <w:szCs w:val="28"/>
+        </w:rPr>
+        <w:t>все функци</w:t>
+      </w:r>
+      <w:r>
+        <w:rPr>
+          <w:rFonts w:ascii="Times New Roman" w:hAnsi="Times New Roman" w:cs="Times New Roman"/>
+          <w:color w:val="000000"/>
+          <w:sz w:val="28"/>
+          <w:szCs w:val="28"/>
+        </w:rPr>
+        <w:t>и</w:t>
+      </w:r>
+      <w:r>
+        <w:rPr>
+          <w:rFonts w:ascii="Times New Roman" w:hAnsi="Times New Roman" w:cs="Times New Roman"/>
+          <w:color w:val="000000"/>
+          <w:sz w:val="28"/>
+          <w:szCs w:val="28"/>
+        </w:rPr>
+        <w:t xml:space="preserve"> </w:t>
+      </w:r>
+      <w:r>
+        <w:rPr>
+          <w:rFonts w:ascii="Times New Roman" w:hAnsi="Times New Roman" w:cs="Times New Roman"/>
+          <w:color w:val="000000"/>
+          <w:sz w:val="28"/>
+          <w:szCs w:val="28"/>
+        </w:rPr>
+        <w:t>приложения, кроме удаления</w:t>
+      </w:r>
+      <w:r>
+        <w:rPr>
+          <w:rFonts w:ascii="Times New Roman" w:hAnsi="Times New Roman" w:cs="Times New Roman"/>
+          <w:color w:val="000000"/>
+          <w:sz w:val="28"/>
+          <w:szCs w:val="28"/>
+        </w:rPr>
+        <w:t xml:space="preserve"> аккаунта</w:t>
+      </w:r>
+      <w:r>
+        <w:rPr>
+          <w:rFonts w:ascii="Times New Roman" w:hAnsi="Times New Roman" w:cs="Times New Roman"/>
+          <w:color w:val="000000"/>
+          <w:sz w:val="28"/>
+          <w:szCs w:val="28"/>
+        </w:rPr>
+        <w:t xml:space="preserve"> пользователя-администратора</w:t>
+      </w:r>
+      <w:r>
+        <w:rPr>
+          <w:rFonts w:ascii="Times New Roman" w:hAnsi="Times New Roman" w:cs="Times New Roman"/>
+          <w:color w:val="000000"/>
+          <w:sz w:val="28"/>
+          <w:szCs w:val="28"/>
+        </w:rPr>
+        <w:t>, с которого выполнен вход на сайт</w:t>
       </w:r>
     </w:p>
     <w:p>
@@ -2871,18 +3137,34 @@
           <w:color w:val="000000"/>
           <w:sz w:val="28"/>
           <w:szCs w:val="28"/>
-          <w:highlight w:val="red"/>
-        </w:rPr>
-      </w:pPr>
-      <w:r>
-        <w:rPr>
-          <w:rFonts w:ascii="Times New Roman" w:hAnsi="Times New Roman" w:cs="Times New Roman"/>
-          <w:color w:val="000000"/>
-          <w:sz w:val="28"/>
-          <w:szCs w:val="28"/>
-          <w:highlight w:val="red"/>
-        </w:rPr>
-        <w:t xml:space="preserve">Для пользователей-сотрудников техподдержки </w:t>
+        </w:rPr>
+      </w:pPr>
+      <w:r>
+        <w:rPr>
+          <w:rFonts w:ascii="Times New Roman" w:hAnsi="Times New Roman" w:cs="Times New Roman"/>
+          <w:color w:val="000000"/>
+          <w:sz w:val="28"/>
+          <w:szCs w:val="28"/>
+        </w:rPr>
+        <w:t>Для пользователей-сотрудников техподдержки</w:t>
+      </w:r>
+      <w:r>
+        <w:rPr>
+          <w:rFonts w:ascii="Times New Roman" w:hAnsi="Times New Roman" w:cs="Times New Roman"/>
+          <w:color w:val="000000"/>
+          <w:sz w:val="28"/>
+          <w:szCs w:val="28"/>
+        </w:rPr>
+        <w:t xml:space="preserve"> должна быть реализована отдельная страница с кнопками перехода к диалогам с клиентами</w:t>
+      </w:r>
+      <w:r>
+        <w:rPr>
+          <w:rFonts w:ascii="Times New Roman" w:hAnsi="Times New Roman" w:cs="Times New Roman"/>
+          <w:color w:val="000000"/>
+          <w:sz w:val="28"/>
+          <w:szCs w:val="28"/>
+        </w:rPr>
+        <w:t xml:space="preserve"> </w:t>
       </w:r>
     </w:p>
     <w:p>
@@ -2897,18 +3179,25 @@
           <w:color w:val="000000"/>
           <w:sz w:val="28"/>
           <w:szCs w:val="28"/>
-          <w:highlight w:val="red"/>
-        </w:rPr>
-      </w:pPr>
-      <w:r>
-        <w:rPr>
-          <w:rFonts w:ascii="Times New Roman" w:hAnsi="Times New Roman" w:cs="Times New Roman"/>
-          <w:color w:val="000000"/>
-          <w:sz w:val="28"/>
-          <w:szCs w:val="28"/>
-          <w:highlight w:val="red"/>
+        </w:rPr>
+      </w:pPr>
+      <w:r>
+        <w:rPr>
+          <w:rFonts w:ascii="Times New Roman" w:hAnsi="Times New Roman" w:cs="Times New Roman"/>
+          <w:color w:val="000000"/>
+          <w:sz w:val="28"/>
+          <w:szCs w:val="28"/>
         </w:rPr>
         <w:t>Для пользователей-механиков</w:t>
+      </w:r>
+      <w:r>
+        <w:rPr>
+          <w:rFonts w:ascii="Times New Roman" w:hAnsi="Times New Roman" w:cs="Times New Roman"/>
+          <w:color w:val="000000"/>
+          <w:sz w:val="28"/>
+          <w:szCs w:val="28"/>
+        </w:rPr>
+        <w:t xml:space="preserve"> должна быть доступна функция просмотра состояния автомобилей в автопарке, а также функция просмотра сообщений о поломках</w:t>
       </w:r>
     </w:p>
     <w:p>
@@ -3104,7 +3393,70 @@
           <w:sz w:val="28"/>
           <w:szCs w:val="28"/>
         </w:rPr>
-        <w:t>Должна быть реализована страница со статистикой заказов для пользователей-администраторов, статистика должна отображаться по выбору пользователя: за день, за месяц, за год</w:t>
+        <w:t>Д</w:t>
+      </w:r>
+      <w:r>
+        <w:rPr>
+          <w:rFonts w:ascii="Times New Roman" w:hAnsi="Times New Roman" w:cs="Times New Roman"/>
+          <w:color w:val="000000"/>
+          <w:sz w:val="28"/>
+          <w:szCs w:val="28"/>
+        </w:rPr>
+        <w:t>ля пользователей-администраторов</w:t>
+      </w:r>
+      <w:r>
+        <w:rPr>
+          <w:rFonts w:ascii="Times New Roman" w:hAnsi="Times New Roman" w:cs="Times New Roman"/>
+          <w:color w:val="000000"/>
+          <w:sz w:val="28"/>
+          <w:szCs w:val="28"/>
+        </w:rPr>
+        <w:t xml:space="preserve"> д</w:t>
+      </w:r>
+      <w:r>
+        <w:rPr>
+          <w:rFonts w:ascii="Times New Roman" w:hAnsi="Times New Roman" w:cs="Times New Roman"/>
+          <w:color w:val="000000"/>
+          <w:sz w:val="28"/>
+          <w:szCs w:val="28"/>
+        </w:rPr>
+        <w:t xml:space="preserve">олжна быть </w:t>
+      </w:r>
+      <w:r>
+        <w:rPr>
+          <w:rFonts w:ascii="Times New Roman" w:hAnsi="Times New Roman" w:cs="Times New Roman"/>
+          <w:color w:val="000000"/>
+          <w:sz w:val="28"/>
+          <w:szCs w:val="28"/>
+        </w:rPr>
+        <w:t xml:space="preserve">доступна </w:t>
+      </w:r>
+      <w:r>
+        <w:rPr>
+          <w:rFonts w:ascii="Times New Roman" w:hAnsi="Times New Roman" w:cs="Times New Roman"/>
+          <w:color w:val="000000"/>
+          <w:sz w:val="28"/>
+          <w:szCs w:val="28"/>
+        </w:rPr>
+        <w:t>страница со статистикой заказов, статистика должна отображаться по выбору пользователя: за день, за месяц</w:t>
+      </w:r>
+      <w:r>
+        <w:rPr>
+          <w:rFonts w:ascii="Times New Roman" w:hAnsi="Times New Roman" w:cs="Times New Roman"/>
+          <w:color w:val="000000"/>
+          <w:sz w:val="28"/>
+          <w:szCs w:val="28"/>
+        </w:rPr>
+        <w:t xml:space="preserve"> или</w:t>
+      </w:r>
+      <w:r>
+        <w:rPr>
+          <w:rFonts w:ascii="Times New Roman" w:hAnsi="Times New Roman" w:cs="Times New Roman"/>
+          <w:color w:val="000000"/>
+          <w:sz w:val="28"/>
+          <w:szCs w:val="28"/>
+        </w:rPr>
+        <w:t xml:space="preserve"> за год</w:t>
       </w:r>
     </w:p>
     <w:p>
@@ -3128,7 +3480,79 @@
           <w:sz w:val="28"/>
           <w:szCs w:val="28"/>
         </w:rPr>
-        <w:t>Должен быть реализован поиск автомобиля по названию, а также фильтры поиска для пользователя клиента</w:t>
+        <w:t>Для пользователя-клиента</w:t>
+      </w:r>
+      <w:r>
+        <w:rPr>
+          <w:rFonts w:ascii="Times New Roman" w:hAnsi="Times New Roman" w:cs="Times New Roman"/>
+          <w:color w:val="000000"/>
+          <w:sz w:val="28"/>
+          <w:szCs w:val="28"/>
+        </w:rPr>
+        <w:t xml:space="preserve"> д</w:t>
+      </w:r>
+      <w:r>
+        <w:rPr>
+          <w:rFonts w:ascii="Times New Roman" w:hAnsi="Times New Roman" w:cs="Times New Roman"/>
+          <w:color w:val="000000"/>
+          <w:sz w:val="28"/>
+          <w:szCs w:val="28"/>
+        </w:rPr>
+        <w:t>олж</w:t>
+      </w:r>
+      <w:r>
+        <w:rPr>
+          <w:rFonts w:ascii="Times New Roman" w:hAnsi="Times New Roman" w:cs="Times New Roman"/>
+          <w:color w:val="000000"/>
+          <w:sz w:val="28"/>
+          <w:szCs w:val="28"/>
+        </w:rPr>
+        <w:t>на</w:t>
+      </w:r>
+      <w:r>
+        <w:rPr>
+          <w:rFonts w:ascii="Times New Roman" w:hAnsi="Times New Roman" w:cs="Times New Roman"/>
+          <w:color w:val="000000"/>
+          <w:sz w:val="28"/>
+          <w:szCs w:val="28"/>
+        </w:rPr>
+        <w:t xml:space="preserve"> быть реализован</w:t>
+      </w:r>
+      <w:r>
+        <w:rPr>
+          <w:rFonts w:ascii="Times New Roman" w:hAnsi="Times New Roman" w:cs="Times New Roman"/>
+          <w:color w:val="000000"/>
+          <w:sz w:val="28"/>
+          <w:szCs w:val="28"/>
+        </w:rPr>
+        <w:t>а функция</w:t>
+      </w:r>
+      <w:r>
+        <w:rPr>
+          <w:rFonts w:ascii="Times New Roman" w:hAnsi="Times New Roman" w:cs="Times New Roman"/>
+          <w:color w:val="000000"/>
+          <w:sz w:val="28"/>
+          <w:szCs w:val="28"/>
+        </w:rPr>
+        <w:t xml:space="preserve"> поиск</w:t>
+      </w:r>
+      <w:r>
+        <w:rPr>
+          <w:rFonts w:ascii="Times New Roman" w:hAnsi="Times New Roman" w:cs="Times New Roman"/>
+          <w:color w:val="000000"/>
+          <w:sz w:val="28"/>
+          <w:szCs w:val="28"/>
+        </w:rPr>
+        <w:t>а</w:t>
+      </w:r>
+      <w:r>
+        <w:rPr>
+          <w:rFonts w:ascii="Times New Roman" w:hAnsi="Times New Roman" w:cs="Times New Roman"/>
+          <w:color w:val="000000"/>
+          <w:sz w:val="28"/>
+          <w:szCs w:val="28"/>
+        </w:rPr>
+        <w:t xml:space="preserve"> автомобиля по названию, а также фильтры поиска </w:t>
       </w:r>
     </w:p>
     <w:p>
@@ -3179,18 +3603,16 @@
           <w:color w:val="000000"/>
           <w:sz w:val="28"/>
           <w:szCs w:val="28"/>
-          <w:highlight w:val="red"/>
-        </w:rPr>
-      </w:pPr>
-      <w:r>
-        <w:rPr>
-          <w:rFonts w:ascii="Times New Roman" w:hAnsi="Times New Roman" w:cs="Times New Roman"/>
-          <w:color w:val="000000"/>
-          <w:sz w:val="28"/>
-          <w:szCs w:val="28"/>
-          <w:highlight w:val="red"/>
-        </w:rPr>
-        <w:t>использование лицензированного программного обеспечения;</w:t>
+        </w:rPr>
+      </w:pPr>
+      <w:r>
+        <w:rPr>
+          <w:rFonts w:ascii="Times New Roman" w:hAnsi="Times New Roman" w:cs="Times New Roman"/>
+          <w:color w:val="000000"/>
+          <w:sz w:val="28"/>
+          <w:szCs w:val="28"/>
+        </w:rPr>
+        <w:t xml:space="preserve">База данных должна обеспечивать целостность данных </w:t>
       </w:r>
     </w:p>
     <w:p>
@@ -3208,18 +3630,16 @@
           <w:color w:val="000000"/>
           <w:sz w:val="28"/>
           <w:szCs w:val="28"/>
-          <w:highlight w:val="red"/>
-        </w:rPr>
-      </w:pPr>
-      <w:r>
-        <w:rPr>
-          <w:rFonts w:ascii="Times New Roman" w:hAnsi="Times New Roman" w:cs="Times New Roman"/>
-          <w:color w:val="000000"/>
-          <w:sz w:val="28"/>
-          <w:szCs w:val="28"/>
-          <w:highlight w:val="red"/>
-        </w:rPr>
-        <w:t>проверка программы на наличие вирусов;</w:t>
+        </w:rPr>
+      </w:pPr>
+      <w:r>
+        <w:rPr>
+          <w:rFonts w:ascii="Times New Roman" w:hAnsi="Times New Roman" w:cs="Times New Roman"/>
+          <w:color w:val="000000"/>
+          <w:sz w:val="28"/>
+          <w:szCs w:val="28"/>
+        </w:rPr>
+        <w:t>Входная информация, необходимая для функционирования системы без сбоев, должна проходить проверку на валидность</w:t>
       </w:r>
     </w:p>
     <w:p>
@@ -3237,18 +3657,16 @@
           <w:color w:val="000000"/>
           <w:sz w:val="28"/>
           <w:szCs w:val="28"/>
-          <w:highlight w:val="red"/>
-        </w:rPr>
-      </w:pPr>
-      <w:r>
-        <w:rPr>
-          <w:rFonts w:ascii="Times New Roman" w:hAnsi="Times New Roman" w:cs="Times New Roman"/>
-          <w:color w:val="000000"/>
-          <w:sz w:val="28"/>
-          <w:szCs w:val="28"/>
-          <w:highlight w:val="red"/>
-        </w:rPr>
-        <w:t>организация бесперебойного питания.</w:t>
+        </w:rPr>
+      </w:pPr>
+      <w:r>
+        <w:rPr>
+          <w:rFonts w:ascii="Times New Roman" w:hAnsi="Times New Roman" w:cs="Times New Roman"/>
+          <w:color w:val="000000"/>
+          <w:sz w:val="28"/>
+          <w:szCs w:val="28"/>
+        </w:rPr>
+        <w:t>Программа должна обеспечивать бесперебойную и безотказную работоспособность системы</w:t>
       </w:r>
     </w:p>
     <w:p>
@@ -3310,6 +3728,7 @@
           <w:sz w:val="28"/>
           <w:szCs w:val="28"/>
         </w:rPr>
+        <w:lastRenderedPageBreak/>
         <w:tab/>
       </w:r>
       <w:r>
@@ -3327,9 +3746,116 @@
           <w:color w:val="000000"/>
           <w:sz w:val="28"/>
           <w:szCs w:val="28"/>
-          <w:highlight w:val="red"/>
-        </w:rPr>
-        <w:t>Доступ к системе осуществляется с любого компьютера, который имеет доступ в интернет. База данных находится на сервере, который выберет компания. Должна существовать устойчивая связь по сети между компьютером и базой данных.</w:t>
+        </w:rPr>
+        <w:t>Доступ к системе осуществляется с</w:t>
+      </w:r>
+      <w:r>
+        <w:rPr>
+          <w:color w:val="000000"/>
+          <w:sz w:val="28"/>
+          <w:szCs w:val="28"/>
+        </w:rPr>
+        <w:t xml:space="preserve"> помощью</w:t>
+      </w:r>
+      <w:r>
+        <w:rPr>
+          <w:color w:val="000000"/>
+          <w:sz w:val="28"/>
+          <w:szCs w:val="28"/>
+        </w:rPr>
+        <w:t xml:space="preserve"> любого компьютера, который имеет доступ в интернет. База данных находится на сервере, который </w:t>
+      </w:r>
+      <w:r>
+        <w:rPr>
+          <w:color w:val="000000"/>
+          <w:sz w:val="28"/>
+          <w:szCs w:val="28"/>
+        </w:rPr>
+        <w:t xml:space="preserve">имеет установленную СУБД </w:t>
+      </w:r>
+      <w:r>
+        <w:rPr>
+          <w:color w:val="000000"/>
+          <w:sz w:val="28"/>
+          <w:szCs w:val="28"/>
+          <w:lang w:val="en-US"/>
+        </w:rPr>
+        <w:t>Microsoft</w:t>
+      </w:r>
+      <w:r>
+        <w:rPr>
+          <w:color w:val="000000"/>
+          <w:sz w:val="28"/>
+          <w:szCs w:val="28"/>
+        </w:rPr>
+        <w:t xml:space="preserve"> </w:t>
+      </w:r>
+      <w:r>
+        <w:rPr>
+          <w:color w:val="000000"/>
+          <w:sz w:val="28"/>
+          <w:szCs w:val="28"/>
+          <w:lang w:val="en-US"/>
+        </w:rPr>
+        <w:t>SQL</w:t>
+      </w:r>
+      <w:r>
+        <w:rPr>
+          <w:color w:val="000000"/>
+          <w:sz w:val="28"/>
+          <w:szCs w:val="28"/>
+        </w:rPr>
+        <w:t xml:space="preserve"> </w:t>
+      </w:r>
+      <w:r>
+        <w:rPr>
+          <w:color w:val="000000"/>
+          <w:sz w:val="28"/>
+          <w:szCs w:val="28"/>
+          <w:lang w:val="en-US"/>
+        </w:rPr>
+        <w:t>Management</w:t>
+      </w:r>
+      <w:r>
+        <w:rPr>
+          <w:color w:val="000000"/>
+          <w:sz w:val="28"/>
+          <w:szCs w:val="28"/>
+        </w:rPr>
+        <w:t xml:space="preserve"> </w:t>
+      </w:r>
+      <w:r>
+        <w:rPr>
+          <w:color w:val="000000"/>
+          <w:sz w:val="28"/>
+          <w:szCs w:val="28"/>
+          <w:lang w:val="en-US"/>
+        </w:rPr>
+        <w:t>Studio</w:t>
+      </w:r>
+      <w:r>
+        <w:rPr>
+          <w:color w:val="000000"/>
+          <w:sz w:val="28"/>
+          <w:szCs w:val="28"/>
+        </w:rPr>
+        <w:t xml:space="preserve"> 2017 года и новее</w:t>
+      </w:r>
+      <w:r>
+        <w:rPr>
+          <w:color w:val="000000"/>
+          <w:sz w:val="28"/>
+          <w:szCs w:val="28"/>
+        </w:rPr>
+        <w:t>. Должна существовать устойчивая связь по сети между компьютером и базой данных.</w:t>
+      </w:r>
+      <w:r>
+        <w:rPr>
+          <w:color w:val="000000"/>
+          <w:sz w:val="28"/>
+          <w:szCs w:val="28"/>
+        </w:rPr>
+        <w:t xml:space="preserve"> </w:t>
       </w:r>
     </w:p>
     <w:p>
@@ -3395,6 +3921,37 @@
           <w:color w:val="000000"/>
           <w:sz w:val="28"/>
           <w:szCs w:val="28"/>
+        </w:rPr>
+      </w:pPr>
+      <w:r>
+        <w:rPr>
+          <w:rFonts w:ascii="Times New Roman" w:hAnsi="Times New Roman" w:cs="Times New Roman"/>
+          <w:color w:val="000000"/>
+          <w:sz w:val="28"/>
+          <w:szCs w:val="28"/>
+        </w:rPr>
+        <w:t>Для нормального функционирования данной информационной системы необходим</w:t>
+      </w:r>
+      <w:r>
+        <w:rPr>
+          <w:rFonts w:ascii="Times New Roman" w:hAnsi="Times New Roman" w:cs="Times New Roman"/>
+          <w:color w:val="000000"/>
+          <w:sz w:val="28"/>
+          <w:szCs w:val="28"/>
+        </w:rPr>
+        <w:t>о выполнение следующих требований:</w:t>
+      </w:r>
+    </w:p>
+    <w:p>
+      <w:pPr>
+        <w:spacing w:after="0" w:line="360" w:lineRule="auto"/>
+        <w:ind w:right="100"/>
+        <w:jc w:val="both"/>
+        <w:rPr>
+          <w:rFonts w:ascii="Times New Roman" w:hAnsi="Times New Roman" w:cs="Times New Roman"/>
+          <w:color w:val="000000"/>
+          <w:sz w:val="28"/>
+          <w:szCs w:val="28"/>
           <w:highlight w:val="red"/>
         </w:rPr>
       </w:pPr>
@@ -3404,9 +3961,8 @@
           <w:color w:val="000000"/>
           <w:sz w:val="28"/>
           <w:szCs w:val="28"/>
-          <w:highlight w:val="red"/>
-        </w:rPr>
-        <w:t xml:space="preserve">Для нормального функционирования данной информационной системы необходим компьютер, клавиатура, мышь и следующие технические средства: </w:t>
+        </w:rPr>
+        <w:t>Для ПК клиента:</w:t>
       </w:r>
     </w:p>
     <w:p>
@@ -3419,138 +3975,507 @@
           <w:color w:val="000000"/>
           <w:sz w:val="28"/>
           <w:szCs w:val="28"/>
-          <w:highlight w:val="red"/>
-        </w:rPr>
-      </w:pPr>
-      <w:r>
-        <w:rPr>
-          <w:rFonts w:ascii="Times New Roman" w:hAnsi="Times New Roman" w:cs="Times New Roman"/>
-          <w:color w:val="000000"/>
-          <w:sz w:val="28"/>
-          <w:szCs w:val="28"/>
-          <w:highlight w:val="red"/>
-        </w:rPr>
-        <w:t xml:space="preserve">- процессор Intel или другой совместимый; </w:t>
+        </w:rPr>
+      </w:pPr>
+      <w:r>
+        <w:rPr>
+          <w:rFonts w:ascii="Times New Roman" w:hAnsi="Times New Roman" w:cs="Times New Roman"/>
+          <w:color w:val="000000"/>
+          <w:sz w:val="28"/>
+          <w:szCs w:val="28"/>
+        </w:rPr>
+        <w:t xml:space="preserve">- </w:t>
+      </w:r>
+      <w:r>
+        <w:rPr>
+          <w:rFonts w:ascii="Times New Roman" w:hAnsi="Times New Roman" w:cs="Times New Roman"/>
+          <w:color w:val="000000"/>
+          <w:sz w:val="28"/>
+          <w:szCs w:val="28"/>
+        </w:rPr>
+        <w:t xml:space="preserve">ПК должен иметь </w:t>
+      </w:r>
+      <w:r>
+        <w:rPr>
+          <w:rFonts w:ascii="Times New Roman" w:hAnsi="Times New Roman" w:cs="Times New Roman"/>
+          <w:color w:val="000000"/>
+          <w:sz w:val="28"/>
+          <w:szCs w:val="28"/>
+        </w:rPr>
+        <w:t xml:space="preserve">процессор Intel или другой совместимый; </w:t>
       </w:r>
     </w:p>
     <w:p>
       <w:pPr>
         <w:spacing w:after="0" w:line="360" w:lineRule="auto"/>
-        <w:ind w:right="100" w:firstLine="709"/>
+        <w:ind w:left="709" w:right="102"/>
         <w:jc w:val="both"/>
         <w:rPr>
           <w:rFonts w:ascii="Times New Roman" w:hAnsi="Times New Roman" w:cs="Times New Roman"/>
           <w:color w:val="000000"/>
           <w:sz w:val="28"/>
           <w:szCs w:val="28"/>
-          <w:highlight w:val="red"/>
-        </w:rPr>
-      </w:pPr>
-      <w:r>
-        <w:rPr>
-          <w:rFonts w:ascii="Times New Roman" w:hAnsi="Times New Roman" w:cs="Times New Roman"/>
-          <w:color w:val="000000"/>
-          <w:sz w:val="28"/>
-          <w:szCs w:val="28"/>
-          <w:highlight w:val="red"/>
-        </w:rPr>
-        <w:t xml:space="preserve">- объем свободной оперативной памяти ~2 Гб; </w:t>
+        </w:rPr>
+      </w:pPr>
+      <w:r>
+        <w:rPr>
+          <w:rFonts w:ascii="Times New Roman" w:hAnsi="Times New Roman" w:cs="Times New Roman"/>
+          <w:color w:val="000000"/>
+          <w:sz w:val="28"/>
+          <w:szCs w:val="28"/>
+        </w:rPr>
+        <w:t xml:space="preserve">- </w:t>
+      </w:r>
+      <w:r>
+        <w:rPr>
+          <w:rFonts w:ascii="Times New Roman" w:hAnsi="Times New Roman" w:cs="Times New Roman"/>
+          <w:color w:val="000000"/>
+          <w:sz w:val="28"/>
+          <w:szCs w:val="28"/>
+        </w:rPr>
+        <w:t xml:space="preserve">ПК должен иметь в доступе </w:t>
+      </w:r>
+      <w:r>
+        <w:rPr>
+          <w:rFonts w:ascii="Times New Roman" w:hAnsi="Times New Roman" w:cs="Times New Roman"/>
+          <w:color w:val="000000"/>
+          <w:sz w:val="28"/>
+          <w:szCs w:val="28"/>
+        </w:rPr>
+        <w:t>объем свободной оперативной памяти</w:t>
+      </w:r>
+      <w:r>
+        <w:rPr>
+          <w:rFonts w:ascii="Times New Roman" w:hAnsi="Times New Roman" w:cs="Times New Roman"/>
+          <w:color w:val="000000"/>
+          <w:sz w:val="28"/>
+          <w:szCs w:val="28"/>
+        </w:rPr>
+        <w:t xml:space="preserve"> не менее </w:t>
+      </w:r>
+      <w:r>
+        <w:rPr>
+          <w:rFonts w:ascii="Times New Roman" w:hAnsi="Times New Roman" w:cs="Times New Roman"/>
+          <w:color w:val="000000"/>
+          <w:sz w:val="28"/>
+          <w:szCs w:val="28"/>
+        </w:rPr>
+        <w:t>1</w:t>
+      </w:r>
+      <w:r>
+        <w:rPr>
+          <w:rFonts w:ascii="Times New Roman" w:hAnsi="Times New Roman" w:cs="Times New Roman"/>
+          <w:color w:val="000000"/>
+          <w:sz w:val="28"/>
+          <w:szCs w:val="28"/>
+        </w:rPr>
+        <w:t xml:space="preserve"> Гб; </w:t>
       </w:r>
     </w:p>
     <w:p>
       <w:pPr>
         <w:spacing w:after="0" w:line="360" w:lineRule="auto"/>
-        <w:ind w:right="100" w:firstLine="709"/>
+        <w:ind w:left="709" w:right="102"/>
         <w:jc w:val="both"/>
         <w:rPr>
           <w:rFonts w:ascii="Times New Roman" w:hAnsi="Times New Roman" w:cs="Times New Roman"/>
           <w:color w:val="000000"/>
           <w:sz w:val="28"/>
           <w:szCs w:val="28"/>
-          <w:highlight w:val="red"/>
-        </w:rPr>
-      </w:pPr>
-      <w:r>
-        <w:rPr>
-          <w:rFonts w:ascii="Times New Roman" w:hAnsi="Times New Roman" w:cs="Times New Roman"/>
-          <w:color w:val="000000"/>
-          <w:sz w:val="28"/>
-          <w:szCs w:val="28"/>
-          <w:highlight w:val="red"/>
-        </w:rPr>
-        <w:t xml:space="preserve">- объем необходимой памяти на жестком диске ~1 Гб; </w:t>
+        </w:rPr>
+      </w:pPr>
+      <w:r>
+        <w:rPr>
+          <w:rFonts w:ascii="Times New Roman" w:hAnsi="Times New Roman" w:cs="Times New Roman"/>
+          <w:color w:val="000000"/>
+          <w:sz w:val="28"/>
+          <w:szCs w:val="28"/>
+        </w:rPr>
+        <w:t xml:space="preserve">- </w:t>
+      </w:r>
+      <w:r>
+        <w:rPr>
+          <w:rFonts w:ascii="Times New Roman" w:hAnsi="Times New Roman" w:cs="Times New Roman"/>
+          <w:color w:val="000000"/>
+          <w:sz w:val="28"/>
+          <w:szCs w:val="28"/>
+        </w:rPr>
+        <w:t xml:space="preserve">ПК должен иметь </w:t>
+      </w:r>
+      <w:r>
+        <w:rPr>
+          <w:rFonts w:ascii="Times New Roman" w:hAnsi="Times New Roman" w:cs="Times New Roman"/>
+          <w:color w:val="000000"/>
+          <w:sz w:val="28"/>
+          <w:szCs w:val="28"/>
+        </w:rPr>
+        <w:t>объем необходимой</w:t>
+      </w:r>
+      <w:r>
+        <w:rPr>
+          <w:rFonts w:ascii="Times New Roman" w:hAnsi="Times New Roman" w:cs="Times New Roman"/>
+          <w:color w:val="000000"/>
+          <w:sz w:val="28"/>
+          <w:szCs w:val="28"/>
+        </w:rPr>
+        <w:t xml:space="preserve"> </w:t>
+      </w:r>
+      <w:r>
+        <w:rPr>
+          <w:rFonts w:ascii="Times New Roman" w:hAnsi="Times New Roman" w:cs="Times New Roman"/>
+          <w:color w:val="000000"/>
+          <w:sz w:val="28"/>
+          <w:szCs w:val="28"/>
+        </w:rPr>
+        <w:t xml:space="preserve">памяти на жестком диске </w:t>
+      </w:r>
+      <w:r>
+        <w:rPr>
+          <w:rFonts w:ascii="Times New Roman" w:hAnsi="Times New Roman" w:cs="Times New Roman"/>
+          <w:color w:val="000000"/>
+          <w:sz w:val="28"/>
+          <w:szCs w:val="28"/>
+        </w:rPr>
+        <w:t>не менее 3</w:t>
+      </w:r>
+      <w:r>
+        <w:rPr>
+          <w:rFonts w:ascii="Times New Roman" w:hAnsi="Times New Roman" w:cs="Times New Roman"/>
+          <w:color w:val="000000"/>
+          <w:sz w:val="28"/>
+          <w:szCs w:val="28"/>
+        </w:rPr>
+        <w:t xml:space="preserve"> Гб; </w:t>
       </w:r>
     </w:p>
     <w:p>
       <w:pPr>
         <w:spacing w:after="0" w:line="360" w:lineRule="auto"/>
-        <w:ind w:right="100" w:firstLine="709"/>
+        <w:ind w:right="100"/>
         <w:jc w:val="both"/>
         <w:rPr>
           <w:rFonts w:ascii="Times New Roman" w:hAnsi="Times New Roman" w:cs="Times New Roman"/>
           <w:color w:val="000000"/>
           <w:sz w:val="28"/>
           <w:szCs w:val="28"/>
-          <w:highlight w:val="red"/>
-        </w:rPr>
-      </w:pPr>
-      <w:r>
-        <w:rPr>
-          <w:rFonts w:ascii="Times New Roman" w:hAnsi="Times New Roman" w:cs="Times New Roman"/>
-          <w:color w:val="000000"/>
-          <w:sz w:val="28"/>
-          <w:szCs w:val="28"/>
-          <w:highlight w:val="red"/>
-        </w:rPr>
-        <w:t xml:space="preserve">- стандартный VGA-монитор или совместимый; </w:t>
-      </w:r>
-    </w:p>
-    <w:p>
-      <w:pPr>
+        </w:rPr>
+      </w:pPr>
+      <w:r>
+        <w:rPr>
+          <w:rFonts w:ascii="Times New Roman" w:hAnsi="Times New Roman" w:cs="Times New Roman"/>
+          <w:color w:val="000000"/>
+          <w:sz w:val="28"/>
+          <w:szCs w:val="28"/>
+        </w:rPr>
+        <w:t>Для сервера:</w:t>
+      </w:r>
+    </w:p>
+    <w:p>
+      <w:pPr>
+        <w:pStyle w:val="aa"/>
+        <w:numPr>
+          <w:ilvl w:val="0"/>
+          <w:numId w:val="20"/>
+        </w:numPr>
         <w:spacing w:after="0" w:line="360" w:lineRule="auto"/>
-        <w:ind w:right="100" w:firstLine="709"/>
+        <w:ind w:left="709" w:firstLine="0"/>
         <w:jc w:val="both"/>
         <w:rPr>
           <w:rFonts w:ascii="Times New Roman" w:hAnsi="Times New Roman" w:cs="Times New Roman"/>
           <w:color w:val="000000"/>
           <w:sz w:val="28"/>
           <w:szCs w:val="28"/>
-          <w:highlight w:val="red"/>
-        </w:rPr>
-      </w:pPr>
-      <w:r>
-        <w:rPr>
-          <w:rFonts w:ascii="Times New Roman" w:hAnsi="Times New Roman" w:cs="Times New Roman"/>
-          <w:color w:val="000000"/>
-          <w:sz w:val="28"/>
-          <w:szCs w:val="28"/>
-          <w:highlight w:val="red"/>
-        </w:rPr>
-        <w:t xml:space="preserve">- стандартная клавиатура; </w:t>
-      </w:r>
-    </w:p>
-    <w:p>
-      <w:pPr>
+        </w:rPr>
+      </w:pPr>
+      <w:r>
+        <w:rPr>
+          <w:rFonts w:ascii="Times New Roman" w:hAnsi="Times New Roman" w:cs="Times New Roman"/>
+          <w:color w:val="000000"/>
+          <w:sz w:val="28"/>
+          <w:szCs w:val="28"/>
+        </w:rPr>
+        <w:t xml:space="preserve">На ПК должна быть установлена </w:t>
+      </w:r>
+      <w:r>
+        <w:rPr>
+          <w:rFonts w:ascii="Times New Roman" w:hAnsi="Times New Roman" w:cs="Times New Roman"/>
+          <w:color w:val="000000"/>
+          <w:sz w:val="28"/>
+          <w:szCs w:val="28"/>
+        </w:rPr>
+        <w:t>ОС Windows Server</w:t>
+      </w:r>
+      <w:r>
+        <w:rPr>
+          <w:rFonts w:ascii="Times New Roman" w:hAnsi="Times New Roman" w:cs="Times New Roman"/>
+          <w:color w:val="000000"/>
+          <w:sz w:val="28"/>
+          <w:szCs w:val="28"/>
+        </w:rPr>
+        <w:t xml:space="preserve"> 2017 и новее</w:t>
+      </w:r>
+    </w:p>
+    <w:p>
+      <w:pPr>
+        <w:pStyle w:val="aa"/>
+        <w:numPr>
+          <w:ilvl w:val="0"/>
+          <w:numId w:val="20"/>
+        </w:numPr>
         <w:spacing w:after="0" w:line="360" w:lineRule="auto"/>
-        <w:ind w:right="100" w:firstLine="709"/>
+        <w:ind w:left="709" w:firstLine="0"/>
         <w:jc w:val="both"/>
         <w:rPr>
           <w:rFonts w:ascii="Times New Roman" w:hAnsi="Times New Roman" w:cs="Times New Roman"/>
           <w:color w:val="000000"/>
           <w:sz w:val="28"/>
           <w:szCs w:val="28"/>
-          <w:highlight w:val="red"/>
-        </w:rPr>
-      </w:pPr>
-      <w:r>
-        <w:rPr>
-          <w:rFonts w:ascii="Times New Roman" w:hAnsi="Times New Roman" w:cs="Times New Roman"/>
-          <w:color w:val="000000"/>
-          <w:sz w:val="28"/>
-          <w:szCs w:val="28"/>
-          <w:highlight w:val="red"/>
-        </w:rPr>
-        <w:t xml:space="preserve">- манипулятор «мышь». </w:t>
+        </w:rPr>
+      </w:pPr>
+      <w:r>
+        <w:rPr>
+          <w:rFonts w:ascii="Times New Roman" w:hAnsi="Times New Roman" w:cs="Times New Roman"/>
+          <w:color w:val="000000"/>
+          <w:sz w:val="28"/>
+          <w:szCs w:val="28"/>
+        </w:rPr>
+        <w:t xml:space="preserve">На ПК должна быть установлена СУБД </w:t>
+      </w:r>
+      <w:r>
+        <w:rPr>
+          <w:rFonts w:ascii="Times New Roman" w:hAnsi="Times New Roman" w:cs="Times New Roman"/>
+          <w:color w:val="000000"/>
+          <w:sz w:val="28"/>
+          <w:szCs w:val="28"/>
+          <w:lang w:val="en-US"/>
+        </w:rPr>
+        <w:t>Microsoft</w:t>
+      </w:r>
+      <w:r>
+        <w:rPr>
+          <w:rFonts w:ascii="Times New Roman" w:hAnsi="Times New Roman" w:cs="Times New Roman"/>
+          <w:color w:val="000000"/>
+          <w:sz w:val="28"/>
+          <w:szCs w:val="28"/>
+        </w:rPr>
+        <w:t xml:space="preserve"> </w:t>
+      </w:r>
+      <w:r>
+        <w:rPr>
+          <w:rFonts w:ascii="Times New Roman" w:hAnsi="Times New Roman" w:cs="Times New Roman"/>
+          <w:color w:val="000000"/>
+          <w:sz w:val="28"/>
+          <w:szCs w:val="28"/>
+          <w:lang w:val="en-US"/>
+        </w:rPr>
+        <w:t>SQL</w:t>
+      </w:r>
+      <w:r>
+        <w:rPr>
+          <w:rFonts w:ascii="Times New Roman" w:hAnsi="Times New Roman" w:cs="Times New Roman"/>
+          <w:color w:val="000000"/>
+          <w:sz w:val="28"/>
+          <w:szCs w:val="28"/>
+        </w:rPr>
+        <w:t xml:space="preserve"> </w:t>
+      </w:r>
+      <w:r>
+        <w:rPr>
+          <w:rFonts w:ascii="Times New Roman" w:hAnsi="Times New Roman" w:cs="Times New Roman"/>
+          <w:color w:val="000000"/>
+          <w:sz w:val="28"/>
+          <w:szCs w:val="28"/>
+          <w:lang w:val="en-US"/>
+        </w:rPr>
+        <w:t>Server</w:t>
+      </w:r>
+      <w:r>
+        <w:rPr>
+          <w:rFonts w:ascii="Times New Roman" w:hAnsi="Times New Roman" w:cs="Times New Roman"/>
+          <w:color w:val="000000"/>
+          <w:sz w:val="28"/>
+          <w:szCs w:val="28"/>
+        </w:rPr>
+        <w:t xml:space="preserve"> </w:t>
+      </w:r>
+      <w:r>
+        <w:rPr>
+          <w:rFonts w:ascii="Times New Roman" w:hAnsi="Times New Roman" w:cs="Times New Roman"/>
+          <w:color w:val="000000"/>
+          <w:sz w:val="28"/>
+          <w:szCs w:val="28"/>
+          <w:lang w:val="en-US"/>
+        </w:rPr>
+        <w:t>Management</w:t>
+      </w:r>
+      <w:r>
+        <w:rPr>
+          <w:rFonts w:ascii="Times New Roman" w:hAnsi="Times New Roman" w:cs="Times New Roman"/>
+          <w:color w:val="000000"/>
+          <w:sz w:val="28"/>
+          <w:szCs w:val="28"/>
+        </w:rPr>
+        <w:t xml:space="preserve"> </w:t>
+      </w:r>
+      <w:r>
+        <w:rPr>
+          <w:rFonts w:ascii="Times New Roman" w:hAnsi="Times New Roman" w:cs="Times New Roman"/>
+          <w:color w:val="000000"/>
+          <w:sz w:val="28"/>
+          <w:szCs w:val="28"/>
+          <w:lang w:val="en-US"/>
+        </w:rPr>
+        <w:t>Studio</w:t>
+      </w:r>
+      <w:r>
+        <w:rPr>
+          <w:rFonts w:ascii="Times New Roman" w:hAnsi="Times New Roman" w:cs="Times New Roman"/>
+          <w:color w:val="000000"/>
+          <w:sz w:val="28"/>
+          <w:szCs w:val="28"/>
+        </w:rPr>
+        <w:t xml:space="preserve"> 2017 </w:t>
+      </w:r>
+      <w:r>
+        <w:rPr>
+          <w:rFonts w:ascii="Times New Roman" w:hAnsi="Times New Roman" w:cs="Times New Roman"/>
+          <w:color w:val="000000"/>
+          <w:sz w:val="28"/>
+          <w:szCs w:val="28"/>
+        </w:rPr>
+        <w:t>и новее</w:t>
+      </w:r>
+    </w:p>
+    <w:p>
+      <w:pPr>
+        <w:pStyle w:val="aa"/>
+        <w:numPr>
+          <w:ilvl w:val="0"/>
+          <w:numId w:val="20"/>
+        </w:numPr>
+        <w:spacing w:after="0" w:line="360" w:lineRule="auto"/>
+        <w:ind w:left="709" w:firstLine="0"/>
+        <w:jc w:val="both"/>
+        <w:rPr>
+          <w:rFonts w:ascii="Times New Roman" w:hAnsi="Times New Roman" w:cs="Times New Roman"/>
+          <w:color w:val="000000"/>
+          <w:sz w:val="28"/>
+          <w:szCs w:val="28"/>
+        </w:rPr>
+      </w:pPr>
+      <w:r>
+        <w:rPr>
+          <w:rFonts w:ascii="Times New Roman" w:hAnsi="Times New Roman" w:cs="Times New Roman"/>
+          <w:color w:val="000000"/>
+          <w:sz w:val="28"/>
+          <w:szCs w:val="28"/>
+        </w:rPr>
+        <w:t xml:space="preserve">На ПК должен быть установлен один из браузеров: </w:t>
+      </w:r>
+      <w:r>
+        <w:rPr>
+          <w:rFonts w:ascii="Times New Roman" w:hAnsi="Times New Roman" w:cs="Times New Roman"/>
+          <w:color w:val="000000"/>
+          <w:sz w:val="28"/>
+          <w:szCs w:val="28"/>
+          <w:lang w:val="en-US"/>
+        </w:rPr>
+        <w:t>Google</w:t>
+      </w:r>
+      <w:r>
+        <w:rPr>
+          <w:rFonts w:ascii="Times New Roman" w:hAnsi="Times New Roman" w:cs="Times New Roman"/>
+          <w:color w:val="000000"/>
+          <w:sz w:val="28"/>
+          <w:szCs w:val="28"/>
+        </w:rPr>
+        <w:t xml:space="preserve"> </w:t>
+      </w:r>
+      <w:r>
+        <w:rPr>
+          <w:rFonts w:ascii="Times New Roman" w:hAnsi="Times New Roman" w:cs="Times New Roman"/>
+          <w:color w:val="000000"/>
+          <w:sz w:val="28"/>
+          <w:szCs w:val="28"/>
+          <w:lang w:val="en-US"/>
+        </w:rPr>
+        <w:t>Chrome</w:t>
+      </w:r>
+      <w:r>
+        <w:rPr>
+          <w:rFonts w:ascii="Times New Roman" w:hAnsi="Times New Roman" w:cs="Times New Roman"/>
+          <w:color w:val="000000"/>
+          <w:sz w:val="28"/>
+          <w:szCs w:val="28"/>
+        </w:rPr>
+        <w:t xml:space="preserve">, </w:t>
+      </w:r>
+      <w:r>
+        <w:rPr>
+          <w:rFonts w:ascii="Times New Roman" w:hAnsi="Times New Roman" w:cs="Times New Roman"/>
+          <w:color w:val="000000"/>
+          <w:sz w:val="28"/>
+          <w:szCs w:val="28"/>
+          <w:lang w:val="en-US"/>
+        </w:rPr>
+        <w:t>Microsoft</w:t>
+      </w:r>
+      <w:r>
+        <w:rPr>
+          <w:rFonts w:ascii="Times New Roman" w:hAnsi="Times New Roman" w:cs="Times New Roman"/>
+          <w:color w:val="000000"/>
+          <w:sz w:val="28"/>
+          <w:szCs w:val="28"/>
+        </w:rPr>
+        <w:t xml:space="preserve"> </w:t>
+      </w:r>
+      <w:r>
+        <w:rPr>
+          <w:rFonts w:ascii="Times New Roman" w:hAnsi="Times New Roman" w:cs="Times New Roman"/>
+          <w:color w:val="000000"/>
+          <w:sz w:val="28"/>
+          <w:szCs w:val="28"/>
+          <w:lang w:val="en-US"/>
+        </w:rPr>
+        <w:t>Edge</w:t>
+      </w:r>
+      <w:r>
+        <w:rPr>
+          <w:rFonts w:ascii="Times New Roman" w:hAnsi="Times New Roman" w:cs="Times New Roman"/>
+          <w:color w:val="000000"/>
+          <w:sz w:val="28"/>
+          <w:szCs w:val="28"/>
+        </w:rPr>
+        <w:t xml:space="preserve">, </w:t>
+      </w:r>
+      <w:r>
+        <w:rPr>
+          <w:rFonts w:ascii="Times New Roman" w:hAnsi="Times New Roman" w:cs="Times New Roman"/>
+          <w:color w:val="000000"/>
+          <w:sz w:val="28"/>
+          <w:szCs w:val="28"/>
+          <w:lang w:val="en-US"/>
+        </w:rPr>
+        <w:t>Yandex</w:t>
+      </w:r>
+      <w:r>
+        <w:rPr>
+          <w:rFonts w:ascii="Times New Roman" w:hAnsi="Times New Roman" w:cs="Times New Roman"/>
+          <w:color w:val="000000"/>
+          <w:sz w:val="28"/>
+          <w:szCs w:val="28"/>
+        </w:rPr>
+        <w:t xml:space="preserve"> </w:t>
+      </w:r>
+      <w:r>
+        <w:rPr>
+          <w:rFonts w:ascii="Times New Roman" w:hAnsi="Times New Roman" w:cs="Times New Roman"/>
+          <w:color w:val="000000"/>
+          <w:sz w:val="28"/>
+          <w:szCs w:val="28"/>
+          <w:lang w:val="en-US"/>
+        </w:rPr>
+        <w:t>browser</w:t>
       </w:r>
     </w:p>
     <w:p>
@@ -3617,7 +4542,6 @@
           <w:kern w:val="28"/>
           <w:sz w:val="28"/>
           <w:szCs w:val="20"/>
-          <w:highlight w:val="red"/>
           <w:lang w:eastAsia="ru-RU"/>
         </w:rPr>
       </w:pPr>
@@ -3628,11 +4552,190 @@
           <w:kern w:val="28"/>
           <w:sz w:val="28"/>
           <w:szCs w:val="20"/>
+          <w:lang w:eastAsia="ru-RU"/>
+        </w:rPr>
+        <w:t>Приложени</w:t>
+      </w:r>
+      <w:r>
+        <w:rPr>
+          <w:rFonts w:ascii="Times New Roman" w:eastAsia="Times New Roman" w:hAnsi="Times New Roman" w:cs="Times New Roman"/>
+          <w:bCs/>
+          <w:kern w:val="28"/>
+          <w:sz w:val="28"/>
+          <w:szCs w:val="20"/>
+          <w:lang w:eastAsia="ru-RU"/>
+        </w:rPr>
+        <w:t>е</w:t>
+      </w:r>
+      <w:r>
+        <w:rPr>
+          <w:rFonts w:ascii="Times New Roman" w:eastAsia="Times New Roman" w:hAnsi="Times New Roman" w:cs="Times New Roman"/>
+          <w:bCs/>
+          <w:kern w:val="28"/>
+          <w:sz w:val="28"/>
+          <w:szCs w:val="20"/>
+          <w:lang w:eastAsia="ru-RU"/>
+        </w:rPr>
+        <w:t xml:space="preserve"> </w:t>
+      </w:r>
+      <w:r>
+        <w:rPr>
+          <w:rFonts w:ascii="Times New Roman" w:eastAsia="Times New Roman" w:hAnsi="Times New Roman" w:cs="Times New Roman"/>
+          <w:bCs/>
+          <w:kern w:val="28"/>
+          <w:sz w:val="28"/>
+          <w:szCs w:val="20"/>
+          <w:lang w:eastAsia="ru-RU"/>
+        </w:rPr>
+        <w:t>клиента обращается к серверу (</w:t>
+      </w:r>
+      <w:r>
+        <w:rPr>
+          <w:rFonts w:ascii="Times New Roman" w:eastAsia="Times New Roman" w:hAnsi="Times New Roman" w:cs="Times New Roman"/>
+          <w:bCs/>
+          <w:kern w:val="28"/>
+          <w:sz w:val="28"/>
+          <w:szCs w:val="20"/>
+          <w:lang w:eastAsia="ru-RU"/>
+        </w:rPr>
+        <w:t>при этом используется протокол HTTP</w:t>
+      </w:r>
+      <w:r>
+        <w:rPr>
+          <w:rFonts w:ascii="Times New Roman" w:eastAsia="Times New Roman" w:hAnsi="Times New Roman" w:cs="Times New Roman"/>
+          <w:bCs/>
+          <w:kern w:val="28"/>
+          <w:sz w:val="28"/>
+          <w:szCs w:val="20"/>
+          <w:lang w:eastAsia="ru-RU"/>
+        </w:rPr>
+        <w:t xml:space="preserve">), который </w:t>
+      </w:r>
+      <w:r>
+        <w:rPr>
+          <w:rFonts w:ascii="Times New Roman" w:eastAsia="Times New Roman" w:hAnsi="Times New Roman" w:cs="Times New Roman"/>
+          <w:bCs/>
+          <w:kern w:val="28"/>
+          <w:sz w:val="28"/>
+          <w:szCs w:val="20"/>
+          <w:lang w:eastAsia="ru-RU"/>
+        </w:rPr>
+        <w:t>обменива</w:t>
+      </w:r>
+      <w:r>
+        <w:rPr>
+          <w:rFonts w:ascii="Times New Roman" w:eastAsia="Times New Roman" w:hAnsi="Times New Roman" w:cs="Times New Roman"/>
+          <w:bCs/>
+          <w:kern w:val="28"/>
+          <w:sz w:val="28"/>
+          <w:szCs w:val="20"/>
+          <w:lang w:eastAsia="ru-RU"/>
+        </w:rPr>
+        <w:t>е</w:t>
+      </w:r>
+      <w:r>
+        <w:rPr>
+          <w:rFonts w:ascii="Times New Roman" w:eastAsia="Times New Roman" w:hAnsi="Times New Roman" w:cs="Times New Roman"/>
+          <w:bCs/>
+          <w:kern w:val="28"/>
+          <w:sz w:val="28"/>
+          <w:szCs w:val="20"/>
+          <w:lang w:eastAsia="ru-RU"/>
+        </w:rPr>
+        <w:t>тся</w:t>
+      </w:r>
+      <w:r>
+        <w:rPr>
+          <w:rFonts w:ascii="Times New Roman" w:eastAsia="Times New Roman" w:hAnsi="Times New Roman" w:cs="Times New Roman"/>
+          <w:bCs/>
+          <w:kern w:val="28"/>
+          <w:sz w:val="28"/>
+          <w:szCs w:val="20"/>
+          <w:lang w:eastAsia="ru-RU"/>
+        </w:rPr>
+        <w:t xml:space="preserve"> данными</w:t>
+      </w:r>
+      <w:r>
+        <w:rPr>
+          <w:rFonts w:ascii="Times New Roman" w:eastAsia="Times New Roman" w:hAnsi="Times New Roman" w:cs="Times New Roman"/>
+          <w:bCs/>
+          <w:kern w:val="28"/>
+          <w:sz w:val="28"/>
+          <w:szCs w:val="20"/>
+          <w:lang w:eastAsia="ru-RU"/>
+        </w:rPr>
+        <w:t xml:space="preserve"> с СУБД</w:t>
+      </w:r>
+      <w:r>
+        <w:rPr>
+          <w:rFonts w:ascii="Times New Roman" w:eastAsia="Times New Roman" w:hAnsi="Times New Roman" w:cs="Times New Roman"/>
+          <w:bCs/>
+          <w:kern w:val="28"/>
+          <w:sz w:val="28"/>
+          <w:szCs w:val="20"/>
+          <w:lang w:eastAsia="ru-RU"/>
+        </w:rPr>
+        <w:t xml:space="preserve"> и отправляет необходимые данные обратно клиенту</w:t>
+      </w:r>
+      <w:r>
+        <w:rPr>
+          <w:rFonts w:ascii="Times New Roman" w:eastAsia="Times New Roman" w:hAnsi="Times New Roman" w:cs="Times New Roman"/>
+          <w:bCs/>
+          <w:kern w:val="28"/>
+          <w:sz w:val="28"/>
+          <w:szCs w:val="20"/>
+          <w:lang w:eastAsia="ru-RU"/>
+        </w:rPr>
+        <w:t>. Должно быть исключено появление посторонних устройств в сети.</w:t>
+      </w:r>
+    </w:p>
+    <w:p>
+      <w:pPr>
+        <w:spacing w:after="0" w:line="360" w:lineRule="auto"/>
+        <w:ind w:left="142" w:right="100" w:firstLine="1276"/>
+        <w:jc w:val="both"/>
+        <w:rPr>
+          <w:rFonts w:ascii="Times New Roman" w:eastAsia="Times New Roman" w:hAnsi="Times New Roman" w:cs="Times New Roman"/>
+          <w:bCs/>
+          <w:kern w:val="28"/>
+          <w:sz w:val="28"/>
+          <w:szCs w:val="20"/>
           <w:highlight w:val="red"/>
+          <w:lang w:val="en-US" w:eastAsia="ru-RU"/>
+        </w:rPr>
+      </w:pPr>
+      <w:r>
+        <w:rPr>
+          <w:rFonts w:ascii="Times New Roman" w:eastAsia="Times New Roman" w:hAnsi="Times New Roman" w:cs="Times New Roman"/>
+          <w:bCs/>
+          <w:kern w:val="28"/>
+          <w:sz w:val="28"/>
+          <w:szCs w:val="20"/>
           <w:lang w:eastAsia="ru-RU"/>
         </w:rPr>
-        <w:lastRenderedPageBreak/>
-        <w:t>Для полноценного функционирования данной системы необходимо наличие операционной системы выше Microsoft Windows 7 или совместимой. Язык интерфейса – английский.</w:t>
+        <w:t xml:space="preserve">При этом структуры данных для обмена соответствуют классам объектов в приложении. Классы должны быть описаны с помощью языка </w:t>
+      </w:r>
+      <w:r>
+        <w:rPr>
+          <w:rFonts w:ascii="Times New Roman" w:eastAsia="Times New Roman" w:hAnsi="Times New Roman" w:cs="Times New Roman"/>
+          <w:bCs/>
+          <w:kern w:val="28"/>
+          <w:sz w:val="28"/>
+          <w:szCs w:val="20"/>
+          <w:lang w:val="en-US" w:eastAsia="ru-RU"/>
+        </w:rPr>
+        <w:t>C#.</w:t>
+      </w:r>
+      <w:r>
+        <w:rPr>
+          <w:rFonts w:ascii="Times New Roman" w:eastAsia="Times New Roman" w:hAnsi="Times New Roman" w:cs="Times New Roman"/>
+          <w:bCs/>
+          <w:kern w:val="28"/>
+          <w:sz w:val="28"/>
+          <w:szCs w:val="20"/>
+          <w:lang w:val="en-US" w:eastAsia="ru-RU"/>
+        </w:rPr>
+        <w:t xml:space="preserve"> </w:t>
       </w:r>
     </w:p>
     <w:p>
@@ -3707,6 +4810,7 @@
           <w:sz w:val="28"/>
           <w:szCs w:val="20"/>
         </w:rPr>
+        <w:lastRenderedPageBreak/>
         <w:t>Программное изделие передается по сети Internet в виде архива — загружается с официального сайта производителя. Специальных требований к маркировке не предъявляется</w:t>
       </w:r>
       <w:r>
@@ -3899,16 +5003,47 @@
     </w:p>
     <w:p>
       <w:pPr>
-        <w:spacing w:before="240" w:after="60" w:line="360" w:lineRule="auto"/>
-        <w:ind w:left="102" w:right="102" w:firstLine="301"/>
-        <w:jc w:val="both"/>
+        <w:pStyle w:val="2"/>
+        <w:rPr>
+          <w:b w:val="0"/>
+          <w:bCs w:val="0"/>
+          <w:kern w:val="28"/>
+          <w:sz w:val="28"/>
+          <w:szCs w:val="20"/>
+        </w:rPr>
+      </w:pPr>
+      <w:r>
+        <w:rPr>
+          <w:b w:val="0"/>
+          <w:bCs w:val="0"/>
+          <w:kern w:val="28"/>
+          <w:sz w:val="28"/>
+          <w:szCs w:val="20"/>
+        </w:rPr>
+        <w:t xml:space="preserve">5.1. </w:t>
+      </w:r>
+      <w:r>
+        <w:rPr>
+          <w:b w:val="0"/>
+          <w:bCs w:val="0"/>
+          <w:kern w:val="28"/>
+          <w:sz w:val="28"/>
+          <w:szCs w:val="20"/>
+        </w:rPr>
+        <w:tab/>
+        <w:t xml:space="preserve">Предварительный состав программной документации: </w:t>
+      </w:r>
+    </w:p>
+    <w:p>
+      <w:pPr>
+        <w:spacing w:after="0" w:line="360" w:lineRule="auto"/>
+        <w:ind w:left="851" w:right="100" w:hanging="142"/>
         <w:rPr>
           <w:rFonts w:ascii="Times New Roman" w:eastAsia="Times New Roman" w:hAnsi="Times New Roman" w:cs="Times New Roman"/>
           <w:bCs/>
           <w:kern w:val="28"/>
           <w:sz w:val="28"/>
           <w:szCs w:val="20"/>
-          <w:highlight w:val="red"/>
           <w:lang w:eastAsia="ru-RU"/>
         </w:rPr>
       </w:pPr>
@@ -3919,39 +5054,35 @@
           <w:kern w:val="28"/>
           <w:sz w:val="28"/>
           <w:szCs w:val="20"/>
-          <w:highlight w:val="red"/>
           <w:lang w:eastAsia="ru-RU"/>
         </w:rPr>
-        <w:t xml:space="preserve">5.1. </w:t>
-      </w:r>
-      <w:r>
+        <w:t>- Техническое задание</w:t>
+      </w:r>
+    </w:p>
+    <w:p>
+      <w:pPr>
+        <w:spacing w:after="0" w:line="360" w:lineRule="auto"/>
+        <w:ind w:left="851" w:right="100" w:hanging="142"/>
         <w:rPr>
           <w:rFonts w:ascii="Times New Roman" w:eastAsia="Times New Roman" w:hAnsi="Times New Roman" w:cs="Times New Roman"/>
           <w:bCs/>
           <w:kern w:val="28"/>
           <w:sz w:val="28"/>
           <w:szCs w:val="20"/>
-          <w:highlight w:val="red"/>
           <w:lang w:eastAsia="ru-RU"/>
         </w:rPr>
-        <w:tab/>
-        <w:t xml:space="preserve">Предварительный состав программной документации: </w:t>
-      </w:r>
-    </w:p>
-    <w:p>
-      <w:pPr>
-        <w:spacing w:after="0" w:line="360" w:lineRule="auto"/>
-        <w:ind w:left="851" w:right="100" w:hanging="142"/>
+      </w:pPr>
+      <w:r>
         <w:rPr>
           <w:rFonts w:ascii="Times New Roman" w:eastAsia="Times New Roman" w:hAnsi="Times New Roman" w:cs="Times New Roman"/>
           <w:bCs/>
           <w:kern w:val="28"/>
           <w:sz w:val="28"/>
           <w:szCs w:val="20"/>
-          <w:highlight w:val="red"/>
           <w:lang w:eastAsia="ru-RU"/>
         </w:rPr>
-      </w:pPr>
+        <w:t xml:space="preserve">- </w:t>
+      </w:r>
       <w:r>
         <w:rPr>
           <w:rFonts w:ascii="Times New Roman" w:eastAsia="Times New Roman" w:hAnsi="Times New Roman" w:cs="Times New Roman"/>
@@ -3959,10 +5090,9 @@
           <w:kern w:val="28"/>
           <w:sz w:val="28"/>
           <w:szCs w:val="20"/>
-          <w:highlight w:val="red"/>
           <w:lang w:eastAsia="ru-RU"/>
         </w:rPr>
-        <w:t>- «Техническое задание»;</w:t>
+        <w:t>Программа и методика испытаний</w:t>
       </w:r>
     </w:p>
     <w:p>
@@ -3975,7 +5105,6 @@
           <w:kern w:val="28"/>
           <w:sz w:val="28"/>
           <w:szCs w:val="20"/>
-          <w:highlight w:val="red"/>
           <w:lang w:eastAsia="ru-RU"/>
         </w:rPr>
       </w:pPr>
@@ -3986,66 +5115,94 @@
           <w:kern w:val="28"/>
           <w:sz w:val="28"/>
           <w:szCs w:val="20"/>
-          <w:highlight w:val="red"/>
           <w:lang w:eastAsia="ru-RU"/>
         </w:rPr>
-        <w:t>- разрабатываемые программные модули должны быть самодокументированы, т.е. тексты программ должны содержать все необходимые комментарии;</w:t>
-      </w:r>
-    </w:p>
-    <w:p>
-      <w:pPr>
-        <w:spacing w:after="0" w:line="360" w:lineRule="auto"/>
-        <w:ind w:left="851" w:right="100" w:hanging="142"/>
+        <w:t xml:space="preserve">- </w:t>
+      </w:r>
+      <w:r>
         <w:rPr>
           <w:rFonts w:ascii="Times New Roman" w:eastAsia="Times New Roman" w:hAnsi="Times New Roman" w:cs="Times New Roman"/>
           <w:bCs/>
           <w:kern w:val="28"/>
           <w:sz w:val="28"/>
           <w:szCs w:val="20"/>
-          <w:highlight w:val="red"/>
           <w:lang w:eastAsia="ru-RU"/>
         </w:rPr>
-      </w:pPr>
-      <w:r>
+        <w:t>Руководство оператора</w:t>
+      </w:r>
+    </w:p>
+    <w:p>
+      <w:pPr>
+        <w:spacing w:after="0" w:line="360" w:lineRule="auto"/>
+        <w:ind w:left="851" w:right="100" w:hanging="142"/>
         <w:rPr>
           <w:rFonts w:ascii="Times New Roman" w:eastAsia="Times New Roman" w:hAnsi="Times New Roman" w:cs="Times New Roman"/>
           <w:bCs/>
           <w:kern w:val="28"/>
           <w:sz w:val="28"/>
           <w:szCs w:val="20"/>
-          <w:highlight w:val="red"/>
           <w:lang w:eastAsia="ru-RU"/>
         </w:rPr>
-        <w:t>- разрабатываемое программное обеспечение должно включать справочную систему.</w:t>
-      </w:r>
-    </w:p>
-    <w:p>
-      <w:pPr>
-        <w:spacing w:before="240" w:after="60" w:line="360" w:lineRule="auto"/>
-        <w:ind w:left="102" w:right="102" w:firstLine="301"/>
-        <w:jc w:val="both"/>
+      </w:pPr>
+      <w:r>
         <w:rPr>
           <w:rFonts w:ascii="Times New Roman" w:eastAsia="Times New Roman" w:hAnsi="Times New Roman" w:cs="Times New Roman"/>
           <w:bCs/>
           <w:kern w:val="28"/>
           <w:sz w:val="28"/>
           <w:szCs w:val="20"/>
-          <w:highlight w:val="red"/>
           <w:lang w:eastAsia="ru-RU"/>
         </w:rPr>
-      </w:pPr>
-      <w:r>
+        <w:t>- Ведомость эксплуатационных документов</w:t>
+      </w:r>
+    </w:p>
+    <w:p>
+      <w:pPr>
+        <w:pStyle w:val="1"/>
+        <w:jc w:val="center"/>
+        <w:rPr>
+          <w:b w:val="0"/>
+          <w:bCs w:val="0"/>
+          <w:kern w:val="28"/>
+          <w:sz w:val="28"/>
+          <w:szCs w:val="20"/>
+        </w:rPr>
+      </w:pPr>
+      <w:r>
+        <w:rPr>
+          <w:b w:val="0"/>
+          <w:bCs w:val="0"/>
+          <w:kern w:val="28"/>
+          <w:sz w:val="28"/>
+          <w:szCs w:val="20"/>
+        </w:rPr>
+        <w:t>6.</w:t>
+      </w:r>
+      <w:r>
+        <w:rPr>
+          <w:b w:val="0"/>
+          <w:bCs w:val="0"/>
+          <w:kern w:val="28"/>
+          <w:sz w:val="28"/>
+          <w:szCs w:val="20"/>
+        </w:rPr>
+        <w:tab/>
+        <w:t>ТЕХНИКО-ЭКОНОМИЧЕСКИЕ ПОКАЗАТЕЛИ</w:t>
+      </w:r>
+    </w:p>
+    <w:p>
+      <w:pPr>
+        <w:spacing w:after="0" w:line="360" w:lineRule="auto"/>
+        <w:ind w:left="142" w:right="100" w:firstLine="284"/>
         <w:rPr>
           <w:rFonts w:ascii="Times New Roman" w:eastAsia="Times New Roman" w:hAnsi="Times New Roman" w:cs="Times New Roman"/>
           <w:bCs/>
           <w:kern w:val="28"/>
           <w:sz w:val="28"/>
           <w:szCs w:val="20"/>
-          <w:highlight w:val="red"/>
           <w:lang w:eastAsia="ru-RU"/>
         </w:rPr>
-        <w:t xml:space="preserve">5.2. </w:t>
-      </w:r>
+      </w:pPr>
       <w:r>
         <w:rPr>
           <w:rFonts w:ascii="Times New Roman" w:eastAsia="Times New Roman" w:hAnsi="Times New Roman" w:cs="Times New Roman"/>
@@ -4053,143 +5210,83 @@
           <w:kern w:val="28"/>
           <w:sz w:val="28"/>
           <w:szCs w:val="20"/>
-          <w:highlight w:val="red"/>
           <w:lang w:eastAsia="ru-RU"/>
         </w:rPr>
+        <w:t>Технико-экономические показатели не рассчитываются.</w:t>
+      </w:r>
+    </w:p>
+    <w:p>
+      <w:pPr>
+        <w:pStyle w:val="1"/>
+        <w:jc w:val="center"/>
+        <w:rPr>
+          <w:b w:val="0"/>
+          <w:bCs w:val="0"/>
+          <w:kern w:val="28"/>
+          <w:sz w:val="28"/>
+          <w:szCs w:val="20"/>
+        </w:rPr>
+      </w:pPr>
+      <w:r>
+        <w:rPr>
+          <w:b w:val="0"/>
+          <w:bCs w:val="0"/>
+          <w:kern w:val="28"/>
+          <w:sz w:val="28"/>
+          <w:szCs w:val="20"/>
+        </w:rPr>
+        <w:t xml:space="preserve">7. </w:t>
+      </w:r>
+      <w:r>
+        <w:rPr>
+          <w:b w:val="0"/>
+          <w:bCs w:val="0"/>
+          <w:kern w:val="28"/>
+          <w:sz w:val="28"/>
+          <w:szCs w:val="20"/>
+        </w:rPr>
         <w:tab/>
-        <w:t>Перечень материалов пояснительной записки</w:t>
-      </w:r>
-    </w:p>
-    <w:p>
-      <w:pPr>
-        <w:spacing w:after="120" w:line="360" w:lineRule="auto"/>
-        <w:ind w:left="102" w:right="102" w:firstLine="301"/>
-        <w:jc w:val="both"/>
+        <w:t>СТАДИИ И ЭТАПЫ РАЗРАБОТКИ</w:t>
+      </w:r>
+    </w:p>
+    <w:p>
+      <w:pPr>
+        <w:spacing w:before="240" w:after="60" w:line="360" w:lineRule="auto"/>
         <w:rPr>
           <w:rFonts w:ascii="Times New Roman" w:eastAsia="Times New Roman" w:hAnsi="Times New Roman" w:cs="Times New Roman"/>
           <w:bCs/>
           <w:kern w:val="28"/>
           <w:sz w:val="28"/>
           <w:szCs w:val="20"/>
-          <w:highlight w:val="red"/>
           <w:lang w:eastAsia="ru-RU"/>
         </w:rPr>
       </w:pPr>
       <w:r>
-        <w:rPr>
-          <w:noProof/>
-          <w:highlight w:val="red"/>
-          <w:lang w:eastAsia="ru-RU"/>
-        </w:rPr>
-        <w:lastRenderedPageBreak/>
-        <w:drawing>
-          <wp:inline distT="0" distB="0" distL="0" distR="0" wp14:anchorId="785FD26B" wp14:editId="0F185134">
-            <wp:extent cx="4232703" cy="4543425"/>
-            <wp:effectExtent l="19050" t="19050" r="0" b="0"/>
-            <wp:docPr id="1" name="Рисунок 1"/>
-            <wp:cNvGraphicFramePr>
-              <a:graphicFrameLocks xmlns:a="http://schemas.openxmlformats.org/drawingml/2006/main" noChangeAspect="1"/>
-            </wp:cNvGraphicFramePr>
-            <a:graphic xmlns:a="http://schemas.openxmlformats.org/drawingml/2006/main">
-              <a:graphicData uri="http://schemas.openxmlformats.org/drawingml/2006/picture">
-                <pic:pic xmlns:pic="http://schemas.openxmlformats.org/drawingml/2006/picture">
-                  <pic:nvPicPr>
-                    <pic:cNvPr id="0" name=""/>
-                    <pic:cNvPicPr/>
-                  </pic:nvPicPr>
-                  <pic:blipFill>
-                    <a:blip r:embed="rId10"/>
-                    <a:stretch>
-                      <a:fillRect/>
-                    </a:stretch>
-                  </pic:blipFill>
-                  <pic:spPr>
-                    <a:xfrm>
-                      <a:off x="0" y="0"/>
-                      <a:ext cx="4245884" cy="4557574"/>
-                    </a:xfrm>
-                    <a:prstGeom prst="rect">
-                      <a:avLst/>
-                    </a:prstGeom>
-                    <a:ln w="3175">
-                      <a:solidFill>
-                        <a:schemeClr val="tx1"/>
-                      </a:solidFill>
-                    </a:ln>
-                  </pic:spPr>
-                </pic:pic>
-              </a:graphicData>
-            </a:graphic>
-          </wp:inline>
-        </w:drawing>
-      </w:r>
-    </w:p>
-    <w:p>
-      <w:pPr>
-        <w:spacing w:before="60" w:after="60" w:line="360" w:lineRule="auto"/>
-        <w:ind w:left="102" w:right="102" w:firstLine="301"/>
-        <w:jc w:val="both"/>
         <w:rPr>
           <w:rFonts w:ascii="Times New Roman" w:eastAsia="Times New Roman" w:hAnsi="Times New Roman" w:cs="Times New Roman"/>
           <w:bCs/>
           <w:kern w:val="28"/>
           <w:sz w:val="28"/>
           <w:szCs w:val="20"/>
-          <w:highlight w:val="red"/>
           <w:lang w:eastAsia="ru-RU"/>
         </w:rPr>
-      </w:pPr>
-      <w:r>
+        <w:t>Стадии и этапы разработки изложены в Таблице 1.</w:t>
+      </w:r>
+    </w:p>
+    <w:p>
+      <w:pPr>
+        <w:spacing w:before="240" w:after="60" w:line="360" w:lineRule="auto"/>
+        <w:jc w:val="right"/>
         <w:rPr>
           <w:rFonts w:ascii="Times New Roman" w:eastAsia="Times New Roman" w:hAnsi="Times New Roman" w:cs="Times New Roman"/>
           <w:bCs/>
           <w:kern w:val="28"/>
-          <w:sz w:val="24"/>
+          <w:sz w:val="28"/>
           <w:szCs w:val="20"/>
-          <w:highlight w:val="red"/>
           <w:lang w:eastAsia="ru-RU"/>
         </w:rPr>
-        <w:t>Рисунок 1 – Перечень материалов пояснительной записки</w:t>
-      </w:r>
-    </w:p>
-    <w:p>
-      <w:pPr>
-        <w:pStyle w:val="1"/>
-        <w:jc w:val="center"/>
-        <w:rPr>
-          <w:b w:val="0"/>
-          <w:bCs w:val="0"/>
-          <w:kern w:val="28"/>
-          <w:sz w:val="28"/>
-          <w:szCs w:val="20"/>
-        </w:rPr>
-      </w:pPr>
-      <w:r>
-        <w:rPr>
-          <w:b w:val="0"/>
-          <w:bCs w:val="0"/>
-          <w:kern w:val="28"/>
-          <w:sz w:val="28"/>
-          <w:szCs w:val="20"/>
-        </w:rPr>
-        <w:t>6.</w:t>
-      </w:r>
-      <w:r>
-        <w:rPr>
-          <w:b w:val="0"/>
-          <w:bCs w:val="0"/>
-          <w:kern w:val="28"/>
-          <w:sz w:val="28"/>
-          <w:szCs w:val="20"/>
-        </w:rPr>
-        <w:tab/>
-        <w:t>ТЕХНИКО-ЭКОНОМИЧЕСКИЕ ПОКАЗАТЕЛИ</w:t>
-      </w:r>
-    </w:p>
-    <w:p>
-      <w:pPr>
-        <w:spacing w:after="0" w:line="360" w:lineRule="auto"/>
-        <w:ind w:left="142" w:right="100" w:firstLine="284"/>
+      </w:pPr>
+      <w:r>
         <w:rPr>
           <w:rFonts w:ascii="Times New Roman" w:eastAsia="Times New Roman" w:hAnsi="Times New Roman" w:cs="Times New Roman"/>
           <w:bCs/>
@@ -4198,96 +5295,26 @@
           <w:szCs w:val="20"/>
           <w:lang w:eastAsia="ru-RU"/>
         </w:rPr>
-      </w:pPr>
-      <w:r>
-        <w:rPr>
-          <w:rFonts w:ascii="Times New Roman" w:eastAsia="Times New Roman" w:hAnsi="Times New Roman" w:cs="Times New Roman"/>
-          <w:bCs/>
-          <w:kern w:val="28"/>
-          <w:sz w:val="28"/>
-          <w:szCs w:val="20"/>
-          <w:lang w:eastAsia="ru-RU"/>
-        </w:rPr>
-        <w:t>Технико-экономические показатели не рассчитываются.</w:t>
-      </w:r>
-    </w:p>
-    <w:p>
-      <w:pPr>
-        <w:pStyle w:val="1"/>
-        <w:jc w:val="center"/>
-        <w:rPr>
-          <w:b w:val="0"/>
-          <w:bCs w:val="0"/>
-          <w:kern w:val="28"/>
-          <w:sz w:val="28"/>
-          <w:szCs w:val="20"/>
-        </w:rPr>
-      </w:pPr>
-      <w:r>
-        <w:rPr>
-          <w:b w:val="0"/>
-          <w:bCs w:val="0"/>
-          <w:kern w:val="28"/>
-          <w:sz w:val="28"/>
-          <w:szCs w:val="20"/>
-        </w:rPr>
-        <w:t xml:space="preserve">7. </w:t>
-      </w:r>
-      <w:r>
-        <w:rPr>
-          <w:b w:val="0"/>
-          <w:bCs w:val="0"/>
-          <w:kern w:val="28"/>
-          <w:sz w:val="28"/>
-          <w:szCs w:val="20"/>
-        </w:rPr>
-        <w:tab/>
-        <w:t>СТАДИИ И ЭТАПЫ РАЗРАБОТКИ</w:t>
-      </w:r>
-    </w:p>
-    <w:p>
-      <w:pPr>
-        <w:spacing w:before="240" w:after="60" w:line="360" w:lineRule="auto"/>
-        <w:rPr>
-          <w:rFonts w:ascii="Times New Roman" w:eastAsia="Times New Roman" w:hAnsi="Times New Roman" w:cs="Times New Roman"/>
-          <w:bCs/>
-          <w:kern w:val="28"/>
-          <w:sz w:val="28"/>
-          <w:szCs w:val="20"/>
-          <w:highlight w:val="red"/>
-          <w:lang w:eastAsia="ru-RU"/>
-        </w:rPr>
-      </w:pPr>
-      <w:r>
-        <w:rPr>
-          <w:rFonts w:ascii="Times New Roman" w:eastAsia="Times New Roman" w:hAnsi="Times New Roman" w:cs="Times New Roman"/>
-          <w:bCs/>
-          <w:kern w:val="28"/>
-          <w:sz w:val="28"/>
-          <w:szCs w:val="20"/>
-          <w:highlight w:val="red"/>
-          <w:lang w:eastAsia="ru-RU"/>
-        </w:rPr>
         <w:t>Таблица 1</w:t>
       </w:r>
     </w:p>
     <w:tbl>
       <w:tblPr>
         <w:tblStyle w:val="a9"/>
-        <w:tblW w:w="9946" w:type="dxa"/>
+        <w:tblW w:w="9634" w:type="dxa"/>
         <w:tblLook w:val="04A0" w:firstRow="1" w:lastRow="0" w:firstColumn="1" w:lastColumn="0" w:noHBand="0" w:noVBand="1"/>
       </w:tblPr>
       <w:tblGrid>
-        <w:gridCol w:w="1548"/>
-        <w:gridCol w:w="2341"/>
-        <w:gridCol w:w="985"/>
-        <w:gridCol w:w="858"/>
-        <w:gridCol w:w="4214"/>
+        <w:gridCol w:w="2244"/>
+        <w:gridCol w:w="2121"/>
+        <w:gridCol w:w="1132"/>
+        <w:gridCol w:w="1056"/>
+        <w:gridCol w:w="3081"/>
       </w:tblGrid>
       <w:tr>
         <w:tc>
           <w:tcPr>
-            <w:tcW w:w="1548" w:type="dxa"/>
+            <w:tcW w:w="2244" w:type="dxa"/>
             <w:vMerge w:val="restart"/>
             <w:vAlign w:val="center"/>
           </w:tcPr>
@@ -4299,7 +5326,6 @@
                 <w:b/>
                 <w:bCs/>
                 <w:sz w:val="24"/>
-                <w:highlight w:val="red"/>
                 <w:lang w:eastAsia="ru-RU"/>
               </w:rPr>
             </w:pPr>
@@ -4309,7 +5335,6 @@
                 <w:b/>
                 <w:bCs/>
                 <w:sz w:val="24"/>
-                <w:highlight w:val="red"/>
                 <w:lang w:eastAsia="ru-RU"/>
               </w:rPr>
               <w:t>Содержание стадии</w:t>
@@ -4318,7 +5343,7 @@
         </w:tc>
         <w:tc>
           <w:tcPr>
-            <w:tcW w:w="2341" w:type="dxa"/>
+            <w:tcW w:w="2121" w:type="dxa"/>
             <w:vMerge w:val="restart"/>
             <w:vAlign w:val="center"/>
             <w:hideMark/>
@@ -4331,7 +5356,6 @@
                 <w:b/>
                 <w:bCs/>
                 <w:sz w:val="24"/>
-                <w:highlight w:val="red"/>
                 <w:lang w:eastAsia="ru-RU"/>
               </w:rPr>
             </w:pPr>
@@ -4341,7 +5365,6 @@
                 <w:b/>
                 <w:bCs/>
                 <w:sz w:val="24"/>
-                <w:highlight w:val="red"/>
                 <w:lang w:eastAsia="ru-RU"/>
               </w:rPr>
               <w:t>Содержание этапа</w:t>
@@ -4350,7 +5373,7 @@
         </w:tc>
         <w:tc>
           <w:tcPr>
-            <w:tcW w:w="0" w:type="auto"/>
+            <w:tcW w:w="2188" w:type="dxa"/>
             <w:gridSpan w:val="2"/>
             <w:vAlign w:val="center"/>
             <w:hideMark/>
@@ -4363,7 +5386,6 @@
                 <w:b/>
                 <w:bCs/>
                 <w:sz w:val="24"/>
-                <w:highlight w:val="red"/>
                 <w:lang w:eastAsia="ru-RU"/>
               </w:rPr>
             </w:pPr>
@@ -4373,16 +5395,15 @@
                 <w:b/>
                 <w:bCs/>
                 <w:sz w:val="24"/>
-                <w:highlight w:val="red"/>
                 <w:lang w:eastAsia="ru-RU"/>
               </w:rPr>
-              <w:t>Срок 2022 г.</w:t>
+              <w:t xml:space="preserve">Срок </w:t>
             </w:r>
           </w:p>
         </w:tc>
         <w:tc>
           <w:tcPr>
-            <w:tcW w:w="0" w:type="auto"/>
+            <w:tcW w:w="3081" w:type="dxa"/>
             <w:vMerge w:val="restart"/>
             <w:vAlign w:val="center"/>
             <w:hideMark/>
@@ -4395,7 +5416,6 @@
                 <w:b/>
                 <w:bCs/>
                 <w:sz w:val="24"/>
-                <w:highlight w:val="red"/>
                 <w:lang w:eastAsia="ru-RU"/>
               </w:rPr>
             </w:pPr>
@@ -4405,7 +5425,6 @@
                 <w:b/>
                 <w:bCs/>
                 <w:sz w:val="24"/>
-                <w:highlight w:val="red"/>
                 <w:lang w:eastAsia="ru-RU"/>
               </w:rPr>
               <w:t xml:space="preserve">Форма </w:t>
@@ -4416,7 +5435,6 @@
                 <w:b/>
                 <w:bCs/>
                 <w:sz w:val="24"/>
-                <w:highlight w:val="red"/>
                 <w:lang w:eastAsia="ru-RU"/>
               </w:rPr>
               <w:br/>
@@ -4428,7 +5446,7 @@
       <w:tr>
         <w:tc>
           <w:tcPr>
-            <w:tcW w:w="1548" w:type="dxa"/>
+            <w:tcW w:w="2244" w:type="dxa"/>
             <w:vMerge/>
           </w:tcPr>
           <w:p>
@@ -4446,7 +5464,7 @@
         </w:tc>
         <w:tc>
           <w:tcPr>
-            <w:tcW w:w="2341" w:type="dxa"/>
+            <w:tcW w:w="2121" w:type="dxa"/>
             <w:vMerge/>
             <w:hideMark/>
           </w:tcPr>
@@ -4465,7 +5483,7 @@
         </w:tc>
         <w:tc>
           <w:tcPr>
-            <w:tcW w:w="0" w:type="auto"/>
+            <w:tcW w:w="1132" w:type="dxa"/>
             <w:vAlign w:val="center"/>
             <w:hideMark/>
           </w:tcPr>
@@ -4477,7 +5495,6 @@
                 <w:b/>
                 <w:bCs/>
                 <w:sz w:val="24"/>
-                <w:highlight w:val="red"/>
                 <w:lang w:eastAsia="ru-RU"/>
               </w:rPr>
             </w:pPr>
@@ -4487,7 +5504,6 @@
                 <w:b/>
                 <w:bCs/>
                 <w:sz w:val="24"/>
-                <w:highlight w:val="red"/>
                 <w:lang w:eastAsia="ru-RU"/>
               </w:rPr>
               <w:t>начало</w:t>
@@ -4496,7 +5512,7 @@
         </w:tc>
         <w:tc>
           <w:tcPr>
-            <w:tcW w:w="0" w:type="auto"/>
+            <w:tcW w:w="1056" w:type="dxa"/>
             <w:vAlign w:val="center"/>
             <w:hideMark/>
           </w:tcPr>
@@ -4508,7 +5524,6 @@
                 <w:b/>
                 <w:bCs/>
                 <w:sz w:val="24"/>
-                <w:highlight w:val="red"/>
                 <w:lang w:eastAsia="ru-RU"/>
               </w:rPr>
             </w:pPr>
@@ -4518,7 +5533,6 @@
                 <w:b/>
                 <w:bCs/>
                 <w:sz w:val="24"/>
-                <w:highlight w:val="red"/>
                 <w:lang w:eastAsia="ru-RU"/>
               </w:rPr>
               <w:t>конец</w:t>
@@ -4527,7 +5541,7 @@
         </w:tc>
         <w:tc>
           <w:tcPr>
-            <w:tcW w:w="0" w:type="auto"/>
+            <w:tcW w:w="3081" w:type="dxa"/>
             <w:vMerge/>
             <w:hideMark/>
           </w:tcPr>
@@ -4548,7 +5562,7 @@
       <w:tr>
         <w:tc>
           <w:tcPr>
-            <w:tcW w:w="1548" w:type="dxa"/>
+            <w:tcW w:w="2244" w:type="dxa"/>
             <w:vAlign w:val="center"/>
           </w:tcPr>
           <w:p>
@@ -4565,7 +5579,6 @@
               <w:rPr>
                 <w:rFonts w:ascii="Times New Roman" w:eastAsia="Times New Roman" w:hAnsi="Times New Roman" w:cs="Times New Roman"/>
                 <w:sz w:val="24"/>
-                <w:highlight w:val="red"/>
                 <w:lang w:eastAsia="ru-RU"/>
               </w:rPr>
               <w:t>Техническое задание</w:t>
@@ -4574,7 +5587,8 @@
         </w:tc>
         <w:tc>
           <w:tcPr>
-            <w:tcW w:w="2341" w:type="dxa"/>
+            <w:tcW w:w="2121" w:type="dxa"/>
+            <w:shd w:val="clear" w:color="auto" w:fill="auto"/>
             <w:vAlign w:val="center"/>
             <w:hideMark/>
           </w:tcPr>
@@ -4592,7 +5606,6 @@
               <w:rPr>
                 <w:rFonts w:ascii="Times New Roman" w:eastAsia="Times New Roman" w:hAnsi="Times New Roman" w:cs="Times New Roman"/>
                 <w:sz w:val="24"/>
-                <w:highlight w:val="red"/>
                 <w:lang w:eastAsia="ru-RU"/>
               </w:rPr>
               <w:t>Составление технического задания</w:t>
@@ -4601,7 +5614,7 @@
         </w:tc>
         <w:tc>
           <w:tcPr>
-            <w:tcW w:w="0" w:type="auto"/>
+            <w:tcW w:w="1132" w:type="dxa"/>
             <w:vAlign w:val="center"/>
             <w:hideMark/>
           </w:tcPr>
@@ -4611,7 +5624,6 @@
               <w:rPr>
                 <w:rFonts w:ascii="Times New Roman" w:eastAsia="Times New Roman" w:hAnsi="Times New Roman" w:cs="Times New Roman"/>
                 <w:sz w:val="24"/>
-                <w:highlight w:val="red"/>
                 <w:lang w:eastAsia="ru-RU"/>
               </w:rPr>
             </w:pPr>
@@ -4619,16 +5631,31 @@
               <w:rPr>
                 <w:rFonts w:ascii="Times New Roman" w:eastAsia="Times New Roman" w:hAnsi="Times New Roman" w:cs="Times New Roman"/>
                 <w:sz w:val="24"/>
-                <w:highlight w:val="red"/>
                 <w:lang w:eastAsia="ru-RU"/>
               </w:rPr>
-              <w:t>10.10</w:t>
+              <w:t>10.</w:t>
+            </w:r>
+            <w:r>
+              <w:rPr>
+                <w:rFonts w:ascii="Times New Roman" w:eastAsia="Times New Roman" w:hAnsi="Times New Roman" w:cs="Times New Roman"/>
+                <w:sz w:val="24"/>
+                <w:lang w:eastAsia="ru-RU"/>
+              </w:rPr>
+              <w:t>01</w:t>
+            </w:r>
+            <w:r>
+              <w:rPr>
+                <w:rFonts w:ascii="Times New Roman" w:eastAsia="Times New Roman" w:hAnsi="Times New Roman" w:cs="Times New Roman"/>
+                <w:sz w:val="24"/>
+                <w:lang w:eastAsia="ru-RU"/>
+              </w:rPr>
+              <w:t>.24</w:t>
             </w:r>
           </w:p>
         </w:tc>
         <w:tc>
           <w:tcPr>
-            <w:tcW w:w="0" w:type="auto"/>
+            <w:tcW w:w="1056" w:type="dxa"/>
             <w:vAlign w:val="center"/>
             <w:hideMark/>
           </w:tcPr>
@@ -4638,7 +5665,6 @@
               <w:rPr>
                 <w:rFonts w:ascii="Times New Roman" w:eastAsia="Times New Roman" w:hAnsi="Times New Roman" w:cs="Times New Roman"/>
                 <w:sz w:val="24"/>
-                <w:highlight w:val="red"/>
                 <w:lang w:eastAsia="ru-RU"/>
               </w:rPr>
             </w:pPr>
@@ -4646,16 +5672,47 @@
               <w:rPr>
                 <w:rFonts w:ascii="Times New Roman" w:eastAsia="Times New Roman" w:hAnsi="Times New Roman" w:cs="Times New Roman"/>
                 <w:sz w:val="24"/>
-                <w:highlight w:val="red"/>
                 <w:lang w:eastAsia="ru-RU"/>
               </w:rPr>
-              <w:t>16.10</w:t>
+              <w:t>1</w:t>
+            </w:r>
+            <w:r>
+              <w:rPr>
+                <w:rFonts w:ascii="Times New Roman" w:eastAsia="Times New Roman" w:hAnsi="Times New Roman" w:cs="Times New Roman"/>
+                <w:sz w:val="24"/>
+                <w:lang w:eastAsia="ru-RU"/>
+              </w:rPr>
+              <w:t>7</w:t>
+            </w:r>
+            <w:r>
+              <w:rPr>
+                <w:rFonts w:ascii="Times New Roman" w:eastAsia="Times New Roman" w:hAnsi="Times New Roman" w:cs="Times New Roman"/>
+                <w:sz w:val="24"/>
+                <w:lang w:eastAsia="ru-RU"/>
+              </w:rPr>
+              <w:t>.</w:t>
+            </w:r>
+            <w:r>
+              <w:rPr>
+                <w:rFonts w:ascii="Times New Roman" w:eastAsia="Times New Roman" w:hAnsi="Times New Roman" w:cs="Times New Roman"/>
+                <w:sz w:val="24"/>
+                <w:lang w:eastAsia="ru-RU"/>
+              </w:rPr>
+              <w:t>01</w:t>
+            </w:r>
+            <w:r>
+              <w:rPr>
+                <w:rFonts w:ascii="Times New Roman" w:eastAsia="Times New Roman" w:hAnsi="Times New Roman" w:cs="Times New Roman"/>
+                <w:sz w:val="24"/>
+                <w:lang w:eastAsia="ru-RU"/>
+              </w:rPr>
+              <w:t>.24</w:t>
             </w:r>
           </w:p>
         </w:tc>
         <w:tc>
           <w:tcPr>
-            <w:tcW w:w="0" w:type="auto"/>
+            <w:tcW w:w="3081" w:type="dxa"/>
             <w:vAlign w:val="center"/>
             <w:hideMark/>
           </w:tcPr>
@@ -4665,17 +5722,200 @@
               <w:rPr>
                 <w:rFonts w:ascii="Times New Roman" w:hAnsi="Times New Roman" w:cs="Times New Roman"/>
                 <w:sz w:val="24"/>
-                <w:highlight w:val="red"/>
               </w:rPr>
             </w:pPr>
             <w:r>
+              <w:rPr>
+                <w:rFonts w:ascii="Times New Roman" w:eastAsia="Times New Roman" w:hAnsi="Times New Roman" w:cs="Times New Roman"/>
+                <w:sz w:val="24"/>
+                <w:lang w:eastAsia="ru-RU"/>
+              </w:rPr>
+              <w:t>Техническое задание</w:t>
+            </w:r>
+          </w:p>
+        </w:tc>
+      </w:tr>
+      <w:tr>
+        <w:trPr>
+          <w:trHeight w:val="709"/>
+        </w:trPr>
+        <w:tc>
+          <w:tcPr>
+            <w:tcW w:w="2244" w:type="dxa"/>
+            <w:vAlign w:val="center"/>
+          </w:tcPr>
+          <w:p>
+            <w:pPr>
+              <w:jc w:val="center"/>
               <w:rPr>
                 <w:rFonts w:ascii="Times New Roman" w:eastAsia="Times New Roman" w:hAnsi="Times New Roman" w:cs="Times New Roman"/>
                 <w:sz w:val="24"/>
                 <w:highlight w:val="red"/>
                 <w:lang w:eastAsia="ru-RU"/>
               </w:rPr>
-              <w:t>Техническое задание</w:t>
+            </w:pPr>
+            <w:r>
+              <w:rPr>
+                <w:rFonts w:ascii="Times New Roman" w:eastAsia="Times New Roman" w:hAnsi="Times New Roman" w:cs="Times New Roman"/>
+                <w:sz w:val="24"/>
+                <w:lang w:eastAsia="ru-RU"/>
+              </w:rPr>
+              <w:t>Эскизный проект</w:t>
+            </w:r>
+          </w:p>
+        </w:tc>
+        <w:tc>
+          <w:tcPr>
+            <w:tcW w:w="2121" w:type="dxa"/>
+            <w:vAlign w:val="center"/>
+            <w:hideMark/>
+          </w:tcPr>
+          <w:p>
+            <w:pPr>
+              <w:jc w:val="center"/>
+              <w:rPr>
+                <w:rFonts w:ascii="Times New Roman" w:eastAsia="Times New Roman" w:hAnsi="Times New Roman" w:cs="Times New Roman"/>
+                <w:sz w:val="24"/>
+                <w:highlight w:val="red"/>
+                <w:lang w:eastAsia="ru-RU"/>
+              </w:rPr>
+            </w:pPr>
+            <w:r>
+              <w:rPr>
+                <w:rFonts w:ascii="Times New Roman" w:eastAsia="Times New Roman" w:hAnsi="Times New Roman" w:cs="Times New Roman"/>
+                <w:sz w:val="24"/>
+                <w:lang w:eastAsia="ru-RU"/>
+              </w:rPr>
+              <w:t>Разработка спецификаций</w:t>
+            </w:r>
+          </w:p>
+        </w:tc>
+        <w:tc>
+          <w:tcPr>
+            <w:tcW w:w="1132" w:type="dxa"/>
+            <w:vAlign w:val="center"/>
+          </w:tcPr>
+          <w:p>
+            <w:pPr>
+              <w:jc w:val="center"/>
+              <w:rPr>
+                <w:rFonts w:ascii="Times New Roman" w:eastAsia="Times New Roman" w:hAnsi="Times New Roman" w:cs="Times New Roman"/>
+                <w:sz w:val="24"/>
+                <w:lang w:eastAsia="ru-RU"/>
+              </w:rPr>
+            </w:pPr>
+            <w:r>
+              <w:rPr>
+                <w:rFonts w:ascii="Times New Roman" w:eastAsia="Times New Roman" w:hAnsi="Times New Roman" w:cs="Times New Roman"/>
+                <w:sz w:val="24"/>
+                <w:lang w:eastAsia="ru-RU"/>
+              </w:rPr>
+              <w:t>1</w:t>
+            </w:r>
+            <w:r>
+              <w:rPr>
+                <w:rFonts w:ascii="Times New Roman" w:eastAsia="Times New Roman" w:hAnsi="Times New Roman" w:cs="Times New Roman"/>
+                <w:sz w:val="24"/>
+                <w:lang w:eastAsia="ru-RU"/>
+              </w:rPr>
+              <w:t>8</w:t>
+            </w:r>
+            <w:r>
+              <w:rPr>
+                <w:rFonts w:ascii="Times New Roman" w:eastAsia="Times New Roman" w:hAnsi="Times New Roman" w:cs="Times New Roman"/>
+                <w:sz w:val="24"/>
+                <w:lang w:eastAsia="ru-RU"/>
+              </w:rPr>
+              <w:t>.</w:t>
+            </w:r>
+            <w:r>
+              <w:rPr>
+                <w:rFonts w:ascii="Times New Roman" w:eastAsia="Times New Roman" w:hAnsi="Times New Roman" w:cs="Times New Roman"/>
+                <w:sz w:val="24"/>
+                <w:lang w:eastAsia="ru-RU"/>
+              </w:rPr>
+              <w:t>01</w:t>
+            </w:r>
+            <w:r>
+              <w:rPr>
+                <w:rFonts w:ascii="Times New Roman" w:eastAsia="Times New Roman" w:hAnsi="Times New Roman" w:cs="Times New Roman"/>
+                <w:sz w:val="24"/>
+                <w:lang w:eastAsia="ru-RU"/>
+              </w:rPr>
+              <w:t>.24</w:t>
+            </w:r>
+          </w:p>
+        </w:tc>
+        <w:tc>
+          <w:tcPr>
+            <w:tcW w:w="1056" w:type="dxa"/>
+            <w:vAlign w:val="center"/>
+          </w:tcPr>
+          <w:p>
+            <w:pPr>
+              <w:jc w:val="center"/>
+              <w:rPr>
+                <w:rFonts w:ascii="Times New Roman" w:eastAsia="Times New Roman" w:hAnsi="Times New Roman" w:cs="Times New Roman"/>
+                <w:sz w:val="24"/>
+                <w:lang w:eastAsia="ru-RU"/>
+              </w:rPr>
+            </w:pPr>
+            <w:r>
+              <w:rPr>
+                <w:rFonts w:ascii="Times New Roman" w:eastAsia="Times New Roman" w:hAnsi="Times New Roman" w:cs="Times New Roman"/>
+                <w:sz w:val="24"/>
+                <w:lang w:eastAsia="ru-RU"/>
+              </w:rPr>
+              <w:t>30</w:t>
+            </w:r>
+            <w:r>
+              <w:rPr>
+                <w:rFonts w:ascii="Times New Roman" w:eastAsia="Times New Roman" w:hAnsi="Times New Roman" w:cs="Times New Roman"/>
+                <w:sz w:val="24"/>
+                <w:lang w:eastAsia="ru-RU"/>
+              </w:rPr>
+              <w:t>.</w:t>
+            </w:r>
+            <w:r>
+              <w:rPr>
+                <w:rFonts w:ascii="Times New Roman" w:eastAsia="Times New Roman" w:hAnsi="Times New Roman" w:cs="Times New Roman"/>
+                <w:sz w:val="24"/>
+                <w:lang w:eastAsia="ru-RU"/>
+              </w:rPr>
+              <w:t>01</w:t>
+            </w:r>
+            <w:r>
+              <w:rPr>
+                <w:rFonts w:ascii="Times New Roman" w:eastAsia="Times New Roman" w:hAnsi="Times New Roman" w:cs="Times New Roman"/>
+                <w:sz w:val="24"/>
+                <w:lang w:eastAsia="ru-RU"/>
+              </w:rPr>
+              <w:t>.24</w:t>
+            </w:r>
+          </w:p>
+        </w:tc>
+        <w:tc>
+          <w:tcPr>
+            <w:tcW w:w="3081" w:type="dxa"/>
+            <w:vAlign w:val="center"/>
+            <w:hideMark/>
+          </w:tcPr>
+          <w:p>
+            <w:pPr>
+              <w:jc w:val="center"/>
+              <w:rPr>
+                <w:rFonts w:ascii="Times New Roman" w:eastAsia="Times New Roman" w:hAnsi="Times New Roman" w:cs="Times New Roman"/>
+                <w:sz w:val="24"/>
+                <w:highlight w:val="red"/>
+                <w:lang w:eastAsia="ru-RU"/>
+              </w:rPr>
+            </w:pPr>
+            <w:r>
+              <w:rPr>
+                <w:rFonts w:ascii="Times New Roman" w:hAnsi="Times New Roman" w:cs="Times New Roman"/>
+                <w:sz w:val="24"/>
+              </w:rPr>
+              <w:t>Спецификации программного обеспечения</w:t>
             </w:r>
           </w:p>
         </w:tc>
@@ -4683,7 +5923,8 @@
       <w:tr>
         <w:tc>
           <w:tcPr>
-            <w:tcW w:w="1548" w:type="dxa"/>
+            <w:tcW w:w="2244" w:type="dxa"/>
+            <w:vMerge w:val="restart"/>
             <w:vAlign w:val="center"/>
           </w:tcPr>
           <w:p>
@@ -4692,7 +5933,6 @@
               <w:rPr>
                 <w:rFonts w:ascii="Times New Roman" w:eastAsia="Times New Roman" w:hAnsi="Times New Roman" w:cs="Times New Roman"/>
                 <w:sz w:val="24"/>
-                <w:highlight w:val="red"/>
                 <w:lang w:eastAsia="ru-RU"/>
               </w:rPr>
             </w:pPr>
@@ -4700,16 +5940,15 @@
               <w:rPr>
                 <w:rFonts w:ascii="Times New Roman" w:eastAsia="Times New Roman" w:hAnsi="Times New Roman" w:cs="Times New Roman"/>
                 <w:sz w:val="24"/>
-                <w:highlight w:val="red"/>
                 <w:lang w:eastAsia="ru-RU"/>
               </w:rPr>
-              <w:t>Эскизный проект</w:t>
+              <w:t>Рабочий проект</w:t>
             </w:r>
           </w:p>
         </w:tc>
         <w:tc>
           <w:tcPr>
-            <w:tcW w:w="2341" w:type="dxa"/>
+            <w:tcW w:w="2121" w:type="dxa"/>
             <w:vAlign w:val="center"/>
             <w:hideMark/>
           </w:tcPr>
@@ -4719,7 +5958,6 @@
               <w:rPr>
                 <w:rFonts w:ascii="Times New Roman" w:eastAsia="Times New Roman" w:hAnsi="Times New Roman" w:cs="Times New Roman"/>
                 <w:sz w:val="24"/>
-                <w:highlight w:val="red"/>
                 <w:lang w:eastAsia="ru-RU"/>
               </w:rPr>
             </w:pPr>
@@ -4727,68 +5965,15 @@
               <w:rPr>
                 <w:rFonts w:ascii="Times New Roman" w:eastAsia="Times New Roman" w:hAnsi="Times New Roman" w:cs="Times New Roman"/>
                 <w:sz w:val="24"/>
-                <w:highlight w:val="red"/>
                 <w:lang w:eastAsia="ru-RU"/>
               </w:rPr>
-              <w:t>Разработка спецификаций</w:t>
+              <w:t>Проектирование программы</w:t>
             </w:r>
           </w:p>
         </w:tc>
         <w:tc>
           <w:tcPr>
-            <w:tcW w:w="0" w:type="auto"/>
-            <w:vAlign w:val="center"/>
-          </w:tcPr>
-          <w:p>
-            <w:pPr>
-              <w:jc w:val="center"/>
-              <w:rPr>
-                <w:rFonts w:ascii="Times New Roman" w:eastAsia="Times New Roman" w:hAnsi="Times New Roman" w:cs="Times New Roman"/>
-                <w:sz w:val="24"/>
-                <w:highlight w:val="red"/>
-                <w:lang w:eastAsia="ru-RU"/>
-              </w:rPr>
-            </w:pPr>
-            <w:r>
-              <w:rPr>
-                <w:rFonts w:ascii="Times New Roman" w:eastAsia="Times New Roman" w:hAnsi="Times New Roman" w:cs="Times New Roman"/>
-                <w:sz w:val="24"/>
-                <w:highlight w:val="red"/>
-                <w:lang w:eastAsia="ru-RU"/>
-              </w:rPr>
-              <w:t>17.10</w:t>
-            </w:r>
-          </w:p>
-        </w:tc>
-        <w:tc>
-          <w:tcPr>
-            <w:tcW w:w="0" w:type="auto"/>
-            <w:vAlign w:val="center"/>
-          </w:tcPr>
-          <w:p>
-            <w:pPr>
-              <w:jc w:val="center"/>
-              <w:rPr>
-                <w:rFonts w:ascii="Times New Roman" w:eastAsia="Times New Roman" w:hAnsi="Times New Roman" w:cs="Times New Roman"/>
-                <w:sz w:val="24"/>
-                <w:highlight w:val="red"/>
-                <w:lang w:eastAsia="ru-RU"/>
-              </w:rPr>
-            </w:pPr>
-            <w:r>
-              <w:rPr>
-                <w:rFonts w:ascii="Times New Roman" w:eastAsia="Times New Roman" w:hAnsi="Times New Roman" w:cs="Times New Roman"/>
-                <w:sz w:val="24"/>
-                <w:highlight w:val="red"/>
-                <w:lang w:eastAsia="ru-RU"/>
-              </w:rPr>
-              <w:t>30.10</w:t>
-            </w:r>
-          </w:p>
-        </w:tc>
-        <w:tc>
-          <w:tcPr>
-            <w:tcW w:w="0" w:type="auto"/>
+            <w:tcW w:w="1132" w:type="dxa"/>
             <w:vAlign w:val="center"/>
             <w:hideMark/>
           </w:tcPr>
@@ -4798,52 +5983,46 @@
               <w:rPr>
                 <w:rFonts w:ascii="Times New Roman" w:eastAsia="Times New Roman" w:hAnsi="Times New Roman" w:cs="Times New Roman"/>
                 <w:sz w:val="24"/>
-                <w:highlight w:val="red"/>
                 <w:lang w:eastAsia="ru-RU"/>
               </w:rPr>
             </w:pPr>
             <w:r>
               <w:rPr>
-                <w:rFonts w:ascii="Times New Roman" w:hAnsi="Times New Roman" w:cs="Times New Roman"/>
-                <w:sz w:val="24"/>
-                <w:highlight w:val="red"/>
-              </w:rPr>
-              <w:t>Спецификации программного обеспечения</w:t>
-            </w:r>
-          </w:p>
-        </w:tc>
-      </w:tr>
-      <w:tr>
-        <w:tc>
-          <w:tcPr>
-            <w:tcW w:w="1548" w:type="dxa"/>
-            <w:vMerge w:val="restart"/>
-            <w:vAlign w:val="center"/>
-          </w:tcPr>
-          <w:p>
-            <w:pPr>
-              <w:jc w:val="center"/>
-              <w:rPr>
                 <w:rFonts w:ascii="Times New Roman" w:eastAsia="Times New Roman" w:hAnsi="Times New Roman" w:cs="Times New Roman"/>
                 <w:sz w:val="24"/>
-                <w:highlight w:val="red"/>
                 <w:lang w:eastAsia="ru-RU"/>
               </w:rPr>
-            </w:pPr>
+              <w:t>01</w:t>
+            </w:r>
             <w:r>
               <w:rPr>
                 <w:rFonts w:ascii="Times New Roman" w:eastAsia="Times New Roman" w:hAnsi="Times New Roman" w:cs="Times New Roman"/>
                 <w:sz w:val="24"/>
-                <w:highlight w:val="red"/>
                 <w:lang w:eastAsia="ru-RU"/>
               </w:rPr>
-              <w:t>Рабочий проект</w:t>
+              <w:t>.</w:t>
+            </w:r>
+            <w:r>
+              <w:rPr>
+                <w:rFonts w:ascii="Times New Roman" w:eastAsia="Times New Roman" w:hAnsi="Times New Roman" w:cs="Times New Roman"/>
+                <w:sz w:val="24"/>
+                <w:lang w:eastAsia="ru-RU"/>
+              </w:rPr>
+              <w:t>02</w:t>
+            </w:r>
+            <w:r>
+              <w:rPr>
+                <w:rFonts w:ascii="Times New Roman" w:eastAsia="Times New Roman" w:hAnsi="Times New Roman" w:cs="Times New Roman"/>
+                <w:sz w:val="24"/>
+                <w:lang w:eastAsia="ru-RU"/>
+              </w:rPr>
+              <w:t>.24</w:t>
             </w:r>
           </w:p>
         </w:tc>
         <w:tc>
           <w:tcPr>
-            <w:tcW w:w="2341" w:type="dxa"/>
+            <w:tcW w:w="1056" w:type="dxa"/>
             <w:vAlign w:val="center"/>
             <w:hideMark/>
           </w:tcPr>
@@ -4853,7 +6032,6 @@
               <w:rPr>
                 <w:rFonts w:ascii="Times New Roman" w:eastAsia="Times New Roman" w:hAnsi="Times New Roman" w:cs="Times New Roman"/>
                 <w:sz w:val="24"/>
-                <w:highlight w:val="red"/>
                 <w:lang w:eastAsia="ru-RU"/>
               </w:rPr>
             </w:pPr>
@@ -4861,16 +6039,39 @@
               <w:rPr>
                 <w:rFonts w:ascii="Times New Roman" w:eastAsia="Times New Roman" w:hAnsi="Times New Roman" w:cs="Times New Roman"/>
                 <w:sz w:val="24"/>
-                <w:highlight w:val="red"/>
                 <w:lang w:eastAsia="ru-RU"/>
               </w:rPr>
-              <w:t>Проектирование программы</w:t>
+              <w:t>17</w:t>
+            </w:r>
+            <w:r>
+              <w:rPr>
+                <w:rFonts w:ascii="Times New Roman" w:eastAsia="Times New Roman" w:hAnsi="Times New Roman" w:cs="Times New Roman"/>
+                <w:sz w:val="24"/>
+                <w:lang w:eastAsia="ru-RU"/>
+              </w:rPr>
+              <w:t>.</w:t>
+            </w:r>
+            <w:r>
+              <w:rPr>
+                <w:rFonts w:ascii="Times New Roman" w:eastAsia="Times New Roman" w:hAnsi="Times New Roman" w:cs="Times New Roman"/>
+                <w:sz w:val="24"/>
+                <w:lang w:eastAsia="ru-RU"/>
+              </w:rPr>
+              <w:t>02</w:t>
+            </w:r>
+            <w:r>
+              <w:rPr>
+                <w:rFonts w:ascii="Times New Roman" w:eastAsia="Times New Roman" w:hAnsi="Times New Roman" w:cs="Times New Roman"/>
+                <w:sz w:val="24"/>
+                <w:lang w:eastAsia="ru-RU"/>
+              </w:rPr>
+              <w:t>.24</w:t>
             </w:r>
           </w:p>
         </w:tc>
         <w:tc>
           <w:tcPr>
-            <w:tcW w:w="0" w:type="auto"/>
+            <w:tcW w:w="3081" w:type="dxa"/>
             <w:vAlign w:val="center"/>
             <w:hideMark/>
           </w:tcPr>
@@ -4880,24 +6081,42 @@
               <w:rPr>
                 <w:rFonts w:ascii="Times New Roman" w:eastAsia="Times New Roman" w:hAnsi="Times New Roman" w:cs="Times New Roman"/>
                 <w:sz w:val="24"/>
+                <w:lang w:eastAsia="ru-RU"/>
+              </w:rPr>
+            </w:pPr>
+            <w:r>
+              <w:rPr>
+                <w:rFonts w:ascii="Times New Roman" w:hAnsi="Times New Roman" w:cs="Times New Roman"/>
+                <w:sz w:val="24"/>
+              </w:rPr>
+              <w:t>Схема работы системы и спецификации компонентов</w:t>
+            </w:r>
+          </w:p>
+        </w:tc>
+      </w:tr>
+      <w:tr>
+        <w:trPr>
+          <w:trHeight w:val="702"/>
+        </w:trPr>
+        <w:tc>
+          <w:tcPr>
+            <w:tcW w:w="2244" w:type="dxa"/>
+            <w:vMerge/>
+          </w:tcPr>
+          <w:p>
+            <w:pPr>
+              <w:rPr>
+                <w:rFonts w:ascii="Times New Roman" w:eastAsia="Times New Roman" w:hAnsi="Times New Roman" w:cs="Times New Roman"/>
+                <w:sz w:val="24"/>
                 <w:highlight w:val="red"/>
                 <w:lang w:eastAsia="ru-RU"/>
               </w:rPr>
             </w:pPr>
-            <w:r>
-              <w:rPr>
-                <w:rFonts w:ascii="Times New Roman" w:eastAsia="Times New Roman" w:hAnsi="Times New Roman" w:cs="Times New Roman"/>
-                <w:sz w:val="24"/>
-                <w:highlight w:val="red"/>
-                <w:lang w:eastAsia="ru-RU"/>
-              </w:rPr>
-              <w:t>31.10</w:t>
-            </w:r>
           </w:p>
         </w:tc>
         <w:tc>
           <w:tcPr>
-            <w:tcW w:w="0" w:type="auto"/>
+            <w:tcW w:w="2121" w:type="dxa"/>
             <w:vAlign w:val="center"/>
             <w:hideMark/>
           </w:tcPr>
@@ -4915,16 +6134,15 @@
               <w:rPr>
                 <w:rFonts w:ascii="Times New Roman" w:eastAsia="Times New Roman" w:hAnsi="Times New Roman" w:cs="Times New Roman"/>
                 <w:sz w:val="24"/>
-                <w:highlight w:val="red"/>
                 <w:lang w:eastAsia="ru-RU"/>
               </w:rPr>
-              <w:t>13.11</w:t>
+              <w:t>Составление программы</w:t>
             </w:r>
           </w:p>
         </w:tc>
         <w:tc>
           <w:tcPr>
-            <w:tcW w:w="0" w:type="auto"/>
+            <w:tcW w:w="1132" w:type="dxa"/>
             <w:vAlign w:val="center"/>
             <w:hideMark/>
           </w:tcPr>
@@ -4934,41 +6152,54 @@
               <w:rPr>
                 <w:rFonts w:ascii="Times New Roman" w:eastAsia="Times New Roman" w:hAnsi="Times New Roman" w:cs="Times New Roman"/>
                 <w:sz w:val="24"/>
-                <w:highlight w:val="red"/>
                 <w:lang w:eastAsia="ru-RU"/>
               </w:rPr>
             </w:pPr>
             <w:r>
               <w:rPr>
-                <w:rFonts w:ascii="Times New Roman" w:hAnsi="Times New Roman" w:cs="Times New Roman"/>
-                <w:sz w:val="24"/>
-                <w:highlight w:val="red"/>
-              </w:rPr>
-              <w:t>Схема работы системы и спецификации компонентов</w:t>
-            </w:r>
-          </w:p>
-        </w:tc>
-      </w:tr>
-      <w:tr>
-        <w:tc>
-          <w:tcPr>
-            <w:tcW w:w="1548" w:type="dxa"/>
-            <w:vMerge/>
-          </w:tcPr>
-          <w:p>
-            <w:pPr>
-              <w:rPr>
                 <w:rFonts w:ascii="Times New Roman" w:eastAsia="Times New Roman" w:hAnsi="Times New Roman" w:cs="Times New Roman"/>
                 <w:sz w:val="24"/>
-                <w:highlight w:val="red"/>
                 <w:lang w:eastAsia="ru-RU"/>
               </w:rPr>
-            </w:pPr>
+              <w:t>1</w:t>
+            </w:r>
+            <w:r>
+              <w:rPr>
+                <w:rFonts w:ascii="Times New Roman" w:eastAsia="Times New Roman" w:hAnsi="Times New Roman" w:cs="Times New Roman"/>
+                <w:sz w:val="24"/>
+                <w:lang w:eastAsia="ru-RU"/>
+              </w:rPr>
+              <w:t>8</w:t>
+            </w:r>
+            <w:r>
+              <w:rPr>
+                <w:rFonts w:ascii="Times New Roman" w:eastAsia="Times New Roman" w:hAnsi="Times New Roman" w:cs="Times New Roman"/>
+                <w:sz w:val="24"/>
+                <w:lang w:eastAsia="ru-RU"/>
+              </w:rPr>
+              <w:t>.</w:t>
+            </w:r>
+            <w:r>
+              <w:rPr>
+                <w:rFonts w:ascii="Times New Roman" w:eastAsia="Times New Roman" w:hAnsi="Times New Roman" w:cs="Times New Roman"/>
+                <w:sz w:val="24"/>
+                <w:lang w:eastAsia="ru-RU"/>
+              </w:rPr>
+              <w:t>02</w:t>
+            </w:r>
+            <w:r>
+              <w:rPr>
+                <w:rFonts w:ascii="Times New Roman" w:eastAsia="Times New Roman" w:hAnsi="Times New Roman" w:cs="Times New Roman"/>
+                <w:sz w:val="24"/>
+                <w:lang w:eastAsia="ru-RU"/>
+              </w:rPr>
+              <w:t>.24</w:t>
+            </w:r>
           </w:p>
         </w:tc>
         <w:tc>
           <w:tcPr>
-            <w:tcW w:w="2341" w:type="dxa"/>
+            <w:tcW w:w="1056" w:type="dxa"/>
             <w:vAlign w:val="center"/>
             <w:hideMark/>
           </w:tcPr>
@@ -4978,7 +6209,6 @@
               <w:rPr>
                 <w:rFonts w:ascii="Times New Roman" w:eastAsia="Times New Roman" w:hAnsi="Times New Roman" w:cs="Times New Roman"/>
                 <w:sz w:val="24"/>
-                <w:highlight w:val="red"/>
                 <w:lang w:eastAsia="ru-RU"/>
               </w:rPr>
             </w:pPr>
@@ -4986,16 +6216,39 @@
               <w:rPr>
                 <w:rFonts w:ascii="Times New Roman" w:eastAsia="Times New Roman" w:hAnsi="Times New Roman" w:cs="Times New Roman"/>
                 <w:sz w:val="24"/>
-                <w:highlight w:val="red"/>
                 <w:lang w:eastAsia="ru-RU"/>
               </w:rPr>
-              <w:t>Составление программы</w:t>
+              <w:t>18</w:t>
+            </w:r>
+            <w:r>
+              <w:rPr>
+                <w:rFonts w:ascii="Times New Roman" w:eastAsia="Times New Roman" w:hAnsi="Times New Roman" w:cs="Times New Roman"/>
+                <w:sz w:val="24"/>
+                <w:lang w:eastAsia="ru-RU"/>
+              </w:rPr>
+              <w:t>.</w:t>
+            </w:r>
+            <w:r>
+              <w:rPr>
+                <w:rFonts w:ascii="Times New Roman" w:eastAsia="Times New Roman" w:hAnsi="Times New Roman" w:cs="Times New Roman"/>
+                <w:sz w:val="24"/>
+                <w:lang w:eastAsia="ru-RU"/>
+              </w:rPr>
+              <w:t>03</w:t>
+            </w:r>
+            <w:r>
+              <w:rPr>
+                <w:rFonts w:ascii="Times New Roman" w:eastAsia="Times New Roman" w:hAnsi="Times New Roman" w:cs="Times New Roman"/>
+                <w:sz w:val="24"/>
+                <w:lang w:eastAsia="ru-RU"/>
+              </w:rPr>
+              <w:t>.24</w:t>
             </w:r>
           </w:p>
         </w:tc>
         <w:tc>
           <w:tcPr>
-            <w:tcW w:w="0" w:type="auto"/>
+            <w:tcW w:w="3081" w:type="dxa"/>
             <w:vAlign w:val="center"/>
             <w:hideMark/>
           </w:tcPr>
@@ -5011,18 +6264,46 @@
             </w:pPr>
             <w:r>
               <w:rPr>
+                <w:rFonts w:ascii="Times New Roman" w:hAnsi="Times New Roman" w:cs="Times New Roman"/>
+                <w:sz w:val="24"/>
+              </w:rPr>
+              <w:t>Программная документация</w:t>
+            </w:r>
+          </w:p>
+        </w:tc>
+      </w:tr>
+      <w:tr>
+        <w:trPr>
+          <w:trHeight w:val="1008"/>
+        </w:trPr>
+        <w:tc>
+          <w:tcPr>
+            <w:tcW w:w="2244" w:type="dxa"/>
+            <w:vAlign w:val="center"/>
+          </w:tcPr>
+          <w:p>
+            <w:pPr>
+              <w:jc w:val="center"/>
+              <w:rPr>
                 <w:rFonts w:ascii="Times New Roman" w:eastAsia="Times New Roman" w:hAnsi="Times New Roman" w:cs="Times New Roman"/>
                 <w:sz w:val="24"/>
                 <w:highlight w:val="red"/>
                 <w:lang w:eastAsia="ru-RU"/>
               </w:rPr>
-              <w:t>14.11</w:t>
+            </w:pPr>
+            <w:r>
+              <w:rPr>
+                <w:rFonts w:ascii="Times New Roman" w:eastAsia="Times New Roman" w:hAnsi="Times New Roman" w:cs="Times New Roman"/>
+                <w:sz w:val="24"/>
+                <w:lang w:eastAsia="ru-RU"/>
+              </w:rPr>
+              <w:t>Приёмка</w:t>
             </w:r>
           </w:p>
         </w:tc>
         <w:tc>
           <w:tcPr>
-            <w:tcW w:w="0" w:type="auto"/>
+            <w:tcW w:w="2121" w:type="dxa"/>
             <w:vAlign w:val="center"/>
             <w:hideMark/>
           </w:tcPr>
@@ -5040,16 +6321,15 @@
               <w:rPr>
                 <w:rFonts w:ascii="Times New Roman" w:eastAsia="Times New Roman" w:hAnsi="Times New Roman" w:cs="Times New Roman"/>
                 <w:sz w:val="24"/>
-                <w:highlight w:val="red"/>
                 <w:lang w:eastAsia="ru-RU"/>
               </w:rPr>
-              <w:t>27.11</w:t>
+              <w:t>Приёмо-сдаточные испытания</w:t>
             </w:r>
           </w:p>
         </w:tc>
         <w:tc>
           <w:tcPr>
-            <w:tcW w:w="0" w:type="auto"/>
+            <w:tcW w:w="1132" w:type="dxa"/>
             <w:vAlign w:val="center"/>
             <w:hideMark/>
           </w:tcPr>
@@ -5059,41 +6339,46 @@
               <w:rPr>
                 <w:rFonts w:ascii="Times New Roman" w:eastAsia="Times New Roman" w:hAnsi="Times New Roman" w:cs="Times New Roman"/>
                 <w:sz w:val="24"/>
-                <w:highlight w:val="red"/>
                 <w:lang w:eastAsia="ru-RU"/>
               </w:rPr>
             </w:pPr>
             <w:r>
               <w:rPr>
-                <w:rFonts w:ascii="Times New Roman" w:hAnsi="Times New Roman" w:cs="Times New Roman"/>
-                <w:sz w:val="24"/>
-                <w:highlight w:val="red"/>
-              </w:rPr>
-              <w:t>Программная документация</w:t>
-            </w:r>
-          </w:p>
-        </w:tc>
-      </w:tr>
-      <w:tr>
-        <w:tc>
-          <w:tcPr>
-            <w:tcW w:w="1548" w:type="dxa"/>
-            <w:vMerge/>
-          </w:tcPr>
-          <w:p>
-            <w:pPr>
-              <w:rPr>
                 <w:rFonts w:ascii="Times New Roman" w:eastAsia="Times New Roman" w:hAnsi="Times New Roman" w:cs="Times New Roman"/>
                 <w:sz w:val="24"/>
-                <w:highlight w:val="red"/>
                 <w:lang w:eastAsia="ru-RU"/>
               </w:rPr>
-            </w:pPr>
+              <w:t>19</w:t>
+            </w:r>
+            <w:r>
+              <w:rPr>
+                <w:rFonts w:ascii="Times New Roman" w:eastAsia="Times New Roman" w:hAnsi="Times New Roman" w:cs="Times New Roman"/>
+                <w:sz w:val="24"/>
+                <w:lang w:eastAsia="ru-RU"/>
+              </w:rPr>
+              <w:t>.</w:t>
+            </w:r>
+            <w:r>
+              <w:rPr>
+                <w:rFonts w:ascii="Times New Roman" w:eastAsia="Times New Roman" w:hAnsi="Times New Roman" w:cs="Times New Roman"/>
+                <w:sz w:val="24"/>
+                <w:lang w:eastAsia="ru-RU"/>
+              </w:rPr>
+              <w:t>03</w:t>
+            </w:r>
+            <w:r>
+              <w:rPr>
+                <w:rFonts w:ascii="Times New Roman" w:eastAsia="Times New Roman" w:hAnsi="Times New Roman" w:cs="Times New Roman"/>
+                <w:sz w:val="24"/>
+                <w:lang w:eastAsia="ru-RU"/>
+              </w:rPr>
+              <w:t>.24</w:t>
+            </w:r>
           </w:p>
         </w:tc>
         <w:tc>
           <w:tcPr>
-            <w:tcW w:w="2341" w:type="dxa"/>
+            <w:tcW w:w="1056" w:type="dxa"/>
             <w:vAlign w:val="center"/>
             <w:hideMark/>
           </w:tcPr>
@@ -5103,7 +6388,6 @@
               <w:rPr>
                 <w:rFonts w:ascii="Times New Roman" w:eastAsia="Times New Roman" w:hAnsi="Times New Roman" w:cs="Times New Roman"/>
                 <w:sz w:val="24"/>
-                <w:highlight w:val="red"/>
                 <w:lang w:eastAsia="ru-RU"/>
               </w:rPr>
             </w:pPr>
@@ -5111,16 +6395,39 @@
               <w:rPr>
                 <w:rFonts w:ascii="Times New Roman" w:eastAsia="Times New Roman" w:hAnsi="Times New Roman" w:cs="Times New Roman"/>
                 <w:sz w:val="24"/>
-                <w:highlight w:val="red"/>
                 <w:lang w:eastAsia="ru-RU"/>
               </w:rPr>
-              <w:t>Приёмо-сдаточные испытания</w:t>
+              <w:t>21</w:t>
+            </w:r>
+            <w:r>
+              <w:rPr>
+                <w:rFonts w:ascii="Times New Roman" w:eastAsia="Times New Roman" w:hAnsi="Times New Roman" w:cs="Times New Roman"/>
+                <w:sz w:val="24"/>
+                <w:lang w:eastAsia="ru-RU"/>
+              </w:rPr>
+              <w:t>.</w:t>
+            </w:r>
+            <w:r>
+              <w:rPr>
+                <w:rFonts w:ascii="Times New Roman" w:eastAsia="Times New Roman" w:hAnsi="Times New Roman" w:cs="Times New Roman"/>
+                <w:sz w:val="24"/>
+                <w:lang w:eastAsia="ru-RU"/>
+              </w:rPr>
+              <w:t>03</w:t>
+            </w:r>
+            <w:r>
+              <w:rPr>
+                <w:rFonts w:ascii="Times New Roman" w:eastAsia="Times New Roman" w:hAnsi="Times New Roman" w:cs="Times New Roman"/>
+                <w:sz w:val="24"/>
+                <w:lang w:eastAsia="ru-RU"/>
+              </w:rPr>
+              <w:t>.24</w:t>
             </w:r>
           </w:p>
         </w:tc>
         <w:tc>
           <w:tcPr>
-            <w:tcW w:w="0" w:type="auto"/>
+            <w:tcW w:w="3081" w:type="dxa"/>
             <w:vAlign w:val="center"/>
             <w:hideMark/>
           </w:tcPr>
@@ -5138,62 +6445,9 @@
               <w:rPr>
                 <w:rFonts w:ascii="Times New Roman" w:eastAsia="Times New Roman" w:hAnsi="Times New Roman" w:cs="Times New Roman"/>
                 <w:sz w:val="24"/>
-                <w:highlight w:val="red"/>
                 <w:lang w:eastAsia="ru-RU"/>
               </w:rPr>
-              <w:t>28.11</w:t>
-            </w:r>
-          </w:p>
-        </w:tc>
-        <w:tc>
-          <w:tcPr>
-            <w:tcW w:w="0" w:type="auto"/>
-            <w:vAlign w:val="center"/>
-            <w:hideMark/>
-          </w:tcPr>
-          <w:p>
-            <w:pPr>
-              <w:jc w:val="center"/>
-              <w:rPr>
-                <w:rFonts w:ascii="Times New Roman" w:eastAsia="Times New Roman" w:hAnsi="Times New Roman" w:cs="Times New Roman"/>
-                <w:sz w:val="24"/>
-                <w:highlight w:val="red"/>
-                <w:lang w:eastAsia="ru-RU"/>
-              </w:rPr>
-            </w:pPr>
-            <w:r>
-              <w:rPr>
-                <w:rFonts w:ascii="Times New Roman" w:eastAsia="Times New Roman" w:hAnsi="Times New Roman" w:cs="Times New Roman"/>
-                <w:sz w:val="24"/>
-                <w:highlight w:val="red"/>
-                <w:lang w:eastAsia="ru-RU"/>
-              </w:rPr>
-              <w:t>04.12</w:t>
-            </w:r>
-          </w:p>
-        </w:tc>
-        <w:tc>
-          <w:tcPr>
-            <w:tcW w:w="0" w:type="auto"/>
-            <w:vAlign w:val="center"/>
-            <w:hideMark/>
-          </w:tcPr>
-          <w:p>
-            <w:pPr>
-              <w:jc w:val="center"/>
-              <w:rPr>
-                <w:rFonts w:ascii="Times New Roman" w:hAnsi="Times New Roman" w:cs="Times New Roman"/>
-                <w:sz w:val="24"/>
-                <w:highlight w:val="red"/>
-              </w:rPr>
-            </w:pPr>
-            <w:r>
-              <w:rPr>
-                <w:rFonts w:ascii="Times New Roman" w:hAnsi="Times New Roman" w:cs="Times New Roman"/>
-                <w:sz w:val="24"/>
-                <w:highlight w:val="red"/>
-              </w:rPr>
-              <w:t>Протокол испытаний (п. 2.7 пояснительной записки)</w:t>
+              <w:t>Оценка программного продукта и технической документации</w:t>
             </w:r>
           </w:p>
         </w:tc>
@@ -5204,7 +6458,7 @@
         </w:trPr>
         <w:tc>
           <w:tcPr>
-            <w:tcW w:w="1548" w:type="dxa"/>
+            <w:tcW w:w="2244" w:type="dxa"/>
             <w:vAlign w:val="center"/>
           </w:tcPr>
           <w:p>
@@ -5221,19 +6475,16 @@
               <w:rPr>
                 <w:rFonts w:ascii="Times New Roman" w:eastAsia="Times New Roman" w:hAnsi="Times New Roman" w:cs="Times New Roman"/>
                 <w:sz w:val="24"/>
-                <w:highlight w:val="red"/>
                 <w:lang w:eastAsia="ru-RU"/>
               </w:rPr>
-              <w:lastRenderedPageBreak/>
-              <w:t>Приёмка</w:t>
+              <w:t>Внедрение</w:t>
             </w:r>
           </w:p>
         </w:tc>
         <w:tc>
           <w:tcPr>
-            <w:tcW w:w="2341" w:type="dxa"/>
+            <w:tcW w:w="2121" w:type="dxa"/>
             <w:vAlign w:val="center"/>
-            <w:hideMark/>
           </w:tcPr>
           <w:p>
             <w:pPr>
@@ -5249,18 +6500,16 @@
               <w:rPr>
                 <w:rFonts w:ascii="Times New Roman" w:eastAsia="Times New Roman" w:hAnsi="Times New Roman" w:cs="Times New Roman"/>
                 <w:sz w:val="24"/>
-                <w:highlight w:val="red"/>
                 <w:lang w:eastAsia="ru-RU"/>
               </w:rPr>
-              <w:t>Защита курсового проекта</w:t>
+              <w:t>Подготовка и передача программы и технической документации</w:t>
             </w:r>
           </w:p>
         </w:tc>
         <w:tc>
           <w:tcPr>
-            <w:tcW w:w="0" w:type="auto"/>
+            <w:tcW w:w="1132" w:type="dxa"/>
             <w:vAlign w:val="center"/>
-            <w:hideMark/>
           </w:tcPr>
           <w:p>
             <w:pPr>
@@ -5268,7 +6517,6 @@
               <w:rPr>
                 <w:rFonts w:ascii="Times New Roman" w:eastAsia="Times New Roman" w:hAnsi="Times New Roman" w:cs="Times New Roman"/>
                 <w:sz w:val="24"/>
-                <w:highlight w:val="red"/>
                 <w:lang w:eastAsia="ru-RU"/>
               </w:rPr>
             </w:pPr>
@@ -5276,18 +6524,16 @@
               <w:rPr>
                 <w:rFonts w:ascii="Times New Roman" w:eastAsia="Times New Roman" w:hAnsi="Times New Roman" w:cs="Times New Roman"/>
                 <w:sz w:val="24"/>
-                <w:highlight w:val="red"/>
                 <w:lang w:eastAsia="ru-RU"/>
               </w:rPr>
-              <w:t>05.12</w:t>
+              <w:t>22.03.24</w:t>
             </w:r>
           </w:p>
         </w:tc>
         <w:tc>
           <w:tcPr>
-            <w:tcW w:w="0" w:type="auto"/>
+            <w:tcW w:w="1056" w:type="dxa"/>
             <w:vAlign w:val="center"/>
-            <w:hideMark/>
           </w:tcPr>
           <w:p>
             <w:pPr>
@@ -5295,7 +6541,6 @@
               <w:rPr>
                 <w:rFonts w:ascii="Times New Roman" w:eastAsia="Times New Roman" w:hAnsi="Times New Roman" w:cs="Times New Roman"/>
                 <w:sz w:val="24"/>
-                <w:highlight w:val="red"/>
                 <w:lang w:eastAsia="ru-RU"/>
               </w:rPr>
             </w:pPr>
@@ -5303,18 +6548,16 @@
               <w:rPr>
                 <w:rFonts w:ascii="Times New Roman" w:eastAsia="Times New Roman" w:hAnsi="Times New Roman" w:cs="Times New Roman"/>
                 <w:sz w:val="24"/>
-                <w:highlight w:val="red"/>
                 <w:lang w:eastAsia="ru-RU"/>
               </w:rPr>
-              <w:t>10.12</w:t>
+              <w:t>25.03.24</w:t>
             </w:r>
           </w:p>
         </w:tc>
         <w:tc>
           <w:tcPr>
-            <w:tcW w:w="0" w:type="auto"/>
+            <w:tcW w:w="3081" w:type="dxa"/>
             <w:vAlign w:val="center"/>
-            <w:hideMark/>
           </w:tcPr>
           <w:p>
             <w:pPr>
@@ -5330,10 +6573,17 @@
               <w:rPr>
                 <w:rFonts w:ascii="Times New Roman" w:eastAsia="Times New Roman" w:hAnsi="Times New Roman" w:cs="Times New Roman"/>
                 <w:sz w:val="24"/>
-                <w:highlight w:val="red"/>
                 <w:lang w:eastAsia="ru-RU"/>
               </w:rPr>
-              <w:t>Оценка за курсовой проект</w:t>
+              <w:t>А</w:t>
+            </w:r>
+            <w:r>
+              <w:rPr>
+                <w:rFonts w:ascii="Times New Roman" w:eastAsia="Times New Roman" w:hAnsi="Times New Roman" w:cs="Times New Roman"/>
+                <w:sz w:val="24"/>
+                <w:lang w:eastAsia="ru-RU"/>
+              </w:rPr>
+              <w:t>кт о передаче программы на сопровождение</w:t>
             </w:r>
           </w:p>
         </w:tc>
@@ -5380,8 +6630,41 @@
     </w:p>
     <w:p>
       <w:pPr>
-        <w:spacing w:after="0" w:line="360" w:lineRule="auto"/>
-        <w:ind w:left="100" w:right="100" w:firstLine="300"/>
+        <w:pStyle w:val="2"/>
+        <w:rPr>
+          <w:b w:val="0"/>
+          <w:bCs w:val="0"/>
+          <w:kern w:val="28"/>
+          <w:sz w:val="28"/>
+          <w:szCs w:val="20"/>
+        </w:rPr>
+      </w:pPr>
+      <w:r>
+        <w:rPr>
+          <w:b w:val="0"/>
+          <w:bCs w:val="0"/>
+          <w:kern w:val="28"/>
+          <w:sz w:val="28"/>
+          <w:szCs w:val="20"/>
+        </w:rPr>
+        <w:t>8.1.</w:t>
+      </w:r>
+      <w:r>
+        <w:rPr>
+          <w:b w:val="0"/>
+          <w:bCs w:val="0"/>
+          <w:kern w:val="28"/>
+          <w:sz w:val="28"/>
+          <w:szCs w:val="20"/>
+        </w:rPr>
+        <w:tab/>
+        <w:t xml:space="preserve"> Порядок контроля</w:t>
+      </w:r>
+    </w:p>
+    <w:p>
+      <w:pPr>
+        <w:spacing w:after="0" w:line="240" w:lineRule="auto"/>
+        <w:ind w:left="102" w:right="102" w:firstLine="1315"/>
         <w:jc w:val="both"/>
         <w:rPr>
           <w:rFonts w:ascii="Times New Roman" w:eastAsia="Times New Roman" w:hAnsi="Times New Roman" w:cs="Times New Roman"/>
@@ -5389,7 +6672,6 @@
           <w:kern w:val="28"/>
           <w:sz w:val="28"/>
           <w:szCs w:val="20"/>
-          <w:highlight w:val="red"/>
           <w:lang w:eastAsia="ru-RU"/>
         </w:rPr>
       </w:pPr>
@@ -5400,10 +6682,9 @@
           <w:kern w:val="28"/>
           <w:sz w:val="28"/>
           <w:szCs w:val="20"/>
-          <w:highlight w:val="red"/>
           <w:lang w:eastAsia="ru-RU"/>
         </w:rPr>
-        <w:t>8.1.</w:t>
+        <w:t xml:space="preserve">Контроль </w:t>
       </w:r>
       <w:r>
         <w:rPr>
@@ -5412,56 +6693,78 @@
           <w:kern w:val="28"/>
           <w:sz w:val="28"/>
           <w:szCs w:val="20"/>
-          <w:highlight w:val="red"/>
           <w:lang w:eastAsia="ru-RU"/>
         </w:rPr>
-        <w:tab/>
-        <w:t xml:space="preserve"> Порядок контроля</w:t>
-      </w:r>
-    </w:p>
-    <w:p>
-      <w:pPr>
-        <w:spacing w:after="0" w:line="360" w:lineRule="auto"/>
-        <w:ind w:left="100" w:right="100" w:firstLine="1318"/>
-        <w:jc w:val="both"/>
+        <w:t>прохождения стадий разработки осуществляется в соответствии с пунктом 7</w:t>
+      </w:r>
+      <w:r>
         <w:rPr>
           <w:rFonts w:ascii="Times New Roman" w:eastAsia="Times New Roman" w:hAnsi="Times New Roman" w:cs="Times New Roman"/>
           <w:bCs/>
           <w:kern w:val="28"/>
           <w:sz w:val="28"/>
           <w:szCs w:val="20"/>
-          <w:highlight w:val="red"/>
           <w:lang w:eastAsia="ru-RU"/>
         </w:rPr>
-      </w:pPr>
-      <w:r>
+        <w:t>, контроль осуществляется представителем компании-заказчика.</w:t>
+      </w:r>
+    </w:p>
+    <w:p>
+      <w:pPr>
+        <w:pStyle w:val="2"/>
+        <w:rPr>
+          <w:b w:val="0"/>
+          <w:bCs w:val="0"/>
+          <w:kern w:val="28"/>
+          <w:sz w:val="28"/>
+          <w:szCs w:val="20"/>
+        </w:rPr>
+      </w:pPr>
+      <w:r>
+        <w:rPr>
+          <w:b w:val="0"/>
+          <w:bCs w:val="0"/>
+          <w:kern w:val="28"/>
+          <w:sz w:val="28"/>
+          <w:szCs w:val="20"/>
+        </w:rPr>
+        <w:t>8.2.</w:t>
+      </w:r>
+      <w:r>
+        <w:rPr>
+          <w:b w:val="0"/>
+          <w:bCs w:val="0"/>
+          <w:kern w:val="28"/>
+          <w:sz w:val="28"/>
+          <w:szCs w:val="20"/>
+        </w:rPr>
+        <w:tab/>
+        <w:t>Порядок приемки</w:t>
+      </w:r>
+    </w:p>
+    <w:p>
+      <w:pPr>
+        <w:ind w:left="708" w:firstLine="708"/>
         <w:rPr>
           <w:rFonts w:ascii="Times New Roman" w:eastAsia="Times New Roman" w:hAnsi="Times New Roman" w:cs="Times New Roman"/>
           <w:bCs/>
           <w:kern w:val="28"/>
           <w:sz w:val="28"/>
           <w:szCs w:val="20"/>
-          <w:highlight w:val="red"/>
           <w:lang w:eastAsia="ru-RU"/>
         </w:rPr>
-        <w:t>Контроль выполнения должен осуществляться руководителем курсового проекта (преподавателем) в соответствие с п.7.</w:t>
-      </w:r>
-    </w:p>
-    <w:p>
-      <w:pPr>
-        <w:spacing w:after="0" w:line="360" w:lineRule="auto"/>
-        <w:ind w:left="100" w:right="100" w:firstLine="300"/>
-        <w:jc w:val="both"/>
+      </w:pPr>
+      <w:r>
         <w:rPr>
           <w:rFonts w:ascii="Times New Roman" w:eastAsia="Times New Roman" w:hAnsi="Times New Roman" w:cs="Times New Roman"/>
           <w:bCs/>
           <w:kern w:val="28"/>
           <w:sz w:val="28"/>
           <w:szCs w:val="20"/>
-          <w:highlight w:val="red"/>
           <w:lang w:eastAsia="ru-RU"/>
         </w:rPr>
-      </w:pPr>
+        <w:t xml:space="preserve">Приемка </w:t>
+      </w:r>
       <w:r>
         <w:rPr>
           <w:rFonts w:ascii="Times New Roman" w:eastAsia="Times New Roman" w:hAnsi="Times New Roman" w:cs="Times New Roman"/>
@@ -5469,10 +6772,9 @@
           <w:kern w:val="28"/>
           <w:sz w:val="28"/>
           <w:szCs w:val="20"/>
-          <w:highlight w:val="red"/>
           <w:lang w:eastAsia="ru-RU"/>
         </w:rPr>
-        <w:t>8.2.</w:t>
+        <w:t>включает в себя проверку и оценку готового программного продукта и технической документации</w:t>
       </w:r>
       <w:r>
         <w:rPr>
@@ -5481,14 +6783,15 @@
           <w:kern w:val="28"/>
           <w:sz w:val="28"/>
           <w:szCs w:val="20"/>
-          <w:highlight w:val="red"/>
           <w:lang w:eastAsia="ru-RU"/>
         </w:rPr>
-        <w:tab/>
-        <w:t>Порядок приемки</w:t>
-      </w:r>
-    </w:p>
-    <w:p>
+        <w:t xml:space="preserve"> в соответствии с техническим заданием. Приемка проходит при участии представителя компании-заказчика, для проведения приемки необходимо предоставить все необходимые условия: персонал, технические средства, проектная документация. </w:t>
+      </w:r>
+    </w:p>
+    <w:p>
+      <w:pPr>
+        <w:ind w:left="708" w:firstLine="708"/>
+      </w:pPr>
       <w:r>
         <w:rPr>
           <w:rFonts w:ascii="Times New Roman" w:eastAsia="Times New Roman" w:hAnsi="Times New Roman" w:cs="Times New Roman"/>
@@ -5496,15 +6799,36 @@
           <w:kern w:val="28"/>
           <w:sz w:val="28"/>
           <w:szCs w:val="20"/>
-          <w:highlight w:val="red"/>
           <w:lang w:eastAsia="ru-RU"/>
         </w:rPr>
-        <w:t>Приемка должна осуществляться с участием руководителя после проведения приемо-сдаточных испытаний. В результате защиты курсового проекта должна быть выставлена оценка за курсовой проект.</w:t>
+        <w:t xml:space="preserve">Приемо-сдаточные испытания проходят по разработанной исполнителем и согласованной с </w:t>
+      </w:r>
+      <w:r>
+        <w:rPr>
+          <w:rFonts w:ascii="Times New Roman" w:eastAsia="Times New Roman" w:hAnsi="Times New Roman" w:cs="Times New Roman"/>
+          <w:bCs/>
+          <w:kern w:val="28"/>
+          <w:sz w:val="28"/>
+          <w:szCs w:val="20"/>
+          <w:lang w:eastAsia="ru-RU"/>
+        </w:rPr>
+        <w:t>компанией-</w:t>
+      </w:r>
+      <w:r>
+        <w:rPr>
+          <w:rFonts w:ascii="Times New Roman" w:eastAsia="Times New Roman" w:hAnsi="Times New Roman" w:cs="Times New Roman"/>
+          <w:bCs/>
+          <w:kern w:val="28"/>
+          <w:sz w:val="28"/>
+          <w:szCs w:val="20"/>
+          <w:lang w:eastAsia="ru-RU"/>
+        </w:rPr>
+        <w:t>заказчиком «Программе и методике испытаний».</w:t>
       </w:r>
     </w:p>
     <w:sectPr>
-      <w:headerReference w:type="default" r:id="rId11"/>
-      <w:footerReference w:type="default" r:id="rId12"/>
+      <w:headerReference w:type="default" r:id="rId10"/>
+      <w:footerReference w:type="default" r:id="rId11"/>
       <w:pgSz w:w="11906" w:h="16838"/>
       <w:pgMar w:top="1134" w:right="850" w:bottom="1134" w:left="1701" w:header="708" w:footer="708" w:gutter="0"/>
       <w:cols w:space="708"/>
@@ -6721,6 +8045,120 @@
     </w:lvl>
   </w:abstractNum>
   <w:abstractNum w:abstractNumId="6" w15:restartNumberingAfterBreak="0">
+    <w:nsid w:val="34CB1376"/>
+    <w:multiLevelType w:val="hybridMultilevel"/>
+    <w:tmpl w:val="50C63FD2"/>
+    <w:lvl w:ilvl="0" w:tplc="4E30EB8E">
+      <w:start w:val="1"/>
+      <w:numFmt w:val="bullet"/>
+      <w:suff w:val="space"/>
+      <w:lvlText w:val="-"/>
+      <w:lvlJc w:val="left"/>
+      <w:pPr>
+        <w:ind w:left="1418" w:hanging="349"/>
+      </w:pPr>
+      <w:rPr>
+        <w:rFonts w:ascii="Times New Roman" w:hAnsi="Times New Roman" w:cs="Times New Roman" w:hint="default"/>
+      </w:rPr>
+    </w:lvl>
+    <w:lvl w:ilvl="1" w:tplc="04190003" w:tentative="1">
+      <w:start w:val="1"/>
+      <w:numFmt w:val="bullet"/>
+      <w:lvlText w:val="o"/>
+      <w:lvlJc w:val="left"/>
+      <w:pPr>
+        <w:ind w:left="2145" w:hanging="360"/>
+      </w:pPr>
+      <w:rPr>
+        <w:rFonts w:ascii="Courier New" w:hAnsi="Courier New" w:cs="Courier New" w:hint="default"/>
+      </w:rPr>
+    </w:lvl>
+    <w:lvl w:ilvl="2" w:tplc="04190005" w:tentative="1">
+      <w:start w:val="1"/>
+      <w:numFmt w:val="bullet"/>
+      <w:lvlText w:val=""/>
+      <w:lvlJc w:val="left"/>
+      <w:pPr>
+        <w:ind w:left="2865" w:hanging="360"/>
+      </w:pPr>
+      <w:rPr>
+        <w:rFonts w:ascii="Wingdings" w:hAnsi="Wingdings" w:hint="default"/>
+      </w:rPr>
+    </w:lvl>
+    <w:lvl w:ilvl="3" w:tplc="04190001" w:tentative="1">
+      <w:start w:val="1"/>
+      <w:numFmt w:val="bullet"/>
+      <w:lvlText w:val=""/>
+      <w:lvlJc w:val="left"/>
+      <w:pPr>
+        <w:ind w:left="3585" w:hanging="360"/>
+      </w:pPr>
+      <w:rPr>
+        <w:rFonts w:ascii="Symbol" w:hAnsi="Symbol" w:hint="default"/>
+      </w:rPr>
+    </w:lvl>
+    <w:lvl w:ilvl="4" w:tplc="04190003" w:tentative="1">
+      <w:start w:val="1"/>
+      <w:numFmt w:val="bullet"/>
+      <w:lvlText w:val="o"/>
+      <w:lvlJc w:val="left"/>
+      <w:pPr>
+        <w:ind w:left="4305" w:hanging="360"/>
+      </w:pPr>
+      <w:rPr>
+        <w:rFonts w:ascii="Courier New" w:hAnsi="Courier New" w:cs="Courier New" w:hint="default"/>
+      </w:rPr>
+    </w:lvl>
+    <w:lvl w:ilvl="5" w:tplc="04190005" w:tentative="1">
+      <w:start w:val="1"/>
+      <w:numFmt w:val="bullet"/>
+      <w:lvlText w:val=""/>
+      <w:lvlJc w:val="left"/>
+      <w:pPr>
+        <w:ind w:left="5025" w:hanging="360"/>
+      </w:pPr>
+      <w:rPr>
+        <w:rFonts w:ascii="Wingdings" w:hAnsi="Wingdings" w:hint="default"/>
+      </w:rPr>
+    </w:lvl>
+    <w:lvl w:ilvl="6" w:tplc="04190001" w:tentative="1">
+      <w:start w:val="1"/>
+      <w:numFmt w:val="bullet"/>
+      <w:lvlText w:val=""/>
+      <w:lvlJc w:val="left"/>
+      <w:pPr>
+        <w:ind w:left="5745" w:hanging="360"/>
+      </w:pPr>
+      <w:rPr>
+        <w:rFonts w:ascii="Symbol" w:hAnsi="Symbol" w:hint="default"/>
+      </w:rPr>
+    </w:lvl>
+    <w:lvl w:ilvl="7" w:tplc="04190003" w:tentative="1">
+      <w:start w:val="1"/>
+      <w:numFmt w:val="bullet"/>
+      <w:lvlText w:val="o"/>
+      <w:lvlJc w:val="left"/>
+      <w:pPr>
+        <w:ind w:left="6465" w:hanging="360"/>
+      </w:pPr>
+      <w:rPr>
+        <w:rFonts w:ascii="Courier New" w:hAnsi="Courier New" w:cs="Courier New" w:hint="default"/>
+      </w:rPr>
+    </w:lvl>
+    <w:lvl w:ilvl="8" w:tplc="04190005" w:tentative="1">
+      <w:start w:val="1"/>
+      <w:numFmt w:val="bullet"/>
+      <w:lvlText w:val=""/>
+      <w:lvlJc w:val="left"/>
+      <w:pPr>
+        <w:ind w:left="7185" w:hanging="360"/>
+      </w:pPr>
+      <w:rPr>
+        <w:rFonts w:ascii="Wingdings" w:hAnsi="Wingdings" w:hint="default"/>
+      </w:rPr>
+    </w:lvl>
+  </w:abstractNum>
+  <w:abstractNum w:abstractNumId="7" w15:restartNumberingAfterBreak="0">
     <w:nsid w:val="3E23730C"/>
     <w:multiLevelType w:val="multilevel"/>
     <w:tmpl w:val="AB208766"/>
@@ -6869,7 +8307,7 @@
       </w:rPr>
     </w:lvl>
   </w:abstractNum>
-  <w:abstractNum w:abstractNumId="7" w15:restartNumberingAfterBreak="0">
+  <w:abstractNum w:abstractNumId="8" w15:restartNumberingAfterBreak="0">
     <w:nsid w:val="45BC0C77"/>
     <w:multiLevelType w:val="hybridMultilevel"/>
     <w:tmpl w:val="DF287E3A"/>
@@ -6982,7 +8420,7 @@
       </w:rPr>
     </w:lvl>
   </w:abstractNum>
-  <w:abstractNum w:abstractNumId="8" w15:restartNumberingAfterBreak="0">
+  <w:abstractNum w:abstractNumId="9" w15:restartNumberingAfterBreak="0">
     <w:nsid w:val="465866A5"/>
     <w:multiLevelType w:val="multilevel"/>
     <w:tmpl w:val="0478D254"/>
@@ -7095,7 +8533,7 @@
       </w:pPr>
     </w:lvl>
   </w:abstractNum>
-  <w:abstractNum w:abstractNumId="9" w15:restartNumberingAfterBreak="0">
+  <w:abstractNum w:abstractNumId="10" w15:restartNumberingAfterBreak="0">
     <w:nsid w:val="4B5A7010"/>
     <w:multiLevelType w:val="hybridMultilevel"/>
     <w:tmpl w:val="F084959E"/>
@@ -7208,7 +8646,7 @@
       </w:rPr>
     </w:lvl>
   </w:abstractNum>
-  <w:abstractNum w:abstractNumId="10" w15:restartNumberingAfterBreak="0">
+  <w:abstractNum w:abstractNumId="11" w15:restartNumberingAfterBreak="0">
     <w:nsid w:val="51667432"/>
     <w:multiLevelType w:val="multilevel"/>
     <w:tmpl w:val="F0EC0D34"/>
@@ -7357,7 +8795,7 @@
       </w:rPr>
     </w:lvl>
   </w:abstractNum>
-  <w:abstractNum w:abstractNumId="11" w15:restartNumberingAfterBreak="0">
+  <w:abstractNum w:abstractNumId="12" w15:restartNumberingAfterBreak="0">
     <w:nsid w:val="52FC59EF"/>
     <w:multiLevelType w:val="multilevel"/>
     <w:tmpl w:val="EFD4463A"/>
@@ -7506,7 +8944,7 @@
       </w:rPr>
     </w:lvl>
   </w:abstractNum>
-  <w:abstractNum w:abstractNumId="12" w15:restartNumberingAfterBreak="0">
+  <w:abstractNum w:abstractNumId="13" w15:restartNumberingAfterBreak="0">
     <w:nsid w:val="5CB66A6A"/>
     <w:multiLevelType w:val="multilevel"/>
     <w:tmpl w:val="712AE638"/>
@@ -7655,7 +9093,7 @@
       </w:rPr>
     </w:lvl>
   </w:abstractNum>
-  <w:abstractNum w:abstractNumId="13" w15:restartNumberingAfterBreak="0">
+  <w:abstractNum w:abstractNumId="14" w15:restartNumberingAfterBreak="0">
     <w:nsid w:val="60E87106"/>
     <w:multiLevelType w:val="multilevel"/>
     <w:tmpl w:val="AAEE20E0"/>
@@ -7804,7 +9242,7 @@
       </w:rPr>
     </w:lvl>
   </w:abstractNum>
-  <w:abstractNum w:abstractNumId="14" w15:restartNumberingAfterBreak="0">
+  <w:abstractNum w:abstractNumId="15" w15:restartNumberingAfterBreak="0">
     <w:nsid w:val="611F2853"/>
     <w:multiLevelType w:val="multilevel"/>
     <w:tmpl w:val="C7688A4E"/>
@@ -7925,7 +9363,7 @@
       </w:rPr>
     </w:lvl>
   </w:abstractNum>
-  <w:abstractNum w:abstractNumId="15" w15:restartNumberingAfterBreak="0">
+  <w:abstractNum w:abstractNumId="16" w15:restartNumberingAfterBreak="0">
     <w:nsid w:val="6CD02884"/>
     <w:multiLevelType w:val="multilevel"/>
     <w:tmpl w:val="31587DF0"/>
@@ -8074,7 +9512,7 @@
       </w:rPr>
     </w:lvl>
   </w:abstractNum>
-  <w:abstractNum w:abstractNumId="16" w15:restartNumberingAfterBreak="0">
+  <w:abstractNum w:abstractNumId="17" w15:restartNumberingAfterBreak="0">
     <w:nsid w:val="71C67E69"/>
     <w:multiLevelType w:val="multilevel"/>
     <w:tmpl w:val="CAFA59A8"/>
@@ -8223,7 +9661,7 @@
       </w:rPr>
     </w:lvl>
   </w:abstractNum>
-  <w:abstractNum w:abstractNumId="17" w15:restartNumberingAfterBreak="0">
+  <w:abstractNum w:abstractNumId="18" w15:restartNumberingAfterBreak="0">
     <w:nsid w:val="761566B3"/>
     <w:multiLevelType w:val="multilevel"/>
     <w:tmpl w:val="3C260CBC"/>
@@ -8379,28 +9817,28 @@
     <w:abstractNumId w:val="3"/>
   </w:num>
   <w:num w:numId="3">
+    <w:abstractNumId w:val="12"/>
+  </w:num>
+  <w:num w:numId="4">
     <w:abstractNumId w:val="11"/>
   </w:num>
-  <w:num w:numId="4">
-    <w:abstractNumId w:val="10"/>
+  <w:num w:numId="5">
+    <w:abstractNumId w:val="17"/>
   </w:num>
-  <w:num w:numId="5">
+  <w:num w:numId="6">
     <w:abstractNumId w:val="16"/>
   </w:num>
-  <w:num w:numId="6">
-    <w:abstractNumId w:val="15"/>
-  </w:num>
   <w:num w:numId="7">
-    <w:abstractNumId w:val="13"/>
+    <w:abstractNumId w:val="14"/>
   </w:num>
   <w:num w:numId="8">
-    <w:abstractNumId w:val="6"/>
+    <w:abstractNumId w:val="7"/>
   </w:num>
   <w:num w:numId="9">
-    <w:abstractNumId w:val="6"/>
+    <w:abstractNumId w:val="7"/>
   </w:num>
   <w:num w:numId="10">
-    <w:abstractNumId w:val="17"/>
+    <w:abstractNumId w:val="18"/>
   </w:num>
   <w:num w:numId="11">
     <w:abstractNumId w:val="0"/>
@@ -8412,22 +9850,25 @@
     <w:abstractNumId w:val="4"/>
   </w:num>
   <w:num w:numId="14">
-    <w:abstractNumId w:val="12"/>
+    <w:abstractNumId w:val="13"/>
   </w:num>
   <w:num w:numId="15">
-    <w:abstractNumId w:val="8"/>
+    <w:abstractNumId w:val="9"/>
   </w:num>
   <w:num w:numId="16">
-    <w:abstractNumId w:val="14"/>
+    <w:abstractNumId w:val="15"/>
   </w:num>
   <w:num w:numId="17">
     <w:abstractNumId w:val="1"/>
   </w:num>
   <w:num w:numId="18">
-    <w:abstractNumId w:val="9"/>
+    <w:abstractNumId w:val="10"/>
   </w:num>
   <w:num w:numId="19">
-    <w:abstractNumId w:val="7"/>
+    <w:abstractNumId w:val="8"/>
+  </w:num>
+  <w:num w:numId="20">
+    <w:abstractNumId w:val="6"/>
   </w:num>
 </w:numbering>
 </file>

</xml_diff>